<commit_message>
Partial fix of issue 123; may require adding question to domestic ppo pathway
</commit_message>
<xml_diff>
--- a/docassemble/MLHPPOAndProposedOrder/data/templates/cc_377_statement_of_facts.docx
+++ b/docassemble/MLHPPOAndProposedOrder/data/templates/cc_377_statement_of_facts.docx
@@ -306,6 +306,79 @@
           <w:right w:val="nil"/>
           <w:between w:val="nil"/>
         </w:pBdr>
+        <w:spacing w:line="240" w:lineRule="auto"/>
+        <w:ind w:left="469"/>
+        <w:rPr>
+          <w:color w:val="000000"/>
+          <w:sz w:val="20"/>
+          <w:szCs w:val="20"/>
+        </w:rPr>
+      </w:pPr>
+      <w:r>
+        <w:rPr>
+          <w:color w:val="000000"/>
+          <w:sz w:val="20"/>
+          <w:szCs w:val="20"/>
+        </w:rPr>
+        <w:t>Petitioner alias: {% if user_alias.there_are_any %}{{ comma_list(user_alias) }}{% else %}None{% endif %}.</w:t>
+      </w:r>
+    </w:p>
+    <w:p>
+      <w:pPr>
+        <w:widowControl w:val="0"/>
+        <w:pBdr>
+          <w:top w:val="nil"/>
+          <w:left w:val="nil"/>
+          <w:bottom w:val="nil"/>
+          <w:right w:val="nil"/>
+          <w:between w:val="nil"/>
+        </w:pBdr>
+        <w:spacing w:line="240" w:lineRule="auto"/>
+        <w:ind w:left="469"/>
+        <w:rPr>
+          <w:color w:val="000000"/>
+          <w:sz w:val="20"/>
+          <w:szCs w:val="20"/>
+        </w:rPr>
+      </w:pPr>
+    </w:p>
+    <w:p>
+      <w:pPr>
+        <w:widowControl w:val="0"/>
+        <w:pBdr>
+          <w:top w:val="nil"/>
+          <w:left w:val="nil"/>
+          <w:bottom w:val="nil"/>
+          <w:right w:val="nil"/>
+          <w:between w:val="nil"/>
+        </w:pBdr>
+        <w:spacing w:line="240" w:lineRule="auto"/>
+        <w:ind w:left="469"/>
+        <w:rPr>
+          <w:color w:val="000000"/>
+          <w:sz w:val="20"/>
+          <w:szCs w:val="20"/>
+        </w:rPr>
+      </w:pPr>
+      <w:r>
+        <w:rPr>
+          <w:color w:val="000000"/>
+          <w:sz w:val="20"/>
+          <w:szCs w:val="20"/>
+        </w:rPr>
+        <w:t>Respondent alias: {% if other_party_alias.there_are_any %}{{ comma_list(other_party_alias) }}{% elif other_party_alias.there_are_any is none %}Unknown{% else %}None{% endif %}.</w:t>
+      </w:r>
+    </w:p>
+    <w:p>
+      <w:pPr>
+        <w:widowControl w:val="0"/>
+        <w:pBdr>
+          <w:top w:val="nil"/>
+          <w:left w:val="nil"/>
+          <w:bottom w:val="nil"/>
+          <w:right w:val="nil"/>
+          <w:between w:val="nil"/>
+        </w:pBdr>
         <w:spacing w:line="222" w:lineRule="auto"/>
         <w:ind w:left="478" w:right="644" w:hanging="6"/>
         <w:rPr>
@@ -320,6 +393,138 @@
           <w:sz w:val="20"/>
           <w:szCs w:val="20"/>
         </w:rPr>
+        <w:t xml:space="preserve">{%p if </w:t>
+      </w:r>
+      <w:r>
+        <w:rPr>
+          <w:color w:val="000000"/>
+          <w:sz w:val="20"/>
+          <w:szCs w:val="20"/>
+        </w:rPr>
+        <w:t>relationship_to_respondent_exp</w:t>
+      </w:r>
+      <w:r>
+        <w:rPr>
+          <w:color w:val="000000"/>
+          <w:sz w:val="20"/>
+          <w:szCs w:val="20"/>
+        </w:rPr>
+        <w:t xml:space="preserve"> %}</w:t>
+      </w:r>
+    </w:p>
+    <w:p>
+      <w:pPr>
+        <w:widowControl w:val="0"/>
+        <w:pBdr>
+          <w:top w:val="nil"/>
+          <w:left w:val="nil"/>
+          <w:bottom w:val="nil"/>
+          <w:right w:val="nil"/>
+          <w:between w:val="nil"/>
+        </w:pBdr>
+        <w:spacing w:line="222" w:lineRule="auto"/>
+        <w:ind w:left="478" w:right="644" w:hanging="6"/>
+        <w:rPr>
+          <w:color w:val="000000"/>
+          <w:sz w:val="20"/>
+          <w:szCs w:val="20"/>
+        </w:rPr>
+      </w:pPr>
+    </w:p>
+    <w:p>
+      <w:pPr>
+        <w:widowControl w:val="0"/>
+        <w:pBdr>
+          <w:top w:val="nil"/>
+          <w:left w:val="nil"/>
+          <w:bottom w:val="nil"/>
+          <w:right w:val="nil"/>
+          <w:between w:val="nil"/>
+        </w:pBdr>
+        <w:spacing w:line="222" w:lineRule="auto"/>
+        <w:ind w:left="478" w:right="644" w:hanging="6"/>
+        <w:rPr>
+          <w:color w:val="000000"/>
+          <w:sz w:val="20"/>
+          <w:szCs w:val="20"/>
+        </w:rPr>
+      </w:pPr>
+      <w:r>
+        <w:rPr>
+          <w:color w:val="000000"/>
+          <w:sz w:val="20"/>
+          <w:szCs w:val="20"/>
+        </w:rPr>
+        <w:t xml:space="preserve">{{ </w:t>
+      </w:r>
+      <w:r>
+        <w:rPr>
+          <w:color w:val="000000"/>
+          <w:sz w:val="20"/>
+          <w:szCs w:val="20"/>
+        </w:rPr>
+        <w:t>relationship_to_respondent_exp</w:t>
+      </w:r>
+      <w:r>
+        <w:rPr>
+          <w:color w:val="000000"/>
+          <w:sz w:val="20"/>
+          <w:szCs w:val="20"/>
+        </w:rPr>
+        <w:t xml:space="preserve"> }}</w:t>
+      </w:r>
+    </w:p>
+    <w:p>
+      <w:pPr>
+        <w:widowControl w:val="0"/>
+        <w:pBdr>
+          <w:top w:val="nil"/>
+          <w:left w:val="nil"/>
+          <w:bottom w:val="nil"/>
+          <w:right w:val="nil"/>
+          <w:between w:val="nil"/>
+        </w:pBdr>
+        <w:spacing w:line="222" w:lineRule="auto"/>
+        <w:ind w:left="478" w:right="644" w:hanging="6"/>
+        <w:rPr>
+          <w:color w:val="000000"/>
+          <w:sz w:val="20"/>
+          <w:szCs w:val="20"/>
+        </w:rPr>
+      </w:pPr>
+      <w:r>
+        <w:rPr>
+          <w:color w:val="000000"/>
+          <w:sz w:val="20"/>
+          <w:szCs w:val="20"/>
+        </w:rPr>
+        <w:t>{%p endif %}</w:t>
+      </w:r>
+    </w:p>
+    <w:p>
+      <w:pPr>
+        <w:widowControl w:val="0"/>
+        <w:pBdr>
+          <w:top w:val="nil"/>
+          <w:left w:val="nil"/>
+          <w:bottom w:val="nil"/>
+          <w:right w:val="nil"/>
+          <w:between w:val="nil"/>
+        </w:pBdr>
+        <w:spacing w:line="222" w:lineRule="auto"/>
+        <w:ind w:left="478" w:right="644" w:hanging="6"/>
+        <w:rPr>
+          <w:color w:val="000000"/>
+          <w:sz w:val="20"/>
+          <w:szCs w:val="20"/>
+        </w:rPr>
+      </w:pPr>
+      <w:r>
+        <w:rPr>
+          <w:color w:val="000000"/>
+          <w:sz w:val="20"/>
+          <w:szCs w:val="20"/>
+        </w:rPr>
         <w:t>{%p for incident in incidents %}</w:t>
       </w:r>
     </w:p>
@@ -422,6 +627,25 @@
           <w:szCs w:val="20"/>
         </w:rPr>
       </w:pPr>
+    </w:p>
+    <w:p>
+      <w:pPr>
+        <w:widowControl w:val="0"/>
+        <w:pBdr>
+          <w:top w:val="nil"/>
+          <w:left w:val="nil"/>
+          <w:bottom w:val="nil"/>
+          <w:right w:val="nil"/>
+          <w:between w:val="nil"/>
+        </w:pBdr>
+        <w:spacing w:before="3" w:line="222" w:lineRule="auto"/>
+        <w:ind w:left="465" w:right="577"/>
+        <w:rPr>
+          <w:color w:val="000000"/>
+          <w:sz w:val="20"/>
+          <w:szCs w:val="20"/>
+        </w:rPr>
+      </w:pPr>
       <w:r>
         <w:rPr>
           <w:color w:val="000000"/>
@@ -497,6 +721,25 @@
           <w:between w:val="nil"/>
         </w:pBdr>
         <w:spacing w:before="3" w:line="222" w:lineRule="auto"/>
+        <w:ind w:left="465" w:right="577"/>
+        <w:rPr>
+          <w:color w:val="000000"/>
+          <w:sz w:val="20"/>
+          <w:szCs w:val="20"/>
+        </w:rPr>
+      </w:pPr>
+    </w:p>
+    <w:p>
+      <w:pPr>
+        <w:widowControl w:val="0"/>
+        <w:pBdr>
+          <w:top w:val="nil"/>
+          <w:left w:val="nil"/>
+          <w:bottom w:val="nil"/>
+          <w:right w:val="nil"/>
+          <w:between w:val="nil"/>
+        </w:pBdr>
+        <w:spacing w:before="3" w:line="222" w:lineRule="auto"/>
         <w:ind w:left="465" w:right="577" w:firstLine="255"/>
         <w:rPr>
           <w:color w:val="000000"/>
@@ -578,6 +821,25 @@
           <w:between w:val="nil"/>
         </w:pBdr>
         <w:spacing w:before="3" w:line="222" w:lineRule="auto"/>
+        <w:ind w:left="465" w:right="577"/>
+        <w:rPr>
+          <w:color w:val="000000"/>
+          <w:sz w:val="20"/>
+          <w:szCs w:val="20"/>
+        </w:rPr>
+      </w:pPr>
+    </w:p>
+    <w:p>
+      <w:pPr>
+        <w:widowControl w:val="0"/>
+        <w:pBdr>
+          <w:top w:val="nil"/>
+          <w:left w:val="nil"/>
+          <w:bottom w:val="nil"/>
+          <w:right w:val="nil"/>
+          <w:between w:val="nil"/>
+        </w:pBdr>
+        <w:spacing w:before="3" w:line="222" w:lineRule="auto"/>
         <w:ind w:left="465" w:right="577" w:firstLine="255"/>
         <w:rPr>
           <w:color w:val="000000"/>
@@ -666,6 +928,25 @@
           <w:szCs w:val="20"/>
         </w:rPr>
       </w:pPr>
+    </w:p>
+    <w:p>
+      <w:pPr>
+        <w:widowControl w:val="0"/>
+        <w:pBdr>
+          <w:top w:val="nil"/>
+          <w:left w:val="nil"/>
+          <w:bottom w:val="nil"/>
+          <w:right w:val="nil"/>
+          <w:between w:val="nil"/>
+        </w:pBdr>
+        <w:spacing w:before="3" w:line="222" w:lineRule="auto"/>
+        <w:ind w:left="465" w:right="577"/>
+        <w:rPr>
+          <w:color w:val="000000"/>
+          <w:sz w:val="20"/>
+          <w:szCs w:val="20"/>
+        </w:rPr>
+      </w:pPr>
       <w:r>
         <w:rPr>
           <w:color w:val="000000"/>
@@ -741,6 +1022,25 @@
           <w:between w:val="nil"/>
         </w:pBdr>
         <w:spacing w:before="3" w:line="222" w:lineRule="auto"/>
+        <w:ind w:left="465" w:right="577"/>
+        <w:rPr>
+          <w:color w:val="000000"/>
+          <w:sz w:val="20"/>
+          <w:szCs w:val="20"/>
+        </w:rPr>
+      </w:pPr>
+    </w:p>
+    <w:p>
+      <w:pPr>
+        <w:widowControl w:val="0"/>
+        <w:pBdr>
+          <w:top w:val="nil"/>
+          <w:left w:val="nil"/>
+          <w:bottom w:val="nil"/>
+          <w:right w:val="nil"/>
+          <w:between w:val="nil"/>
+        </w:pBdr>
+        <w:spacing w:before="3" w:line="222" w:lineRule="auto"/>
         <w:ind w:left="465" w:right="577" w:firstLine="255"/>
         <w:rPr>
           <w:color w:val="000000"/>
@@ -808,33 +1108,6 @@
           <w:sz w:val="20"/>
           <w:szCs w:val="20"/>
         </w:rPr>
-        <w:t xml:space="preserve"> </w:t>
-      </w:r>
-    </w:p>
-    <w:p>
-      <w:pPr>
-        <w:widowControl w:val="0"/>
-        <w:pBdr>
-          <w:top w:val="nil"/>
-          <w:left w:val="nil"/>
-          <w:bottom w:val="nil"/>
-          <w:right w:val="nil"/>
-          <w:between w:val="nil"/>
-        </w:pBdr>
-        <w:spacing w:before="3" w:line="222" w:lineRule="auto"/>
-        <w:ind w:left="465" w:right="577"/>
-        <w:rPr>
-          <w:color w:val="000000"/>
-          <w:sz w:val="20"/>
-          <w:szCs w:val="20"/>
-        </w:rPr>
-      </w:pPr>
-      <w:r>
-        <w:rPr>
-          <w:color w:val="000000"/>
-          <w:sz w:val="20"/>
-          <w:szCs w:val="20"/>
-        </w:rPr>
         <w:t>{%p endfor %}</w:t>
       </w:r>
     </w:p>
@@ -848,7 +1121,7 @@
           <w:right w:val="nil"/>
           <w:between w:val="nil"/>
         </w:pBdr>
-        <w:spacing w:before="448" w:line="240" w:lineRule="auto"/>
+        <w:spacing w:line="240" w:lineRule="auto"/>
         <w:ind w:left="478" w:right="955"/>
         <w:rPr>
           <w:color w:val="000000"/>
@@ -864,6 +1137,25 @@
         </w:rPr>
         <w:t>{%p if other_details %}</w:t>
       </w:r>
+    </w:p>
+    <w:p>
+      <w:pPr>
+        <w:widowControl w:val="0"/>
+        <w:pBdr>
+          <w:top w:val="nil"/>
+          <w:left w:val="nil"/>
+          <w:bottom w:val="nil"/>
+          <w:right w:val="nil"/>
+          <w:between w:val="nil"/>
+        </w:pBdr>
+        <w:spacing w:line="240" w:lineRule="auto"/>
+        <w:ind w:left="478" w:right="955"/>
+        <w:rPr>
+          <w:color w:val="000000"/>
+          <w:sz w:val="20"/>
+          <w:szCs w:val="20"/>
+        </w:rPr>
+      </w:pPr>
     </w:p>
     <w:p>
       <w:pPr>
@@ -1588,7 +1880,6 @@
   <w:style w:type="character" w:default="1" w:styleId="DefaultParagraphFont">
     <w:name w:val="Default Paragraph Font"/>
     <w:uiPriority w:val="1"/>
-    <w:semiHidden/>
     <w:unhideWhenUsed/>
   </w:style>
   <w:style w:type="table" w:default="1" w:styleId="TableNormal">

</xml_diff>

<commit_message>
incdentals: fix typo; remove unneeded MLH_intro_time screen
</commit_message>
<xml_diff>
--- a/docassemble/MLHPPOAndProposedOrder/data/templates/cc_377_statement_of_facts.docx
+++ b/docassemble/MLHPPOAndProposedOrder/data/templates/cc_377_statement_of_facts.docx
@@ -307,20 +307,65 @@
           <w:between w:val="nil"/>
         </w:pBdr>
         <w:spacing w:line="240" w:lineRule="auto"/>
-        <w:ind w:left="469"/>
-        <w:rPr>
-          <w:color w:val="000000"/>
-          <w:sz w:val="20"/>
-          <w:szCs w:val="20"/>
-        </w:rPr>
-      </w:pPr>
-      <w:r>
-        <w:rPr>
-          <w:color w:val="000000"/>
-          <w:sz w:val="20"/>
-          <w:szCs w:val="20"/>
-        </w:rPr>
-        <w:t>Petitioner alias: {% if user_alias.there_are_any %}{{ comma_list(user_alias) }}{% else %}None{% endif %}.</w:t>
+        <w:ind w:left="332"/>
+        <w:rPr>
+          <w:color w:val="000000"/>
+          <w:sz w:val="20"/>
+          <w:szCs w:val="20"/>
+        </w:rPr>
+      </w:pPr>
+      <w:r>
+        <w:rPr>
+          <w:color w:val="000000"/>
+          <w:sz w:val="20"/>
+          <w:szCs w:val="20"/>
+        </w:rPr>
+        <w:t xml:space="preserve">  </w:t>
+      </w:r>
+      <w:r>
+        <w:rPr>
+          <w:color w:val="000000"/>
+          <w:sz w:val="20"/>
+          <w:szCs w:val="20"/>
+        </w:rPr>
+        <w:t>{%</w:t>
+      </w:r>
+      <w:r>
+        <w:rPr>
+          <w:color w:val="000000"/>
+          <w:sz w:val="20"/>
+          <w:szCs w:val="20"/>
+          <w:highlight w:val="cyan"/>
+        </w:rPr>
+        <w:t xml:space="preserve">p if </w:t>
+      </w:r>
+      <w:proofErr w:type="spellStart"/>
+      <w:r>
+        <w:rPr>
+          <w:color w:val="000000"/>
+          <w:sz w:val="20"/>
+          <w:szCs w:val="20"/>
+          <w:highlight w:val="cyan"/>
+        </w:rPr>
+        <w:t>county_choice</w:t>
+      </w:r>
+      <w:proofErr w:type="spellEnd"/>
+      <w:r>
+        <w:rPr>
+          <w:color w:val="000000"/>
+          <w:sz w:val="20"/>
+          <w:szCs w:val="20"/>
+          <w:highlight w:val="cyan"/>
+        </w:rPr>
+        <w:t xml:space="preserve"> == “Oakland” </w:t>
+      </w:r>
+      <w:r>
+        <w:rPr>
+          <w:color w:val="000000"/>
+          <w:sz w:val="20"/>
+          <w:szCs w:val="20"/>
+        </w:rPr>
+        <w:t>%}</w:t>
       </w:r>
     </w:p>
     <w:p>
@@ -341,6 +386,50 @@
           <w:szCs w:val="20"/>
         </w:rPr>
       </w:pPr>
+      <w:r>
+        <w:rPr>
+          <w:color w:val="000000"/>
+          <w:sz w:val="20"/>
+          <w:szCs w:val="20"/>
+        </w:rPr>
+        <w:t xml:space="preserve">Petitioner </w:t>
+      </w:r>
+      <w:proofErr w:type="gramStart"/>
+      <w:r>
+        <w:rPr>
+          <w:color w:val="000000"/>
+          <w:sz w:val="20"/>
+          <w:szCs w:val="20"/>
+        </w:rPr>
+        <w:t>alias: {</w:t>
+      </w:r>
+      <w:proofErr w:type="gramEnd"/>
+      <w:r>
+        <w:rPr>
+          <w:color w:val="000000"/>
+          <w:sz w:val="20"/>
+          <w:szCs w:val="20"/>
+        </w:rPr>
+        <w:t>% if user_</w:t>
+      </w:r>
+      <w:proofErr w:type="gramStart"/>
+      <w:r>
+        <w:rPr>
+          <w:color w:val="000000"/>
+          <w:sz w:val="20"/>
+          <w:szCs w:val="20"/>
+        </w:rPr>
+        <w:t>alias.there</w:t>
+      </w:r>
+      <w:proofErr w:type="gramEnd"/>
+      <w:r>
+        <w:rPr>
+          <w:color w:val="000000"/>
+          <w:sz w:val="20"/>
+          <w:szCs w:val="20"/>
+        </w:rPr>
+        <w:t>_are_any %}{{ comma_list(user_alias) }}{% else %}None{% endif %}.</w:t>
+      </w:r>
     </w:p>
     <w:p>
       <w:pPr>
@@ -360,13 +449,68 @@
           <w:szCs w:val="20"/>
         </w:rPr>
       </w:pPr>
-      <w:r>
-        <w:rPr>
-          <w:color w:val="000000"/>
-          <w:sz w:val="20"/>
-          <w:szCs w:val="20"/>
-        </w:rPr>
-        <w:t>Respondent alias: {% if other_party_alias.there_are_any %}{{ comma_list(other_party_alias) }}{% elif other_party_alias.there_are_any is none %}Unknown{% else %}None{% endif %}.</w:t>
+    </w:p>
+    <w:p>
+      <w:pPr>
+        <w:widowControl w:val="0"/>
+        <w:pBdr>
+          <w:top w:val="nil"/>
+          <w:left w:val="nil"/>
+          <w:bottom w:val="nil"/>
+          <w:right w:val="nil"/>
+          <w:between w:val="nil"/>
+        </w:pBdr>
+        <w:spacing w:line="240" w:lineRule="auto"/>
+        <w:ind w:left="469"/>
+        <w:rPr>
+          <w:color w:val="000000"/>
+          <w:sz w:val="20"/>
+          <w:szCs w:val="20"/>
+        </w:rPr>
+      </w:pPr>
+      <w:r>
+        <w:rPr>
+          <w:color w:val="000000"/>
+          <w:sz w:val="20"/>
+          <w:szCs w:val="20"/>
+        </w:rPr>
+        <w:t xml:space="preserve">Respondent </w:t>
+      </w:r>
+      <w:proofErr w:type="gramStart"/>
+      <w:r>
+        <w:rPr>
+          <w:color w:val="000000"/>
+          <w:sz w:val="20"/>
+          <w:szCs w:val="20"/>
+        </w:rPr>
+        <w:t>alias: {</w:t>
+      </w:r>
+      <w:proofErr w:type="gramEnd"/>
+      <w:r>
+        <w:rPr>
+          <w:color w:val="000000"/>
+          <w:sz w:val="20"/>
+          <w:szCs w:val="20"/>
+        </w:rPr>
+        <w:t>% if other_party_</w:t>
+      </w:r>
+      <w:proofErr w:type="gramStart"/>
+      <w:r>
+        <w:rPr>
+          <w:color w:val="000000"/>
+          <w:sz w:val="20"/>
+          <w:szCs w:val="20"/>
+        </w:rPr>
+        <w:t>alias.there</w:t>
+      </w:r>
+      <w:proofErr w:type="gramEnd"/>
+      <w:r>
+        <w:rPr>
+          <w:color w:val="000000"/>
+          <w:sz w:val="20"/>
+          <w:szCs w:val="20"/>
+        </w:rPr>
+        <w:t>_are_any %}{{ comma_list(other_party_alias) }}{% elif other_party_alias.there_are_any is none %}Unknown{% else %}None{% endif %}.</w:t>
       </w:r>
     </w:p>
     <w:p>
@@ -393,24 +537,18 @@
           <w:sz w:val="20"/>
           <w:szCs w:val="20"/>
         </w:rPr>
-        <w:t xml:space="preserve">{%p if </w:t>
-      </w:r>
-      <w:r>
-        <w:rPr>
-          <w:color w:val="000000"/>
-          <w:sz w:val="20"/>
-          <w:szCs w:val="20"/>
-        </w:rPr>
-        <w:t>relationship_to_respondent_exp</w:t>
-      </w:r>
-      <w:r>
-        <w:rPr>
-          <w:color w:val="000000"/>
-          <w:sz w:val="20"/>
-          <w:szCs w:val="20"/>
-        </w:rPr>
-        <w:t xml:space="preserve"> %}</w:t>
-      </w:r>
+        <w:t xml:space="preserve">{%p </w:t>
+      </w:r>
+      <w:proofErr w:type="gramStart"/>
+      <w:r>
+        <w:rPr>
+          <w:color w:val="000000"/>
+          <w:sz w:val="20"/>
+          <w:szCs w:val="20"/>
+        </w:rPr>
+        <w:t>endif %}</w:t>
+      </w:r>
+      <w:proofErr w:type="gramEnd"/>
     </w:p>
     <w:p>
       <w:pPr>
@@ -430,6 +568,71 @@
           <w:szCs w:val="20"/>
         </w:rPr>
       </w:pPr>
+      <w:r>
+        <w:rPr>
+          <w:color w:val="000000"/>
+          <w:sz w:val="20"/>
+          <w:szCs w:val="20"/>
+        </w:rPr>
+        <w:t>{%</w:t>
+      </w:r>
+      <w:r>
+        <w:rPr>
+          <w:color w:val="000000"/>
+          <w:sz w:val="20"/>
+          <w:szCs w:val="20"/>
+          <w:highlight w:val="cyan"/>
+        </w:rPr>
+        <w:t xml:space="preserve">p if </w:t>
+      </w:r>
+      <w:proofErr w:type="spellStart"/>
+      <w:r>
+        <w:rPr>
+          <w:color w:val="000000"/>
+          <w:sz w:val="20"/>
+          <w:szCs w:val="20"/>
+          <w:highlight w:val="cyan"/>
+        </w:rPr>
+        <w:t>county_choice</w:t>
+      </w:r>
+      <w:proofErr w:type="spellEnd"/>
+      <w:r>
+        <w:rPr>
+          <w:color w:val="000000"/>
+          <w:sz w:val="20"/>
+          <w:szCs w:val="20"/>
+          <w:highlight w:val="cyan"/>
+        </w:rPr>
+        <w:t xml:space="preserve"> == “Oakland” or </w:t>
+      </w:r>
+      <w:proofErr w:type="spellStart"/>
+      <w:r>
+        <w:rPr>
+          <w:color w:val="000000"/>
+          <w:sz w:val="20"/>
+          <w:szCs w:val="20"/>
+          <w:highlight w:val="cyan"/>
+        </w:rPr>
+        <w:t>county_choice</w:t>
+      </w:r>
+      <w:proofErr w:type="spellEnd"/>
+      <w:r>
+        <w:rPr>
+          <w:color w:val="000000"/>
+          <w:sz w:val="20"/>
+          <w:szCs w:val="20"/>
+          <w:highlight w:val="cyan"/>
+        </w:rPr>
+        <w:t xml:space="preserve"> == “Wayne” </w:t>
+      </w:r>
+      <w:r>
+        <w:rPr>
+          <w:color w:val="000000"/>
+          <w:sz w:val="20"/>
+          <w:szCs w:val="20"/>
+        </w:rPr>
+        <w:t>%}</w:t>
+      </w:r>
     </w:p>
     <w:p>
       <w:pPr>
@@ -455,40 +658,36 @@
           <w:sz w:val="20"/>
           <w:szCs w:val="20"/>
         </w:rPr>
-        <w:t>The parties’ relationship is as follows:</w:t>
-      </w:r>
-      <w:r>
-        <w:rPr>
-          <w:color w:val="000000"/>
-          <w:sz w:val="20"/>
-          <w:szCs w:val="20"/>
-        </w:rPr>
-        <w:t xml:space="preserve"> </w:t>
-      </w:r>
-      <w:r>
-        <w:rPr>
-          <w:color w:val="000000"/>
-          <w:sz w:val="20"/>
-          <w:szCs w:val="20"/>
-        </w:rPr>
-        <w:t xml:space="preserve">{{ </w:t>
-      </w:r>
-      <w:r>
-        <w:rPr>
-          <w:color w:val="000000"/>
-          <w:sz w:val="20"/>
-          <w:szCs w:val="20"/>
-        </w:rPr>
-        <w:t>relationship_to_respondent_exp</w:t>
-      </w:r>
-      <w:r>
-        <w:rPr>
-          <w:color w:val="000000"/>
-          <w:sz w:val="20"/>
-          <w:szCs w:val="20"/>
-        </w:rPr>
-        <w:t xml:space="preserve"> }}</w:t>
-      </w:r>
+        <w:t xml:space="preserve">{%p if </w:t>
+      </w:r>
+      <w:proofErr w:type="spellStart"/>
+      <w:r>
+        <w:rPr>
+          <w:color w:val="000000"/>
+          <w:sz w:val="20"/>
+          <w:szCs w:val="20"/>
+        </w:rPr>
+        <w:t>relationship_to_respondent_</w:t>
+      </w:r>
+      <w:proofErr w:type="gramStart"/>
+      <w:r>
+        <w:rPr>
+          <w:color w:val="000000"/>
+          <w:sz w:val="20"/>
+          <w:szCs w:val="20"/>
+        </w:rPr>
+        <w:t>exp</w:t>
+      </w:r>
+      <w:proofErr w:type="spellEnd"/>
+      <w:r>
+        <w:rPr>
+          <w:color w:val="000000"/>
+          <w:sz w:val="20"/>
+          <w:szCs w:val="20"/>
+        </w:rPr>
+        <w:t xml:space="preserve"> %}</w:t>
+      </w:r>
+      <w:proofErr w:type="gramEnd"/>
     </w:p>
     <w:p>
       <w:pPr>
@@ -508,14 +707,6 @@
           <w:szCs w:val="20"/>
         </w:rPr>
       </w:pPr>
-      <w:r>
-        <w:rPr>
-          <w:color w:val="000000"/>
-          <w:sz w:val="20"/>
-          <w:szCs w:val="20"/>
-        </w:rPr>
-        <w:t>{%p endif %}</w:t>
-      </w:r>
     </w:p>
     <w:p>
       <w:pPr>
@@ -541,8 +732,153 @@
           <w:sz w:val="20"/>
           <w:szCs w:val="20"/>
         </w:rPr>
-        <w:t>{%p for incident in incidents %}</w:t>
-      </w:r>
+        <w:t xml:space="preserve">The parties’ relationship is as follows: </w:t>
+      </w:r>
+      <w:proofErr w:type="gramStart"/>
+      <w:r>
+        <w:rPr>
+          <w:color w:val="000000"/>
+          <w:sz w:val="20"/>
+          <w:szCs w:val="20"/>
+        </w:rPr>
+        <w:t xml:space="preserve">{{ </w:t>
+      </w:r>
+      <w:r>
+        <w:rPr>
+          <w:color w:val="000000"/>
+          <w:sz w:val="20"/>
+          <w:szCs w:val="20"/>
+        </w:rPr>
+        <w:t>relationship</w:t>
+      </w:r>
+      <w:proofErr w:type="gramEnd"/>
+      <w:r>
+        <w:rPr>
+          <w:color w:val="000000"/>
+          <w:sz w:val="20"/>
+          <w:szCs w:val="20"/>
+        </w:rPr>
+        <w:t>_to_respondent_exp</w:t>
+      </w:r>
+      <w:r>
+        <w:rPr>
+          <w:color w:val="000000"/>
+          <w:sz w:val="20"/>
+          <w:szCs w:val="20"/>
+        </w:rPr>
+        <w:t xml:space="preserve"> }}</w:t>
+      </w:r>
+    </w:p>
+    <w:p>
+      <w:pPr>
+        <w:widowControl w:val="0"/>
+        <w:pBdr>
+          <w:top w:val="nil"/>
+          <w:left w:val="nil"/>
+          <w:bottom w:val="nil"/>
+          <w:right w:val="nil"/>
+          <w:between w:val="nil"/>
+        </w:pBdr>
+        <w:spacing w:line="222" w:lineRule="auto"/>
+        <w:ind w:left="478" w:right="644" w:hanging="6"/>
+        <w:rPr>
+          <w:color w:val="000000"/>
+          <w:sz w:val="20"/>
+          <w:szCs w:val="20"/>
+        </w:rPr>
+      </w:pPr>
+      <w:r>
+        <w:rPr>
+          <w:color w:val="000000"/>
+          <w:sz w:val="20"/>
+          <w:szCs w:val="20"/>
+        </w:rPr>
+        <w:t xml:space="preserve">{%p </w:t>
+      </w:r>
+      <w:proofErr w:type="gramStart"/>
+      <w:r>
+        <w:rPr>
+          <w:color w:val="000000"/>
+          <w:sz w:val="20"/>
+          <w:szCs w:val="20"/>
+        </w:rPr>
+        <w:t>endif %}</w:t>
+      </w:r>
+      <w:proofErr w:type="gramEnd"/>
+    </w:p>
+    <w:p>
+      <w:pPr>
+        <w:widowControl w:val="0"/>
+        <w:pBdr>
+          <w:top w:val="nil"/>
+          <w:left w:val="nil"/>
+          <w:bottom w:val="nil"/>
+          <w:right w:val="nil"/>
+          <w:between w:val="nil"/>
+        </w:pBdr>
+        <w:spacing w:line="222" w:lineRule="auto"/>
+        <w:ind w:left="478" w:right="644" w:hanging="6"/>
+        <w:rPr>
+          <w:color w:val="000000"/>
+          <w:sz w:val="20"/>
+          <w:szCs w:val="20"/>
+        </w:rPr>
+      </w:pPr>
+      <w:r>
+        <w:rPr>
+          <w:color w:val="000000"/>
+          <w:sz w:val="20"/>
+          <w:szCs w:val="20"/>
+        </w:rPr>
+        <w:t xml:space="preserve">{%p </w:t>
+      </w:r>
+      <w:proofErr w:type="gramStart"/>
+      <w:r>
+        <w:rPr>
+          <w:color w:val="000000"/>
+          <w:sz w:val="20"/>
+          <w:szCs w:val="20"/>
+        </w:rPr>
+        <w:t>endif %}</w:t>
+      </w:r>
+      <w:proofErr w:type="gramEnd"/>
+    </w:p>
+    <w:p>
+      <w:pPr>
+        <w:widowControl w:val="0"/>
+        <w:pBdr>
+          <w:top w:val="nil"/>
+          <w:left w:val="nil"/>
+          <w:bottom w:val="nil"/>
+          <w:right w:val="nil"/>
+          <w:between w:val="nil"/>
+        </w:pBdr>
+        <w:spacing w:line="222" w:lineRule="auto"/>
+        <w:ind w:left="478" w:right="644" w:hanging="6"/>
+        <w:rPr>
+          <w:color w:val="000000"/>
+          <w:sz w:val="20"/>
+          <w:szCs w:val="20"/>
+        </w:rPr>
+      </w:pPr>
+      <w:r>
+        <w:rPr>
+          <w:color w:val="000000"/>
+          <w:sz w:val="20"/>
+          <w:szCs w:val="20"/>
+        </w:rPr>
+        <w:t xml:space="preserve">{%p for incident in </w:t>
+      </w:r>
+      <w:proofErr w:type="gramStart"/>
+      <w:r>
+        <w:rPr>
+          <w:color w:val="000000"/>
+          <w:sz w:val="20"/>
+          <w:szCs w:val="20"/>
+        </w:rPr>
+        <w:t>incidents %}</w:t>
+      </w:r>
+      <w:proofErr w:type="gramEnd"/>
     </w:p>
     <w:p>
       <w:pPr>
@@ -1224,6 +1560,7 @@
           <w:sz w:val="20"/>
           <w:szCs w:val="20"/>
         </w:rPr>
+        <w:lastRenderedPageBreak/>
         <w:t>{%p endif %}</w:t>
       </w:r>
     </w:p>

</xml_diff>

<commit_message>
Added logic to CC 377 Statement of Facts
</commit_message>
<xml_diff>
--- a/docassemble/MLHPPOAndProposedOrder/data/templates/cc_377_statement_of_facts.docx
+++ b/docassemble/MLHPPOAndProposedOrder/data/templates/cc_377_statement_of_facts.docx
@@ -1,6 +1,6 @@
 
 <file path=word/document.xml><?xml version="1.0" encoding="utf-8"?>
-<w:document xmlns:wpc="http://schemas.microsoft.com/office/word/2010/wordprocessingCanvas" xmlns:cx="http://schemas.microsoft.com/office/drawing/2014/chartex" xmlns:cx1="http://schemas.microsoft.com/office/drawing/2015/9/8/chartex" xmlns:cx2="http://schemas.microsoft.com/office/drawing/2015/10/21/chartex" xmlns:cx3="http://schemas.microsoft.com/office/drawing/2016/5/9/chartex" xmlns:cx4="http://schemas.microsoft.com/office/drawing/2016/5/10/chartex" xmlns:cx5="http://schemas.microsoft.com/office/drawing/2016/5/11/chartex" xmlns:cx6="http://schemas.microsoft.com/office/drawing/2016/5/12/chartex" xmlns:cx7="http://schemas.microsoft.com/office/drawing/2016/5/13/chartex" xmlns:cx8="http://schemas.microsoft.com/office/drawing/2016/5/14/chartex" xmlns:mc="http://schemas.openxmlformats.org/markup-compatibility/2006" xmlns:aink="http://schemas.microsoft.com/office/drawing/2016/ink" xmlns:am3d="http://schemas.microsoft.com/office/drawing/2017/model3d" xmlns:o="urn:schemas-microsoft-com:office:office" xmlns:oel="http://schemas.microsoft.com/office/2019/extlst" xmlns:r="http://schemas.openxmlformats.org/officeDocument/2006/relationships" xmlns:m="http://schemas.openxmlformats.org/officeDocument/2006/math" xmlns:v="urn:schemas-microsoft-com:vml" xmlns:wp14="http://schemas.microsoft.com/office/word/2010/wordprocessingDrawing" xmlns:wp="http://schemas.openxmlformats.org/drawingml/2006/wordprocessingDrawing" xmlns:w10="urn:schemas-microsoft-com:office:word" xmlns:w="http://schemas.openxmlformats.org/wordprocessingml/2006/main" xmlns:w14="http://schemas.microsoft.com/office/word/2010/wordml" xmlns:w15="http://schemas.microsoft.com/office/word/2012/wordml" xmlns:w16cex="http://schemas.microsoft.com/office/word/2018/wordml/cex" xmlns:w16cid="http://schemas.microsoft.com/office/word/2016/wordml/cid" xmlns:w16="http://schemas.microsoft.com/office/word/2018/wordml" xmlns:w16du="http://schemas.microsoft.com/office/word/2023/wordml/word16du" xmlns:w16sdtdh="http://schemas.microsoft.com/office/word/2020/wordml/sdtdatahash" xmlns:w16se="http://schemas.microsoft.com/office/word/2015/wordml/symex" xmlns:wpg="http://schemas.microsoft.com/office/word/2010/wordprocessingGroup" xmlns:wpi="http://schemas.microsoft.com/office/word/2010/wordprocessingInk" xmlns:wne="http://schemas.microsoft.com/office/word/2006/wordml" xmlns:wps="http://schemas.microsoft.com/office/word/2010/wordprocessingShape" mc:Ignorable="w14 w15 w16se w16cid w16 w16cex w16sdtdh w16du wp14">
+<w:document xmlns:wpc="http://schemas.microsoft.com/office/word/2010/wordprocessingCanvas" xmlns:cx="http://schemas.microsoft.com/office/drawing/2014/chartex" xmlns:cx1="http://schemas.microsoft.com/office/drawing/2015/9/8/chartex" xmlns:cx2="http://schemas.microsoft.com/office/drawing/2015/10/21/chartex" xmlns:cx3="http://schemas.microsoft.com/office/drawing/2016/5/9/chartex" xmlns:cx4="http://schemas.microsoft.com/office/drawing/2016/5/10/chartex" xmlns:cx5="http://schemas.microsoft.com/office/drawing/2016/5/11/chartex" xmlns:cx6="http://schemas.microsoft.com/office/drawing/2016/5/12/chartex" xmlns:cx7="http://schemas.microsoft.com/office/drawing/2016/5/13/chartex" xmlns:cx8="http://schemas.microsoft.com/office/drawing/2016/5/14/chartex" xmlns:mc="http://schemas.openxmlformats.org/markup-compatibility/2006" xmlns:aink="http://schemas.microsoft.com/office/drawing/2016/ink" xmlns:am3d="http://schemas.microsoft.com/office/drawing/2017/model3d" xmlns:o="urn:schemas-microsoft-com:office:office" xmlns:oel="http://schemas.microsoft.com/office/2019/extlst" xmlns:r="http://schemas.openxmlformats.org/officeDocument/2006/relationships" xmlns:m="http://schemas.openxmlformats.org/officeDocument/2006/math" xmlns:v="urn:schemas-microsoft-com:vml" xmlns:wp14="http://schemas.microsoft.com/office/word/2010/wordprocessingDrawing" xmlns:wp="http://schemas.openxmlformats.org/drawingml/2006/wordprocessingDrawing" xmlns:w10="urn:schemas-microsoft-com:office:word" xmlns:w="http://schemas.openxmlformats.org/wordprocessingml/2006/main" xmlns:w14="http://schemas.microsoft.com/office/word/2010/wordml" xmlns:w15="http://schemas.microsoft.com/office/word/2012/wordml" xmlns:w16cex="http://schemas.microsoft.com/office/word/2018/wordml/cex" xmlns:w16cid="http://schemas.microsoft.com/office/word/2016/wordml/cid" xmlns:w16="http://schemas.microsoft.com/office/word/2018/wordml" xmlns:w16du="http://schemas.microsoft.com/office/word/2023/wordml/word16du" xmlns:w16sdtdh="http://schemas.microsoft.com/office/word/2020/wordml/sdtdatahash" xmlns:w16sdtfl="http://schemas.microsoft.com/office/word/2024/wordml/sdtformatlock" xmlns:w16se="http://schemas.microsoft.com/office/word/2015/wordml/symex" xmlns:wpg="http://schemas.microsoft.com/office/word/2010/wordprocessingGroup" xmlns:wpi="http://schemas.microsoft.com/office/word/2010/wordprocessingInk" xmlns:wne="http://schemas.microsoft.com/office/word/2006/wordml" xmlns:wps="http://schemas.microsoft.com/office/word/2010/wordprocessingShape" mc:Ignorable="w14 w15 w16se w16cid w16 w16cex w16sdtdh w16sdtfl w16du wp14">
   <w:body>
     <w:p>
       <w:pPr>
@@ -293,7 +293,31 @@
           <w:sz w:val="20"/>
           <w:szCs w:val="20"/>
         </w:rPr>
-        <w:t>4. (Continued)</w:t>
+        <w:t>{% if respondent_is_minor and (not respondent_is_emancipated_minor) %}3{% else %}</w:t>
+      </w:r>
+      <w:r>
+        <w:rPr>
+          <w:color w:val="000000"/>
+          <w:sz w:val="20"/>
+          <w:szCs w:val="20"/>
+        </w:rPr>
+        <w:t>4</w:t>
+      </w:r>
+      <w:r>
+        <w:rPr>
+          <w:color w:val="000000"/>
+          <w:sz w:val="20"/>
+          <w:szCs w:val="20"/>
+        </w:rPr>
+        <w:t>{% endif %}</w:t>
+      </w:r>
+      <w:r>
+        <w:rPr>
+          <w:color w:val="000000"/>
+          <w:sz w:val="20"/>
+          <w:szCs w:val="20"/>
+        </w:rPr>
+        <w:t>. (Continued)</w:t>
       </w:r>
     </w:p>
     <w:p>
@@ -335,29 +359,8 @@
           <w:color w:val="000000"/>
           <w:sz w:val="20"/>
           <w:szCs w:val="20"/>
-          <w:highlight w:val="cyan"/>
-        </w:rPr>
-        <w:t xml:space="preserve">p if </w:t>
-      </w:r>
-      <w:proofErr w:type="spellStart"/>
-      <w:r>
-        <w:rPr>
-          <w:color w:val="000000"/>
-          <w:sz w:val="20"/>
-          <w:szCs w:val="20"/>
-          <w:highlight w:val="cyan"/>
-        </w:rPr>
-        <w:t>county_choice</w:t>
-      </w:r>
-      <w:proofErr w:type="spellEnd"/>
-      <w:r>
-        <w:rPr>
-          <w:color w:val="000000"/>
-          <w:sz w:val="20"/>
-          <w:szCs w:val="20"/>
-          <w:highlight w:val="cyan"/>
-        </w:rPr>
-        <w:t xml:space="preserve"> == “Oakland” </w:t>
+        </w:rPr>
+        <w:t xml:space="preserve">p if county_choice == “Oakland” </w:t>
       </w:r>
       <w:r>
         <w:rPr>
@@ -392,43 +395,7 @@
           <w:sz w:val="20"/>
           <w:szCs w:val="20"/>
         </w:rPr>
-        <w:t xml:space="preserve">Petitioner </w:t>
-      </w:r>
-      <w:proofErr w:type="gramStart"/>
-      <w:r>
-        <w:rPr>
-          <w:color w:val="000000"/>
-          <w:sz w:val="20"/>
-          <w:szCs w:val="20"/>
-        </w:rPr>
-        <w:t>alias: {</w:t>
-      </w:r>
-      <w:proofErr w:type="gramEnd"/>
-      <w:r>
-        <w:rPr>
-          <w:color w:val="000000"/>
-          <w:sz w:val="20"/>
-          <w:szCs w:val="20"/>
-        </w:rPr>
-        <w:t>% if user_</w:t>
-      </w:r>
-      <w:proofErr w:type="gramStart"/>
-      <w:r>
-        <w:rPr>
-          <w:color w:val="000000"/>
-          <w:sz w:val="20"/>
-          <w:szCs w:val="20"/>
-        </w:rPr>
-        <w:t>alias.there</w:t>
-      </w:r>
-      <w:proofErr w:type="gramEnd"/>
-      <w:r>
-        <w:rPr>
-          <w:color w:val="000000"/>
-          <w:sz w:val="20"/>
-          <w:szCs w:val="20"/>
-        </w:rPr>
-        <w:t>_are_any %}{{ comma_list(user_alias) }}{% else %}None{% endif %}.</w:t>
+        <w:t>Petitioner alias: {% if user_alias.there_are_any %}{{ comma_list(user_alias) }}{% else %}None{% endif %}.</w:t>
       </w:r>
     </w:p>
     <w:p>
@@ -474,43 +441,7 @@
           <w:sz w:val="20"/>
           <w:szCs w:val="20"/>
         </w:rPr>
-        <w:t xml:space="preserve">Respondent </w:t>
-      </w:r>
-      <w:proofErr w:type="gramStart"/>
-      <w:r>
-        <w:rPr>
-          <w:color w:val="000000"/>
-          <w:sz w:val="20"/>
-          <w:szCs w:val="20"/>
-        </w:rPr>
-        <w:t>alias: {</w:t>
-      </w:r>
-      <w:proofErr w:type="gramEnd"/>
-      <w:r>
-        <w:rPr>
-          <w:color w:val="000000"/>
-          <w:sz w:val="20"/>
-          <w:szCs w:val="20"/>
-        </w:rPr>
-        <w:t>% if other_party_</w:t>
-      </w:r>
-      <w:proofErr w:type="gramStart"/>
-      <w:r>
-        <w:rPr>
-          <w:color w:val="000000"/>
-          <w:sz w:val="20"/>
-          <w:szCs w:val="20"/>
-        </w:rPr>
-        <w:t>alias.there</w:t>
-      </w:r>
-      <w:proofErr w:type="gramEnd"/>
-      <w:r>
-        <w:rPr>
-          <w:color w:val="000000"/>
-          <w:sz w:val="20"/>
-          <w:szCs w:val="20"/>
-        </w:rPr>
-        <w:t>_are_any %}{{ comma_list(other_party_alias) }}{% elif other_party_alias.there_are_any is none %}Unknown{% else %}None{% endif %}.</w:t>
+        <w:t>Respondent alias: {% if other_party_alias.there_are_any %}{{ comma_list(other_party_alias) }}{% elif other_party_alias.there_are_any is none %}Unknown{% else %}None{% endif %}.</w:t>
       </w:r>
     </w:p>
     <w:p>
@@ -537,18 +468,8 @@
           <w:sz w:val="20"/>
           <w:szCs w:val="20"/>
         </w:rPr>
-        <w:t xml:space="preserve">{%p </w:t>
-      </w:r>
-      <w:proofErr w:type="gramStart"/>
-      <w:r>
-        <w:rPr>
-          <w:color w:val="000000"/>
-          <w:sz w:val="20"/>
-          <w:szCs w:val="20"/>
-        </w:rPr>
-        <w:t>endif %}</w:t>
-      </w:r>
-      <w:proofErr w:type="gramEnd"/>
+        <w:t>{%p endif %}</w:t>
+      </w:r>
     </w:p>
     <w:p>
       <w:pPr>
@@ -581,49 +502,8 @@
           <w:color w:val="000000"/>
           <w:sz w:val="20"/>
           <w:szCs w:val="20"/>
-          <w:highlight w:val="cyan"/>
-        </w:rPr>
-        <w:t xml:space="preserve">p if </w:t>
-      </w:r>
-      <w:proofErr w:type="spellStart"/>
-      <w:r>
-        <w:rPr>
-          <w:color w:val="000000"/>
-          <w:sz w:val="20"/>
-          <w:szCs w:val="20"/>
-          <w:highlight w:val="cyan"/>
-        </w:rPr>
-        <w:t>county_choice</w:t>
-      </w:r>
-      <w:proofErr w:type="spellEnd"/>
-      <w:r>
-        <w:rPr>
-          <w:color w:val="000000"/>
-          <w:sz w:val="20"/>
-          <w:szCs w:val="20"/>
-          <w:highlight w:val="cyan"/>
-        </w:rPr>
-        <w:t xml:space="preserve"> == “Oakland” or </w:t>
-      </w:r>
-      <w:proofErr w:type="spellStart"/>
-      <w:r>
-        <w:rPr>
-          <w:color w:val="000000"/>
-          <w:sz w:val="20"/>
-          <w:szCs w:val="20"/>
-          <w:highlight w:val="cyan"/>
-        </w:rPr>
-        <w:t>county_choice</w:t>
-      </w:r>
-      <w:proofErr w:type="spellEnd"/>
-      <w:r>
-        <w:rPr>
-          <w:color w:val="000000"/>
-          <w:sz w:val="20"/>
-          <w:szCs w:val="20"/>
-          <w:highlight w:val="cyan"/>
-        </w:rPr>
-        <w:t xml:space="preserve"> == “Wayne” </w:t>
+        </w:rPr>
+        <w:t xml:space="preserve">p if county_choice == “Oakland” or county_choice == “Wayne” </w:t>
       </w:r>
       <w:r>
         <w:rPr>
@@ -660,25 +540,14 @@
         </w:rPr>
         <w:t xml:space="preserve">{%p if </w:t>
       </w:r>
-      <w:proofErr w:type="spellStart"/>
-      <w:r>
-        <w:rPr>
-          <w:color w:val="000000"/>
-          <w:sz w:val="20"/>
-          <w:szCs w:val="20"/>
-        </w:rPr>
-        <w:t>relationship_to_respondent_</w:t>
-      </w:r>
-      <w:proofErr w:type="gramStart"/>
-      <w:r>
-        <w:rPr>
-          <w:color w:val="000000"/>
-          <w:sz w:val="20"/>
-          <w:szCs w:val="20"/>
-        </w:rPr>
-        <w:t>exp</w:t>
-      </w:r>
-      <w:proofErr w:type="spellEnd"/>
+      <w:r>
+        <w:rPr>
+          <w:color w:val="000000"/>
+          <w:sz w:val="20"/>
+          <w:szCs w:val="20"/>
+        </w:rPr>
+        <w:t>relationship_to_respondent_exp</w:t>
+      </w:r>
       <w:r>
         <w:rPr>
           <w:color w:val="000000"/>
@@ -687,7 +556,6 @@
         </w:rPr>
         <w:t xml:space="preserve"> %}</w:t>
       </w:r>
-      <w:proofErr w:type="gramEnd"/>
     </w:p>
     <w:p>
       <w:pPr>
@@ -734,7 +602,6 @@
         </w:rPr>
         <w:t xml:space="preserve">The parties’ relationship is as follows: </w:t>
       </w:r>
-      <w:proofErr w:type="gramStart"/>
       <w:r>
         <w:rPr>
           <w:color w:val="000000"/>
@@ -749,16 +616,7 @@
           <w:sz w:val="20"/>
           <w:szCs w:val="20"/>
         </w:rPr>
-        <w:t>relationship</w:t>
-      </w:r>
-      <w:proofErr w:type="gramEnd"/>
-      <w:r>
-        <w:rPr>
-          <w:color w:val="000000"/>
-          <w:sz w:val="20"/>
-          <w:szCs w:val="20"/>
-        </w:rPr>
-        <w:t>_to_respondent_exp</w:t>
+        <w:t>relationship_to_respondent_exp</w:t>
       </w:r>
       <w:r>
         <w:rPr>
@@ -793,18 +651,8 @@
           <w:sz w:val="20"/>
           <w:szCs w:val="20"/>
         </w:rPr>
-        <w:t xml:space="preserve">{%p </w:t>
-      </w:r>
-      <w:proofErr w:type="gramStart"/>
-      <w:r>
-        <w:rPr>
-          <w:color w:val="000000"/>
-          <w:sz w:val="20"/>
-          <w:szCs w:val="20"/>
-        </w:rPr>
-        <w:t>endif %}</w:t>
-      </w:r>
-      <w:proofErr w:type="gramEnd"/>
+        <w:t>{%p endif %}</w:t>
+      </w:r>
     </w:p>
     <w:p>
       <w:pPr>
@@ -830,18 +678,8 @@
           <w:sz w:val="20"/>
           <w:szCs w:val="20"/>
         </w:rPr>
-        <w:t xml:space="preserve">{%p </w:t>
-      </w:r>
-      <w:proofErr w:type="gramStart"/>
-      <w:r>
-        <w:rPr>
-          <w:color w:val="000000"/>
-          <w:sz w:val="20"/>
-          <w:szCs w:val="20"/>
-        </w:rPr>
-        <w:t>endif %}</w:t>
-      </w:r>
-      <w:proofErr w:type="gramEnd"/>
+        <w:t>{%p endif %}</w:t>
+      </w:r>
     </w:p>
     <w:p>
       <w:pPr>
@@ -867,18 +705,8 @@
           <w:sz w:val="20"/>
           <w:szCs w:val="20"/>
         </w:rPr>
-        <w:t xml:space="preserve">{%p for incident in </w:t>
-      </w:r>
-      <w:proofErr w:type="gramStart"/>
-      <w:r>
-        <w:rPr>
-          <w:color w:val="000000"/>
-          <w:sz w:val="20"/>
-          <w:szCs w:val="20"/>
-        </w:rPr>
-        <w:t>incidents %}</w:t>
-      </w:r>
-      <w:proofErr w:type="gramEnd"/>
+        <w:t>{%p for incident in incidents %}</w:t>
+      </w:r>
     </w:p>
     <w:p>
       <w:pPr>
@@ -1578,7 +1406,7 @@
 </file>
 
 <file path=word/endnotes.xml><?xml version="1.0" encoding="utf-8"?>
-<w:endnotes xmlns:wpc="http://schemas.microsoft.com/office/word/2010/wordprocessingCanvas" xmlns:cx="http://schemas.microsoft.com/office/drawing/2014/chartex" xmlns:cx1="http://schemas.microsoft.com/office/drawing/2015/9/8/chartex" xmlns:cx2="http://schemas.microsoft.com/office/drawing/2015/10/21/chartex" xmlns:cx3="http://schemas.microsoft.com/office/drawing/2016/5/9/chartex" xmlns:cx4="http://schemas.microsoft.com/office/drawing/2016/5/10/chartex" xmlns:cx5="http://schemas.microsoft.com/office/drawing/2016/5/11/chartex" xmlns:cx6="http://schemas.microsoft.com/office/drawing/2016/5/12/chartex" xmlns:cx7="http://schemas.microsoft.com/office/drawing/2016/5/13/chartex" xmlns:cx8="http://schemas.microsoft.com/office/drawing/2016/5/14/chartex" xmlns:mc="http://schemas.openxmlformats.org/markup-compatibility/2006" xmlns:aink="http://schemas.microsoft.com/office/drawing/2016/ink" xmlns:am3d="http://schemas.microsoft.com/office/drawing/2017/model3d" xmlns:o="urn:schemas-microsoft-com:office:office" xmlns:oel="http://schemas.microsoft.com/office/2019/extlst" xmlns:r="http://schemas.openxmlformats.org/officeDocument/2006/relationships" xmlns:m="http://schemas.openxmlformats.org/officeDocument/2006/math" xmlns:v="urn:schemas-microsoft-com:vml" xmlns:wp14="http://schemas.microsoft.com/office/word/2010/wordprocessingDrawing" xmlns:wp="http://schemas.openxmlformats.org/drawingml/2006/wordprocessingDrawing" xmlns:w10="urn:schemas-microsoft-com:office:word" xmlns:w="http://schemas.openxmlformats.org/wordprocessingml/2006/main" xmlns:w14="http://schemas.microsoft.com/office/word/2010/wordml" xmlns:w15="http://schemas.microsoft.com/office/word/2012/wordml" xmlns:w16cex="http://schemas.microsoft.com/office/word/2018/wordml/cex" xmlns:w16cid="http://schemas.microsoft.com/office/word/2016/wordml/cid" xmlns:w16="http://schemas.microsoft.com/office/word/2018/wordml" xmlns:w16du="http://schemas.microsoft.com/office/word/2023/wordml/word16du" xmlns:w16sdtdh="http://schemas.microsoft.com/office/word/2020/wordml/sdtdatahash" xmlns:w16se="http://schemas.microsoft.com/office/word/2015/wordml/symex" xmlns:wpg="http://schemas.microsoft.com/office/word/2010/wordprocessingGroup" xmlns:wpi="http://schemas.microsoft.com/office/word/2010/wordprocessingInk" xmlns:wne="http://schemas.microsoft.com/office/word/2006/wordml" xmlns:wps="http://schemas.microsoft.com/office/word/2010/wordprocessingShape" mc:Ignorable="w14 w15 w16se w16cid w16 w16cex w16sdtdh w16du wp14">
+<w:endnotes xmlns:wpc="http://schemas.microsoft.com/office/word/2010/wordprocessingCanvas" xmlns:cx="http://schemas.microsoft.com/office/drawing/2014/chartex" xmlns:cx1="http://schemas.microsoft.com/office/drawing/2015/9/8/chartex" xmlns:cx2="http://schemas.microsoft.com/office/drawing/2015/10/21/chartex" xmlns:cx3="http://schemas.microsoft.com/office/drawing/2016/5/9/chartex" xmlns:cx4="http://schemas.microsoft.com/office/drawing/2016/5/10/chartex" xmlns:cx5="http://schemas.microsoft.com/office/drawing/2016/5/11/chartex" xmlns:cx6="http://schemas.microsoft.com/office/drawing/2016/5/12/chartex" xmlns:cx7="http://schemas.microsoft.com/office/drawing/2016/5/13/chartex" xmlns:cx8="http://schemas.microsoft.com/office/drawing/2016/5/14/chartex" xmlns:mc="http://schemas.openxmlformats.org/markup-compatibility/2006" xmlns:aink="http://schemas.microsoft.com/office/drawing/2016/ink" xmlns:am3d="http://schemas.microsoft.com/office/drawing/2017/model3d" xmlns:o="urn:schemas-microsoft-com:office:office" xmlns:oel="http://schemas.microsoft.com/office/2019/extlst" xmlns:r="http://schemas.openxmlformats.org/officeDocument/2006/relationships" xmlns:m="http://schemas.openxmlformats.org/officeDocument/2006/math" xmlns:v="urn:schemas-microsoft-com:vml" xmlns:wp14="http://schemas.microsoft.com/office/word/2010/wordprocessingDrawing" xmlns:wp="http://schemas.openxmlformats.org/drawingml/2006/wordprocessingDrawing" xmlns:w10="urn:schemas-microsoft-com:office:word" xmlns:w="http://schemas.openxmlformats.org/wordprocessingml/2006/main" xmlns:w14="http://schemas.microsoft.com/office/word/2010/wordml" xmlns:w15="http://schemas.microsoft.com/office/word/2012/wordml" xmlns:w16cex="http://schemas.microsoft.com/office/word/2018/wordml/cex" xmlns:w16cid="http://schemas.microsoft.com/office/word/2016/wordml/cid" xmlns:w16="http://schemas.microsoft.com/office/word/2018/wordml" xmlns:w16du="http://schemas.microsoft.com/office/word/2023/wordml/word16du" xmlns:w16sdtdh="http://schemas.microsoft.com/office/word/2020/wordml/sdtdatahash" xmlns:w16sdtfl="http://schemas.microsoft.com/office/word/2024/wordml/sdtformatlock" xmlns:w16se="http://schemas.microsoft.com/office/word/2015/wordml/symex" xmlns:wpg="http://schemas.microsoft.com/office/word/2010/wordprocessingGroup" xmlns:wpi="http://schemas.microsoft.com/office/word/2010/wordprocessingInk" xmlns:wne="http://schemas.microsoft.com/office/word/2006/wordml" xmlns:wps="http://schemas.microsoft.com/office/word/2010/wordprocessingShape" mc:Ignorable="w14 w15 w16se w16cid w16 w16cex w16sdtdh w16sdtfl w16du wp14">
   <w:endnote w:type="separator" w:id="-1">
     <w:p>
       <w:pPr>
@@ -1603,7 +1431,7 @@
 </file>
 
 <file path=word/footer1.xml><?xml version="1.0" encoding="utf-8"?>
-<w:ftr xmlns:wpc="http://schemas.microsoft.com/office/word/2010/wordprocessingCanvas" xmlns:cx="http://schemas.microsoft.com/office/drawing/2014/chartex" xmlns:cx1="http://schemas.microsoft.com/office/drawing/2015/9/8/chartex" xmlns:cx2="http://schemas.microsoft.com/office/drawing/2015/10/21/chartex" xmlns:cx3="http://schemas.microsoft.com/office/drawing/2016/5/9/chartex" xmlns:cx4="http://schemas.microsoft.com/office/drawing/2016/5/10/chartex" xmlns:cx5="http://schemas.microsoft.com/office/drawing/2016/5/11/chartex" xmlns:cx6="http://schemas.microsoft.com/office/drawing/2016/5/12/chartex" xmlns:cx7="http://schemas.microsoft.com/office/drawing/2016/5/13/chartex" xmlns:cx8="http://schemas.microsoft.com/office/drawing/2016/5/14/chartex" xmlns:mc="http://schemas.openxmlformats.org/markup-compatibility/2006" xmlns:aink="http://schemas.microsoft.com/office/drawing/2016/ink" xmlns:am3d="http://schemas.microsoft.com/office/drawing/2017/model3d" xmlns:o="urn:schemas-microsoft-com:office:office" xmlns:oel="http://schemas.microsoft.com/office/2019/extlst" xmlns:r="http://schemas.openxmlformats.org/officeDocument/2006/relationships" xmlns:m="http://schemas.openxmlformats.org/officeDocument/2006/math" xmlns:v="urn:schemas-microsoft-com:vml" xmlns:wp14="http://schemas.microsoft.com/office/word/2010/wordprocessingDrawing" xmlns:wp="http://schemas.openxmlformats.org/drawingml/2006/wordprocessingDrawing" xmlns:w10="urn:schemas-microsoft-com:office:word" xmlns:w="http://schemas.openxmlformats.org/wordprocessingml/2006/main" xmlns:w14="http://schemas.microsoft.com/office/word/2010/wordml" xmlns:w15="http://schemas.microsoft.com/office/word/2012/wordml" xmlns:w16cex="http://schemas.microsoft.com/office/word/2018/wordml/cex" xmlns:w16cid="http://schemas.microsoft.com/office/word/2016/wordml/cid" xmlns:w16="http://schemas.microsoft.com/office/word/2018/wordml" xmlns:w16du="http://schemas.microsoft.com/office/word/2023/wordml/word16du" xmlns:w16sdtdh="http://schemas.microsoft.com/office/word/2020/wordml/sdtdatahash" xmlns:w16se="http://schemas.microsoft.com/office/word/2015/wordml/symex" xmlns:wpg="http://schemas.microsoft.com/office/word/2010/wordprocessingGroup" xmlns:wpi="http://schemas.microsoft.com/office/word/2010/wordprocessingInk" xmlns:wne="http://schemas.microsoft.com/office/word/2006/wordml" xmlns:wps="http://schemas.microsoft.com/office/word/2010/wordprocessingShape" mc:Ignorable="w14 w15 w16se w16cid w16 w16cex w16sdtdh w16du wp14">
+<w:ftr xmlns:wpc="http://schemas.microsoft.com/office/word/2010/wordprocessingCanvas" xmlns:cx="http://schemas.microsoft.com/office/drawing/2014/chartex" xmlns:cx1="http://schemas.microsoft.com/office/drawing/2015/9/8/chartex" xmlns:cx2="http://schemas.microsoft.com/office/drawing/2015/10/21/chartex" xmlns:cx3="http://schemas.microsoft.com/office/drawing/2016/5/9/chartex" xmlns:cx4="http://schemas.microsoft.com/office/drawing/2016/5/10/chartex" xmlns:cx5="http://schemas.microsoft.com/office/drawing/2016/5/11/chartex" xmlns:cx6="http://schemas.microsoft.com/office/drawing/2016/5/12/chartex" xmlns:cx7="http://schemas.microsoft.com/office/drawing/2016/5/13/chartex" xmlns:cx8="http://schemas.microsoft.com/office/drawing/2016/5/14/chartex" xmlns:mc="http://schemas.openxmlformats.org/markup-compatibility/2006" xmlns:aink="http://schemas.microsoft.com/office/drawing/2016/ink" xmlns:am3d="http://schemas.microsoft.com/office/drawing/2017/model3d" xmlns:o="urn:schemas-microsoft-com:office:office" xmlns:oel="http://schemas.microsoft.com/office/2019/extlst" xmlns:r="http://schemas.openxmlformats.org/officeDocument/2006/relationships" xmlns:m="http://schemas.openxmlformats.org/officeDocument/2006/math" xmlns:v="urn:schemas-microsoft-com:vml" xmlns:wp14="http://schemas.microsoft.com/office/word/2010/wordprocessingDrawing" xmlns:wp="http://schemas.openxmlformats.org/drawingml/2006/wordprocessingDrawing" xmlns:w10="urn:schemas-microsoft-com:office:word" xmlns:w="http://schemas.openxmlformats.org/wordprocessingml/2006/main" xmlns:w14="http://schemas.microsoft.com/office/word/2010/wordml" xmlns:w15="http://schemas.microsoft.com/office/word/2012/wordml" xmlns:w16cex="http://schemas.microsoft.com/office/word/2018/wordml/cex" xmlns:w16cid="http://schemas.microsoft.com/office/word/2016/wordml/cid" xmlns:w16="http://schemas.microsoft.com/office/word/2018/wordml" xmlns:w16du="http://schemas.microsoft.com/office/word/2023/wordml/word16du" xmlns:w16sdtdh="http://schemas.microsoft.com/office/word/2020/wordml/sdtdatahash" xmlns:w16sdtfl="http://schemas.microsoft.com/office/word/2024/wordml/sdtformatlock" xmlns:w16se="http://schemas.microsoft.com/office/word/2015/wordml/symex" xmlns:wpg="http://schemas.microsoft.com/office/word/2010/wordprocessingGroup" xmlns:wpi="http://schemas.microsoft.com/office/word/2010/wordprocessingInk" xmlns:wne="http://schemas.microsoft.com/office/word/2006/wordml" xmlns:wps="http://schemas.microsoft.com/office/word/2010/wordprocessingShape" mc:Ignorable="w14 w15 w16se w16cid w16 w16cex w16sdtdh w16sdtfl w16du wp14">
   <w:p>
     <w:pPr>
       <w:pStyle w:val="Footer"/>
@@ -1691,7 +1519,7 @@
 </file>
 
 <file path=word/footnotes.xml><?xml version="1.0" encoding="utf-8"?>
-<w:footnotes xmlns:wpc="http://schemas.microsoft.com/office/word/2010/wordprocessingCanvas" xmlns:cx="http://schemas.microsoft.com/office/drawing/2014/chartex" xmlns:cx1="http://schemas.microsoft.com/office/drawing/2015/9/8/chartex" xmlns:cx2="http://schemas.microsoft.com/office/drawing/2015/10/21/chartex" xmlns:cx3="http://schemas.microsoft.com/office/drawing/2016/5/9/chartex" xmlns:cx4="http://schemas.microsoft.com/office/drawing/2016/5/10/chartex" xmlns:cx5="http://schemas.microsoft.com/office/drawing/2016/5/11/chartex" xmlns:cx6="http://schemas.microsoft.com/office/drawing/2016/5/12/chartex" xmlns:cx7="http://schemas.microsoft.com/office/drawing/2016/5/13/chartex" xmlns:cx8="http://schemas.microsoft.com/office/drawing/2016/5/14/chartex" xmlns:mc="http://schemas.openxmlformats.org/markup-compatibility/2006" xmlns:aink="http://schemas.microsoft.com/office/drawing/2016/ink" xmlns:am3d="http://schemas.microsoft.com/office/drawing/2017/model3d" xmlns:o="urn:schemas-microsoft-com:office:office" xmlns:oel="http://schemas.microsoft.com/office/2019/extlst" xmlns:r="http://schemas.openxmlformats.org/officeDocument/2006/relationships" xmlns:m="http://schemas.openxmlformats.org/officeDocument/2006/math" xmlns:v="urn:schemas-microsoft-com:vml" xmlns:wp14="http://schemas.microsoft.com/office/word/2010/wordprocessingDrawing" xmlns:wp="http://schemas.openxmlformats.org/drawingml/2006/wordprocessingDrawing" xmlns:w10="urn:schemas-microsoft-com:office:word" xmlns:w="http://schemas.openxmlformats.org/wordprocessingml/2006/main" xmlns:w14="http://schemas.microsoft.com/office/word/2010/wordml" xmlns:w15="http://schemas.microsoft.com/office/word/2012/wordml" xmlns:w16cex="http://schemas.microsoft.com/office/word/2018/wordml/cex" xmlns:w16cid="http://schemas.microsoft.com/office/word/2016/wordml/cid" xmlns:w16="http://schemas.microsoft.com/office/word/2018/wordml" xmlns:w16du="http://schemas.microsoft.com/office/word/2023/wordml/word16du" xmlns:w16sdtdh="http://schemas.microsoft.com/office/word/2020/wordml/sdtdatahash" xmlns:w16se="http://schemas.microsoft.com/office/word/2015/wordml/symex" xmlns:wpg="http://schemas.microsoft.com/office/word/2010/wordprocessingGroup" xmlns:wpi="http://schemas.microsoft.com/office/word/2010/wordprocessingInk" xmlns:wne="http://schemas.microsoft.com/office/word/2006/wordml" xmlns:wps="http://schemas.microsoft.com/office/word/2010/wordprocessingShape" mc:Ignorable="w14 w15 w16se w16cid w16 w16cex w16sdtdh w16du wp14">
+<w:footnotes xmlns:wpc="http://schemas.microsoft.com/office/word/2010/wordprocessingCanvas" xmlns:cx="http://schemas.microsoft.com/office/drawing/2014/chartex" xmlns:cx1="http://schemas.microsoft.com/office/drawing/2015/9/8/chartex" xmlns:cx2="http://schemas.microsoft.com/office/drawing/2015/10/21/chartex" xmlns:cx3="http://schemas.microsoft.com/office/drawing/2016/5/9/chartex" xmlns:cx4="http://schemas.microsoft.com/office/drawing/2016/5/10/chartex" xmlns:cx5="http://schemas.microsoft.com/office/drawing/2016/5/11/chartex" xmlns:cx6="http://schemas.microsoft.com/office/drawing/2016/5/12/chartex" xmlns:cx7="http://schemas.microsoft.com/office/drawing/2016/5/13/chartex" xmlns:cx8="http://schemas.microsoft.com/office/drawing/2016/5/14/chartex" xmlns:mc="http://schemas.openxmlformats.org/markup-compatibility/2006" xmlns:aink="http://schemas.microsoft.com/office/drawing/2016/ink" xmlns:am3d="http://schemas.microsoft.com/office/drawing/2017/model3d" xmlns:o="urn:schemas-microsoft-com:office:office" xmlns:oel="http://schemas.microsoft.com/office/2019/extlst" xmlns:r="http://schemas.openxmlformats.org/officeDocument/2006/relationships" xmlns:m="http://schemas.openxmlformats.org/officeDocument/2006/math" xmlns:v="urn:schemas-microsoft-com:vml" xmlns:wp14="http://schemas.microsoft.com/office/word/2010/wordprocessingDrawing" xmlns:wp="http://schemas.openxmlformats.org/drawingml/2006/wordprocessingDrawing" xmlns:w10="urn:schemas-microsoft-com:office:word" xmlns:w="http://schemas.openxmlformats.org/wordprocessingml/2006/main" xmlns:w14="http://schemas.microsoft.com/office/word/2010/wordml" xmlns:w15="http://schemas.microsoft.com/office/word/2012/wordml" xmlns:w16cex="http://schemas.microsoft.com/office/word/2018/wordml/cex" xmlns:w16cid="http://schemas.microsoft.com/office/word/2016/wordml/cid" xmlns:w16="http://schemas.microsoft.com/office/word/2018/wordml" xmlns:w16du="http://schemas.microsoft.com/office/word/2023/wordml/word16du" xmlns:w16sdtdh="http://schemas.microsoft.com/office/word/2020/wordml/sdtdatahash" xmlns:w16sdtfl="http://schemas.microsoft.com/office/word/2024/wordml/sdtformatlock" xmlns:w16se="http://schemas.microsoft.com/office/word/2015/wordml/symex" xmlns:wpg="http://schemas.microsoft.com/office/word/2010/wordprocessingGroup" xmlns:wpi="http://schemas.microsoft.com/office/word/2010/wordprocessingInk" xmlns:wne="http://schemas.microsoft.com/office/word/2006/wordml" xmlns:wps="http://schemas.microsoft.com/office/word/2010/wordprocessingShape" mc:Ignorable="w14 w15 w16se w16cid w16 w16cex w16sdtdh w16sdtfl w16du wp14">
   <w:footnote w:type="separator" w:id="-1">
     <w:p>
       <w:pPr>
@@ -1716,7 +1544,7 @@
 </file>
 
 <file path=word/styles.xml><?xml version="1.0" encoding="utf-8"?>
-<w:styles xmlns:mc="http://schemas.openxmlformats.org/markup-compatibility/2006" xmlns:r="http://schemas.openxmlformats.org/officeDocument/2006/relationships" xmlns:w="http://schemas.openxmlformats.org/wordprocessingml/2006/main" xmlns:w14="http://schemas.microsoft.com/office/word/2010/wordml" xmlns:w15="http://schemas.microsoft.com/office/word/2012/wordml" xmlns:w16cex="http://schemas.microsoft.com/office/word/2018/wordml/cex" xmlns:w16cid="http://schemas.microsoft.com/office/word/2016/wordml/cid" xmlns:w16="http://schemas.microsoft.com/office/word/2018/wordml" xmlns:w16du="http://schemas.microsoft.com/office/word/2023/wordml/word16du" xmlns:w16sdtdh="http://schemas.microsoft.com/office/word/2020/wordml/sdtdatahash" xmlns:w16se="http://schemas.microsoft.com/office/word/2015/wordml/symex" mc:Ignorable="w14 w15 w16se w16cid w16 w16cex w16sdtdh w16du">
+<w:styles xmlns:mc="http://schemas.openxmlformats.org/markup-compatibility/2006" xmlns:r="http://schemas.openxmlformats.org/officeDocument/2006/relationships" xmlns:w="http://schemas.openxmlformats.org/wordprocessingml/2006/main" xmlns:w14="http://schemas.microsoft.com/office/word/2010/wordml" xmlns:w15="http://schemas.microsoft.com/office/word/2012/wordml" xmlns:w16cex="http://schemas.microsoft.com/office/word/2018/wordml/cex" xmlns:w16cid="http://schemas.microsoft.com/office/word/2016/wordml/cid" xmlns:w16="http://schemas.microsoft.com/office/word/2018/wordml" xmlns:w16du="http://schemas.microsoft.com/office/word/2023/wordml/word16du" xmlns:w16sdtdh="http://schemas.microsoft.com/office/word/2020/wordml/sdtdatahash" xmlns:w16sdtfl="http://schemas.microsoft.com/office/word/2024/wordml/sdtformatlock" xmlns:w16se="http://schemas.microsoft.com/office/word/2015/wordml/symex" mc:Ignorable="w14 w15 w16se w16cid w16 w16cex w16sdtdh w16sdtfl w16du">
   <w:docDefaults>
     <w:rPrDefault>
       <w:rPr>

</xml_diff>

<commit_message>
Incorporated .name_full() in rest of docx files
</commit_message>
<xml_diff>
--- a/docassemble/MLHPPOAndProposedOrder/data/templates/cc_377_statement_of_facts.docx
+++ b/docassemble/MLHPPOAndProposedOrder/data/templates/cc_377_statement_of_facts.docx
@@ -91,95 +91,7 @@
                 <w:sz w:val="20"/>
                 <w:szCs w:val="20"/>
               </w:rPr>
-              <w:t xml:space="preserve">Petition for Personal Protection </w:t>
-            </w:r>
-            <w:proofErr w:type="gramStart"/>
-            <w:r>
-              <w:rPr>
-                <w:rFonts w:ascii="Calibri" w:eastAsia="Calibri" w:hAnsi="Calibri" w:cs="Calibri"/>
-                <w:b/>
-                <w:color w:val="000000"/>
-                <w:sz w:val="20"/>
-                <w:szCs w:val="20"/>
-              </w:rPr>
-              <w:t>Order {%</w:t>
-            </w:r>
-            <w:proofErr w:type="gramEnd"/>
-            <w:r>
-              <w:rPr>
-                <w:rFonts w:ascii="Calibri" w:eastAsia="Calibri" w:hAnsi="Calibri" w:cs="Calibri"/>
-                <w:b/>
-                <w:color w:val="000000"/>
-                <w:sz w:val="20"/>
-                <w:szCs w:val="20"/>
-              </w:rPr>
-              <w:t xml:space="preserve"> if </w:t>
-            </w:r>
-            <w:proofErr w:type="spellStart"/>
-            <w:r>
-              <w:rPr>
-                <w:rFonts w:ascii="Calibri" w:eastAsia="Calibri" w:hAnsi="Calibri" w:cs="Calibri"/>
-                <w:b/>
-                <w:color w:val="000000"/>
-                <w:sz w:val="20"/>
-                <w:szCs w:val="20"/>
-              </w:rPr>
-              <w:t>respondent_is_minor</w:t>
-            </w:r>
-            <w:proofErr w:type="spellEnd"/>
-            <w:r>
-              <w:rPr>
-                <w:rFonts w:ascii="Calibri" w:eastAsia="Calibri" w:hAnsi="Calibri" w:cs="Calibri"/>
-                <w:b/>
-                <w:color w:val="000000"/>
-                <w:sz w:val="20"/>
-                <w:szCs w:val="20"/>
-              </w:rPr>
-              <w:t xml:space="preserve"> and not </w:t>
-            </w:r>
-            <w:proofErr w:type="spellStart"/>
-            <w:r>
-              <w:rPr>
-                <w:rFonts w:ascii="Calibri" w:eastAsia="Calibri" w:hAnsi="Calibri" w:cs="Calibri"/>
-                <w:b/>
-                <w:color w:val="000000"/>
-                <w:sz w:val="20"/>
-                <w:szCs w:val="20"/>
-              </w:rPr>
-              <w:t>respondent_is_emancipated_minor</w:t>
-            </w:r>
-            <w:proofErr w:type="spellEnd"/>
-            <w:r>
-              <w:rPr>
-                <w:rFonts w:ascii="Calibri" w:eastAsia="Calibri" w:hAnsi="Calibri" w:cs="Calibri"/>
-                <w:b/>
-                <w:color w:val="000000"/>
-                <w:sz w:val="20"/>
-                <w:szCs w:val="20"/>
-              </w:rPr>
-              <w:t xml:space="preserve"> </w:t>
-            </w:r>
-            <w:proofErr w:type="gramStart"/>
-            <w:r>
-              <w:rPr>
-                <w:rFonts w:ascii="Calibri" w:eastAsia="Calibri" w:hAnsi="Calibri" w:cs="Calibri"/>
-                <w:b/>
-                <w:color w:val="000000"/>
-                <w:sz w:val="20"/>
-                <w:szCs w:val="20"/>
-              </w:rPr>
-              <w:t>%}Against</w:t>
-            </w:r>
-            <w:proofErr w:type="gramEnd"/>
-            <w:r>
-              <w:rPr>
-                <w:rFonts w:ascii="Calibri" w:eastAsia="Calibri" w:hAnsi="Calibri" w:cs="Calibri"/>
-                <w:b/>
-                <w:color w:val="000000"/>
-                <w:sz w:val="20"/>
-                <w:szCs w:val="20"/>
-              </w:rPr>
-              <w:t xml:space="preserve"> a Minor {% endif %}</w:t>
+              <w:t>Petition for Personal Protection Order {% if respondent_is_minor and not respondent_is_emancipated_minor %}Against a Minor {% endif %}</w:t>
             </w:r>
             <w:r>
               <w:rPr>
@@ -493,7 +405,23 @@
           <w:sz w:val="20"/>
           <w:szCs w:val="20"/>
         </w:rPr>
-        <w:t>Petitioner alias: {% if user_alias.there_are_any %}{{ comma_list(user_alias) }}{% else %}None{% endif %}.</w:t>
+        <w:t>Petitioner alias: {% if user_alias.there_are_any %}{{ comma_list(user_alias</w:t>
+      </w:r>
+      <w:r>
+        <w:rPr>
+          <w:color w:val="000000"/>
+          <w:sz w:val="20"/>
+          <w:szCs w:val="20"/>
+        </w:rPr>
+        <w:t>_list</w:t>
+      </w:r>
+      <w:r>
+        <w:rPr>
+          <w:color w:val="000000"/>
+          <w:sz w:val="20"/>
+          <w:szCs w:val="20"/>
+        </w:rPr>
+        <w:t>) }}{% else %}None{% endif %}.</w:t>
       </w:r>
     </w:p>
     <w:p>
@@ -539,7 +467,23 @@
           <w:sz w:val="20"/>
           <w:szCs w:val="20"/>
         </w:rPr>
-        <w:t>Respondent alias: {% if other_party_alias.there_are_any %}{{ comma_list(other_party_alias) }}{% elif other_party_alias.there_are_any is none %}Unknown{% else %}None{% endif %}.</w:t>
+        <w:t>Respondent alias: {% if other_party_alias.there_are_any %}{{ comma_list(other_party_alias</w:t>
+      </w:r>
+      <w:r>
+        <w:rPr>
+          <w:color w:val="000000"/>
+          <w:sz w:val="20"/>
+          <w:szCs w:val="20"/>
+        </w:rPr>
+        <w:t>_list</w:t>
+      </w:r>
+      <w:r>
+        <w:rPr>
+          <w:color w:val="000000"/>
+          <w:sz w:val="20"/>
+          <w:szCs w:val="20"/>
+        </w:rPr>
+        <w:t>) }}{% elif other_party_alias.there_are_any is none %}Unknown{% else %}None{% endif %}.</w:t>
       </w:r>
     </w:p>
     <w:p>
@@ -830,7 +774,23 @@
           <w:sz w:val="20"/>
           <w:szCs w:val="20"/>
         </w:rPr>
-        <w:t xml:space="preserve">{{ alpha(loop.index0, case=’lower’) }}.{% if loop.index0 &lt; 1 %} One{% else %} Another{% endif %} incident of violence, threat of violence, or other abusive behavior by {{ other_parties[0].name }} occurred on or about {{ incident.date }} at the following location: {{ incident.location }}. </w:t>
+        <w:t>{{ alpha(loop.index0, case=’lower’) }}.{% if loop.index0 &lt; 1 %} One{% else %} Another{% endif %} incident of violence, threat of violence, or other abusive behavior by {{ other_parties[0].name</w:t>
+      </w:r>
+      <w:r>
+        <w:rPr>
+          <w:color w:val="000000"/>
+          <w:sz w:val="20"/>
+          <w:szCs w:val="20"/>
+        </w:rPr>
+        <w:t>_full()</w:t>
+      </w:r>
+      <w:r>
+        <w:rPr>
+          <w:color w:val="000000"/>
+          <w:sz w:val="20"/>
+          <w:szCs w:val="20"/>
+        </w:rPr>
+        <w:t xml:space="preserve"> }} occurred on or about {{ incident.date }} at the following location: {{ incident.location }}. </w:t>
       </w:r>
     </w:p>
     <w:p>
@@ -857,7 +817,23 @@
           <w:sz w:val="20"/>
           <w:szCs w:val="20"/>
         </w:rPr>
-        <w:t xml:space="preserve">At that time, {{ other_parties[0].name }} said or did the following: {{ incident.other_party_actions }}. </w:t>
+        <w:t>At that time, {{ other_parties[0]</w:t>
+      </w:r>
+      <w:r>
+        <w:rPr>
+          <w:color w:val="000000"/>
+          <w:sz w:val="20"/>
+          <w:szCs w:val="20"/>
+        </w:rPr>
+        <w:t>.name_full()</w:t>
+      </w:r>
+      <w:r>
+        <w:rPr>
+          <w:color w:val="000000"/>
+          <w:sz w:val="20"/>
+          <w:szCs w:val="20"/>
+        </w:rPr>
+        <w:t xml:space="preserve"> }} said or did the following: {{ incident.other_party_actions }}. </w:t>
       </w:r>
     </w:p>
     <w:p>
@@ -931,7 +907,23 @@
           <w:szCs w:val="20"/>
         </w:rPr>
         <w:tab/>
-        <w:t>I know {{ other_parties[0].name }} was responsible for the behavior because: {{ incident.reason_other_party_responsible }}</w:t>
+        <w:t>I know {{ other_parties[0].name</w:t>
+      </w:r>
+      <w:r>
+        <w:rPr>
+          <w:color w:val="000000"/>
+          <w:sz w:val="20"/>
+          <w:szCs w:val="20"/>
+        </w:rPr>
+        <w:t>_full()</w:t>
+      </w:r>
+      <w:r>
+        <w:rPr>
+          <w:color w:val="000000"/>
+          <w:sz w:val="20"/>
+          <w:szCs w:val="20"/>
+        </w:rPr>
+        <w:t xml:space="preserve"> }} was responsible for the behavior because: {{ incident.reason_other_party_responsible }}</w:t>
       </w:r>
     </w:p>
     <w:p>
@@ -2159,6 +2151,7 @@
   <w:style w:type="character" w:default="1" w:styleId="DefaultParagraphFont">
     <w:name w:val="Default Paragraph Font"/>
     <w:uiPriority w:val="1"/>
+    <w:semiHidden/>
     <w:unhideWhenUsed/>
   </w:style>
   <w:style w:type="table" w:default="1" w:styleId="TableNormal">

</xml_diff>

<commit_message>
fix incident description language in template, fixes #368
</commit_message>
<xml_diff>
--- a/docassemble/MLHPPOAndProposedOrder/data/templates/cc_377_statement_of_facts.docx
+++ b/docassemble/MLHPPOAndProposedOrder/data/templates/cc_377_statement_of_facts.docx
@@ -1,6 +1,6 @@
 
 <file path=word/document.xml><?xml version="1.0" encoding="utf-8"?>
-<w:document xmlns:wpc="http://schemas.microsoft.com/office/word/2010/wordprocessingCanvas" xmlns:cx="http://schemas.microsoft.com/office/drawing/2014/chartex" xmlns:cx1="http://schemas.microsoft.com/office/drawing/2015/9/8/chartex" xmlns:cx2="http://schemas.microsoft.com/office/drawing/2015/10/21/chartex" xmlns:cx3="http://schemas.microsoft.com/office/drawing/2016/5/9/chartex" xmlns:cx4="http://schemas.microsoft.com/office/drawing/2016/5/10/chartex" xmlns:cx5="http://schemas.microsoft.com/office/drawing/2016/5/11/chartex" xmlns:cx6="http://schemas.microsoft.com/office/drawing/2016/5/12/chartex" xmlns:cx7="http://schemas.microsoft.com/office/drawing/2016/5/13/chartex" xmlns:cx8="http://schemas.microsoft.com/office/drawing/2016/5/14/chartex" xmlns:mc="http://schemas.openxmlformats.org/markup-compatibility/2006" xmlns:aink="http://schemas.microsoft.com/office/drawing/2016/ink" xmlns:am3d="http://schemas.microsoft.com/office/drawing/2017/model3d" xmlns:o="urn:schemas-microsoft-com:office:office" xmlns:oel="http://schemas.microsoft.com/office/2019/extlst" xmlns:r="http://schemas.openxmlformats.org/officeDocument/2006/relationships" xmlns:m="http://schemas.openxmlformats.org/officeDocument/2006/math" xmlns:v="urn:schemas-microsoft-com:vml" xmlns:wp14="http://schemas.microsoft.com/office/word/2010/wordprocessingDrawing" xmlns:wp="http://schemas.openxmlformats.org/drawingml/2006/wordprocessingDrawing" xmlns:w10="urn:schemas-microsoft-com:office:word" xmlns:w="http://schemas.openxmlformats.org/wordprocessingml/2006/main" xmlns:w14="http://schemas.microsoft.com/office/word/2010/wordml" xmlns:w15="http://schemas.microsoft.com/office/word/2012/wordml" xmlns:w16cex="http://schemas.microsoft.com/office/word/2018/wordml/cex" xmlns:w16cid="http://schemas.microsoft.com/office/word/2016/wordml/cid" xmlns:w16="http://schemas.microsoft.com/office/word/2018/wordml" xmlns:w16du="http://schemas.microsoft.com/office/word/2023/wordml/word16du" xmlns:w16sdtdh="http://schemas.microsoft.com/office/word/2020/wordml/sdtdatahash" xmlns:w16se="http://schemas.microsoft.com/office/word/2015/wordml/symex" xmlns:wpg="http://schemas.microsoft.com/office/word/2010/wordprocessingGroup" xmlns:wpi="http://schemas.microsoft.com/office/word/2010/wordprocessingInk" xmlns:wne="http://schemas.microsoft.com/office/word/2006/wordml" xmlns:wps="http://schemas.microsoft.com/office/word/2010/wordprocessingShape" mc:Ignorable="w14 w15 w16se w16cid w16 w16cex w16sdtdh w16du wp14">
+<w:document xmlns:wpc="http://schemas.microsoft.com/office/word/2010/wordprocessingCanvas" xmlns:cx="http://schemas.microsoft.com/office/drawing/2014/chartex" xmlns:cx1="http://schemas.microsoft.com/office/drawing/2015/9/8/chartex" xmlns:cx2="http://schemas.microsoft.com/office/drawing/2015/10/21/chartex" xmlns:cx3="http://schemas.microsoft.com/office/drawing/2016/5/9/chartex" xmlns:cx4="http://schemas.microsoft.com/office/drawing/2016/5/10/chartex" xmlns:cx5="http://schemas.microsoft.com/office/drawing/2016/5/11/chartex" xmlns:cx6="http://schemas.microsoft.com/office/drawing/2016/5/12/chartex" xmlns:cx7="http://schemas.microsoft.com/office/drawing/2016/5/13/chartex" xmlns:cx8="http://schemas.microsoft.com/office/drawing/2016/5/14/chartex" xmlns:mc="http://schemas.openxmlformats.org/markup-compatibility/2006" xmlns:aink="http://schemas.microsoft.com/office/drawing/2016/ink" xmlns:am3d="http://schemas.microsoft.com/office/drawing/2017/model3d" xmlns:o="urn:schemas-microsoft-com:office:office" xmlns:oel="http://schemas.microsoft.com/office/2019/extlst" xmlns:r="http://schemas.openxmlformats.org/officeDocument/2006/relationships" xmlns:m="http://schemas.openxmlformats.org/officeDocument/2006/math" xmlns:v="urn:schemas-microsoft-com:vml" xmlns:wp14="http://schemas.microsoft.com/office/word/2010/wordprocessingDrawing" xmlns:wp="http://schemas.openxmlformats.org/drawingml/2006/wordprocessingDrawing" xmlns:w10="urn:schemas-microsoft-com:office:word" xmlns:w="http://schemas.openxmlformats.org/wordprocessingml/2006/main" xmlns:w14="http://schemas.microsoft.com/office/word/2010/wordml" xmlns:w15="http://schemas.microsoft.com/office/word/2012/wordml" xmlns:w16cex="http://schemas.microsoft.com/office/word/2018/wordml/cex" xmlns:w16cid="http://schemas.microsoft.com/office/word/2016/wordml/cid" xmlns:w16="http://schemas.microsoft.com/office/word/2018/wordml" xmlns:w16du="http://schemas.microsoft.com/office/word/2023/wordml/word16du" xmlns:w16sdtdh="http://schemas.microsoft.com/office/word/2020/wordml/sdtdatahash" xmlns:w16sdtfl="http://schemas.microsoft.com/office/word/2024/wordml/sdtformatlock" xmlns:w16se="http://schemas.microsoft.com/office/word/2015/wordml/symex" xmlns:wpg="http://schemas.microsoft.com/office/word/2010/wordprocessingGroup" xmlns:wpi="http://schemas.microsoft.com/office/word/2010/wordprocessingInk" xmlns:wne="http://schemas.microsoft.com/office/word/2006/wordml" xmlns:wps="http://schemas.microsoft.com/office/word/2010/wordprocessingShape" mc:Ignorable="w14 w15 w16se w16cid w16 w16cex w16sdtdh w16sdtfl w16du wp14">
   <w:body>
     <w:p>
       <w:pPr>
@@ -980,7 +980,23 @@
           <w:sz w:val="20"/>
           <w:szCs w:val="20"/>
         </w:rPr>
-        <w:t>%} incident of violence, threat of violence, or other abusive behavior by {{</w:t>
+        <w:t xml:space="preserve">%} incident of </w:t>
+      </w:r>
+      <w:r>
+        <w:rPr>
+          <w:color w:val="000000"/>
+          <w:sz w:val="20"/>
+          <w:szCs w:val="20"/>
+        </w:rPr>
+        <w:t>stalking or other threatening behavior by</w:t>
+      </w:r>
+      <w:r>
+        <w:rPr>
+          <w:color w:val="000000"/>
+          <w:sz w:val="20"/>
+          <w:szCs w:val="20"/>
+        </w:rPr>
+        <w:t xml:space="preserve"> {{</w:t>
       </w:r>
       <w:r>
         <w:rPr>
@@ -2132,7 +2148,7 @@
 </file>
 
 <file path=word/endnotes.xml><?xml version="1.0" encoding="utf-8"?>
-<w:endnotes xmlns:wpc="http://schemas.microsoft.com/office/word/2010/wordprocessingCanvas" xmlns:cx="http://schemas.microsoft.com/office/drawing/2014/chartex" xmlns:cx1="http://schemas.microsoft.com/office/drawing/2015/9/8/chartex" xmlns:cx2="http://schemas.microsoft.com/office/drawing/2015/10/21/chartex" xmlns:cx3="http://schemas.microsoft.com/office/drawing/2016/5/9/chartex" xmlns:cx4="http://schemas.microsoft.com/office/drawing/2016/5/10/chartex" xmlns:cx5="http://schemas.microsoft.com/office/drawing/2016/5/11/chartex" xmlns:cx6="http://schemas.microsoft.com/office/drawing/2016/5/12/chartex" xmlns:cx7="http://schemas.microsoft.com/office/drawing/2016/5/13/chartex" xmlns:cx8="http://schemas.microsoft.com/office/drawing/2016/5/14/chartex" xmlns:mc="http://schemas.openxmlformats.org/markup-compatibility/2006" xmlns:aink="http://schemas.microsoft.com/office/drawing/2016/ink" xmlns:am3d="http://schemas.microsoft.com/office/drawing/2017/model3d" xmlns:o="urn:schemas-microsoft-com:office:office" xmlns:oel="http://schemas.microsoft.com/office/2019/extlst" xmlns:r="http://schemas.openxmlformats.org/officeDocument/2006/relationships" xmlns:m="http://schemas.openxmlformats.org/officeDocument/2006/math" xmlns:v="urn:schemas-microsoft-com:vml" xmlns:wp14="http://schemas.microsoft.com/office/word/2010/wordprocessingDrawing" xmlns:wp="http://schemas.openxmlformats.org/drawingml/2006/wordprocessingDrawing" xmlns:w10="urn:schemas-microsoft-com:office:word" xmlns:w="http://schemas.openxmlformats.org/wordprocessingml/2006/main" xmlns:w14="http://schemas.microsoft.com/office/word/2010/wordml" xmlns:w15="http://schemas.microsoft.com/office/word/2012/wordml" xmlns:w16cex="http://schemas.microsoft.com/office/word/2018/wordml/cex" xmlns:w16cid="http://schemas.microsoft.com/office/word/2016/wordml/cid" xmlns:w16="http://schemas.microsoft.com/office/word/2018/wordml" xmlns:w16du="http://schemas.microsoft.com/office/word/2023/wordml/word16du" xmlns:w16sdtdh="http://schemas.microsoft.com/office/word/2020/wordml/sdtdatahash" xmlns:w16se="http://schemas.microsoft.com/office/word/2015/wordml/symex" xmlns:wpg="http://schemas.microsoft.com/office/word/2010/wordprocessingGroup" xmlns:wpi="http://schemas.microsoft.com/office/word/2010/wordprocessingInk" xmlns:wne="http://schemas.microsoft.com/office/word/2006/wordml" xmlns:wps="http://schemas.microsoft.com/office/word/2010/wordprocessingShape" mc:Ignorable="w14 w15 w16se w16cid w16 w16cex w16sdtdh w16du wp14">
+<w:endnotes xmlns:wpc="http://schemas.microsoft.com/office/word/2010/wordprocessingCanvas" xmlns:cx="http://schemas.microsoft.com/office/drawing/2014/chartex" xmlns:cx1="http://schemas.microsoft.com/office/drawing/2015/9/8/chartex" xmlns:cx2="http://schemas.microsoft.com/office/drawing/2015/10/21/chartex" xmlns:cx3="http://schemas.microsoft.com/office/drawing/2016/5/9/chartex" xmlns:cx4="http://schemas.microsoft.com/office/drawing/2016/5/10/chartex" xmlns:cx5="http://schemas.microsoft.com/office/drawing/2016/5/11/chartex" xmlns:cx6="http://schemas.microsoft.com/office/drawing/2016/5/12/chartex" xmlns:cx7="http://schemas.microsoft.com/office/drawing/2016/5/13/chartex" xmlns:cx8="http://schemas.microsoft.com/office/drawing/2016/5/14/chartex" xmlns:mc="http://schemas.openxmlformats.org/markup-compatibility/2006" xmlns:aink="http://schemas.microsoft.com/office/drawing/2016/ink" xmlns:am3d="http://schemas.microsoft.com/office/drawing/2017/model3d" xmlns:o="urn:schemas-microsoft-com:office:office" xmlns:oel="http://schemas.microsoft.com/office/2019/extlst" xmlns:r="http://schemas.openxmlformats.org/officeDocument/2006/relationships" xmlns:m="http://schemas.openxmlformats.org/officeDocument/2006/math" xmlns:v="urn:schemas-microsoft-com:vml" xmlns:wp14="http://schemas.microsoft.com/office/word/2010/wordprocessingDrawing" xmlns:wp="http://schemas.openxmlformats.org/drawingml/2006/wordprocessingDrawing" xmlns:w10="urn:schemas-microsoft-com:office:word" xmlns:w="http://schemas.openxmlformats.org/wordprocessingml/2006/main" xmlns:w14="http://schemas.microsoft.com/office/word/2010/wordml" xmlns:w15="http://schemas.microsoft.com/office/word/2012/wordml" xmlns:w16cex="http://schemas.microsoft.com/office/word/2018/wordml/cex" xmlns:w16cid="http://schemas.microsoft.com/office/word/2016/wordml/cid" xmlns:w16="http://schemas.microsoft.com/office/word/2018/wordml" xmlns:w16du="http://schemas.microsoft.com/office/word/2023/wordml/word16du" xmlns:w16sdtdh="http://schemas.microsoft.com/office/word/2020/wordml/sdtdatahash" xmlns:w16sdtfl="http://schemas.microsoft.com/office/word/2024/wordml/sdtformatlock" xmlns:w16se="http://schemas.microsoft.com/office/word/2015/wordml/symex" xmlns:wpg="http://schemas.microsoft.com/office/word/2010/wordprocessingGroup" xmlns:wpi="http://schemas.microsoft.com/office/word/2010/wordprocessingInk" xmlns:wne="http://schemas.microsoft.com/office/word/2006/wordml" xmlns:wps="http://schemas.microsoft.com/office/word/2010/wordprocessingShape" mc:Ignorable="w14 w15 w16se w16cid w16 w16cex w16sdtdh w16sdtfl w16du wp14">
   <w:endnote w:type="separator" w:id="-1">
     <w:p>
       <w:pPr>
@@ -2157,7 +2173,7 @@
 </file>
 
 <file path=word/footer1.xml><?xml version="1.0" encoding="utf-8"?>
-<w:ftr xmlns:wpc="http://schemas.microsoft.com/office/word/2010/wordprocessingCanvas" xmlns:cx="http://schemas.microsoft.com/office/drawing/2014/chartex" xmlns:cx1="http://schemas.microsoft.com/office/drawing/2015/9/8/chartex" xmlns:cx2="http://schemas.microsoft.com/office/drawing/2015/10/21/chartex" xmlns:cx3="http://schemas.microsoft.com/office/drawing/2016/5/9/chartex" xmlns:cx4="http://schemas.microsoft.com/office/drawing/2016/5/10/chartex" xmlns:cx5="http://schemas.microsoft.com/office/drawing/2016/5/11/chartex" xmlns:cx6="http://schemas.microsoft.com/office/drawing/2016/5/12/chartex" xmlns:cx7="http://schemas.microsoft.com/office/drawing/2016/5/13/chartex" xmlns:cx8="http://schemas.microsoft.com/office/drawing/2016/5/14/chartex" xmlns:mc="http://schemas.openxmlformats.org/markup-compatibility/2006" xmlns:aink="http://schemas.microsoft.com/office/drawing/2016/ink" xmlns:am3d="http://schemas.microsoft.com/office/drawing/2017/model3d" xmlns:o="urn:schemas-microsoft-com:office:office" xmlns:oel="http://schemas.microsoft.com/office/2019/extlst" xmlns:r="http://schemas.openxmlformats.org/officeDocument/2006/relationships" xmlns:m="http://schemas.openxmlformats.org/officeDocument/2006/math" xmlns:v="urn:schemas-microsoft-com:vml" xmlns:wp14="http://schemas.microsoft.com/office/word/2010/wordprocessingDrawing" xmlns:wp="http://schemas.openxmlformats.org/drawingml/2006/wordprocessingDrawing" xmlns:w10="urn:schemas-microsoft-com:office:word" xmlns:w="http://schemas.openxmlformats.org/wordprocessingml/2006/main" xmlns:w14="http://schemas.microsoft.com/office/word/2010/wordml" xmlns:w15="http://schemas.microsoft.com/office/word/2012/wordml" xmlns:w16cex="http://schemas.microsoft.com/office/word/2018/wordml/cex" xmlns:w16cid="http://schemas.microsoft.com/office/word/2016/wordml/cid" xmlns:w16="http://schemas.microsoft.com/office/word/2018/wordml" xmlns:w16du="http://schemas.microsoft.com/office/word/2023/wordml/word16du" xmlns:w16sdtdh="http://schemas.microsoft.com/office/word/2020/wordml/sdtdatahash" xmlns:w16se="http://schemas.microsoft.com/office/word/2015/wordml/symex" xmlns:wpg="http://schemas.microsoft.com/office/word/2010/wordprocessingGroup" xmlns:wpi="http://schemas.microsoft.com/office/word/2010/wordprocessingInk" xmlns:wne="http://schemas.microsoft.com/office/word/2006/wordml" xmlns:wps="http://schemas.microsoft.com/office/word/2010/wordprocessingShape" mc:Ignorable="w14 w15 w16se w16cid w16 w16cex w16sdtdh w16du wp14">
+<w:ftr xmlns:wpc="http://schemas.microsoft.com/office/word/2010/wordprocessingCanvas" xmlns:cx="http://schemas.microsoft.com/office/drawing/2014/chartex" xmlns:cx1="http://schemas.microsoft.com/office/drawing/2015/9/8/chartex" xmlns:cx2="http://schemas.microsoft.com/office/drawing/2015/10/21/chartex" xmlns:cx3="http://schemas.microsoft.com/office/drawing/2016/5/9/chartex" xmlns:cx4="http://schemas.microsoft.com/office/drawing/2016/5/10/chartex" xmlns:cx5="http://schemas.microsoft.com/office/drawing/2016/5/11/chartex" xmlns:cx6="http://schemas.microsoft.com/office/drawing/2016/5/12/chartex" xmlns:cx7="http://schemas.microsoft.com/office/drawing/2016/5/13/chartex" xmlns:cx8="http://schemas.microsoft.com/office/drawing/2016/5/14/chartex" xmlns:mc="http://schemas.openxmlformats.org/markup-compatibility/2006" xmlns:aink="http://schemas.microsoft.com/office/drawing/2016/ink" xmlns:am3d="http://schemas.microsoft.com/office/drawing/2017/model3d" xmlns:o="urn:schemas-microsoft-com:office:office" xmlns:oel="http://schemas.microsoft.com/office/2019/extlst" xmlns:r="http://schemas.openxmlformats.org/officeDocument/2006/relationships" xmlns:m="http://schemas.openxmlformats.org/officeDocument/2006/math" xmlns:v="urn:schemas-microsoft-com:vml" xmlns:wp14="http://schemas.microsoft.com/office/word/2010/wordprocessingDrawing" xmlns:wp="http://schemas.openxmlformats.org/drawingml/2006/wordprocessingDrawing" xmlns:w10="urn:schemas-microsoft-com:office:word" xmlns:w="http://schemas.openxmlformats.org/wordprocessingml/2006/main" xmlns:w14="http://schemas.microsoft.com/office/word/2010/wordml" xmlns:w15="http://schemas.microsoft.com/office/word/2012/wordml" xmlns:w16cex="http://schemas.microsoft.com/office/word/2018/wordml/cex" xmlns:w16cid="http://schemas.microsoft.com/office/word/2016/wordml/cid" xmlns:w16="http://schemas.microsoft.com/office/word/2018/wordml" xmlns:w16du="http://schemas.microsoft.com/office/word/2023/wordml/word16du" xmlns:w16sdtdh="http://schemas.microsoft.com/office/word/2020/wordml/sdtdatahash" xmlns:w16sdtfl="http://schemas.microsoft.com/office/word/2024/wordml/sdtformatlock" xmlns:w16se="http://schemas.microsoft.com/office/word/2015/wordml/symex" xmlns:wpg="http://schemas.microsoft.com/office/word/2010/wordprocessingGroup" xmlns:wpi="http://schemas.microsoft.com/office/word/2010/wordprocessingInk" xmlns:wne="http://schemas.microsoft.com/office/word/2006/wordml" xmlns:wps="http://schemas.microsoft.com/office/word/2010/wordprocessingShape" mc:Ignorable="w14 w15 w16se w16cid w16 w16cex w16sdtdh w16sdtfl w16du wp14">
   <w:p>
     <w:pPr>
       <w:pStyle w:val="Footer"/>
@@ -2245,7 +2261,7 @@
 </file>
 
 <file path=word/footnotes.xml><?xml version="1.0" encoding="utf-8"?>
-<w:footnotes xmlns:wpc="http://schemas.microsoft.com/office/word/2010/wordprocessingCanvas" xmlns:cx="http://schemas.microsoft.com/office/drawing/2014/chartex" xmlns:cx1="http://schemas.microsoft.com/office/drawing/2015/9/8/chartex" xmlns:cx2="http://schemas.microsoft.com/office/drawing/2015/10/21/chartex" xmlns:cx3="http://schemas.microsoft.com/office/drawing/2016/5/9/chartex" xmlns:cx4="http://schemas.microsoft.com/office/drawing/2016/5/10/chartex" xmlns:cx5="http://schemas.microsoft.com/office/drawing/2016/5/11/chartex" xmlns:cx6="http://schemas.microsoft.com/office/drawing/2016/5/12/chartex" xmlns:cx7="http://schemas.microsoft.com/office/drawing/2016/5/13/chartex" xmlns:cx8="http://schemas.microsoft.com/office/drawing/2016/5/14/chartex" xmlns:mc="http://schemas.openxmlformats.org/markup-compatibility/2006" xmlns:aink="http://schemas.microsoft.com/office/drawing/2016/ink" xmlns:am3d="http://schemas.microsoft.com/office/drawing/2017/model3d" xmlns:o="urn:schemas-microsoft-com:office:office" xmlns:oel="http://schemas.microsoft.com/office/2019/extlst" xmlns:r="http://schemas.openxmlformats.org/officeDocument/2006/relationships" xmlns:m="http://schemas.openxmlformats.org/officeDocument/2006/math" xmlns:v="urn:schemas-microsoft-com:vml" xmlns:wp14="http://schemas.microsoft.com/office/word/2010/wordprocessingDrawing" xmlns:wp="http://schemas.openxmlformats.org/drawingml/2006/wordprocessingDrawing" xmlns:w10="urn:schemas-microsoft-com:office:word" xmlns:w="http://schemas.openxmlformats.org/wordprocessingml/2006/main" xmlns:w14="http://schemas.microsoft.com/office/word/2010/wordml" xmlns:w15="http://schemas.microsoft.com/office/word/2012/wordml" xmlns:w16cex="http://schemas.microsoft.com/office/word/2018/wordml/cex" xmlns:w16cid="http://schemas.microsoft.com/office/word/2016/wordml/cid" xmlns:w16="http://schemas.microsoft.com/office/word/2018/wordml" xmlns:w16du="http://schemas.microsoft.com/office/word/2023/wordml/word16du" xmlns:w16sdtdh="http://schemas.microsoft.com/office/word/2020/wordml/sdtdatahash" xmlns:w16se="http://schemas.microsoft.com/office/word/2015/wordml/symex" xmlns:wpg="http://schemas.microsoft.com/office/word/2010/wordprocessingGroup" xmlns:wpi="http://schemas.microsoft.com/office/word/2010/wordprocessingInk" xmlns:wne="http://schemas.microsoft.com/office/word/2006/wordml" xmlns:wps="http://schemas.microsoft.com/office/word/2010/wordprocessingShape" mc:Ignorable="w14 w15 w16se w16cid w16 w16cex w16sdtdh w16du wp14">
+<w:footnotes xmlns:wpc="http://schemas.microsoft.com/office/word/2010/wordprocessingCanvas" xmlns:cx="http://schemas.microsoft.com/office/drawing/2014/chartex" xmlns:cx1="http://schemas.microsoft.com/office/drawing/2015/9/8/chartex" xmlns:cx2="http://schemas.microsoft.com/office/drawing/2015/10/21/chartex" xmlns:cx3="http://schemas.microsoft.com/office/drawing/2016/5/9/chartex" xmlns:cx4="http://schemas.microsoft.com/office/drawing/2016/5/10/chartex" xmlns:cx5="http://schemas.microsoft.com/office/drawing/2016/5/11/chartex" xmlns:cx6="http://schemas.microsoft.com/office/drawing/2016/5/12/chartex" xmlns:cx7="http://schemas.microsoft.com/office/drawing/2016/5/13/chartex" xmlns:cx8="http://schemas.microsoft.com/office/drawing/2016/5/14/chartex" xmlns:mc="http://schemas.openxmlformats.org/markup-compatibility/2006" xmlns:aink="http://schemas.microsoft.com/office/drawing/2016/ink" xmlns:am3d="http://schemas.microsoft.com/office/drawing/2017/model3d" xmlns:o="urn:schemas-microsoft-com:office:office" xmlns:oel="http://schemas.microsoft.com/office/2019/extlst" xmlns:r="http://schemas.openxmlformats.org/officeDocument/2006/relationships" xmlns:m="http://schemas.openxmlformats.org/officeDocument/2006/math" xmlns:v="urn:schemas-microsoft-com:vml" xmlns:wp14="http://schemas.microsoft.com/office/word/2010/wordprocessingDrawing" xmlns:wp="http://schemas.openxmlformats.org/drawingml/2006/wordprocessingDrawing" xmlns:w10="urn:schemas-microsoft-com:office:word" xmlns:w="http://schemas.openxmlformats.org/wordprocessingml/2006/main" xmlns:w14="http://schemas.microsoft.com/office/word/2010/wordml" xmlns:w15="http://schemas.microsoft.com/office/word/2012/wordml" xmlns:w16cex="http://schemas.microsoft.com/office/word/2018/wordml/cex" xmlns:w16cid="http://schemas.microsoft.com/office/word/2016/wordml/cid" xmlns:w16="http://schemas.microsoft.com/office/word/2018/wordml" xmlns:w16du="http://schemas.microsoft.com/office/word/2023/wordml/word16du" xmlns:w16sdtdh="http://schemas.microsoft.com/office/word/2020/wordml/sdtdatahash" xmlns:w16sdtfl="http://schemas.microsoft.com/office/word/2024/wordml/sdtformatlock" xmlns:w16se="http://schemas.microsoft.com/office/word/2015/wordml/symex" xmlns:wpg="http://schemas.microsoft.com/office/word/2010/wordprocessingGroup" xmlns:wpi="http://schemas.microsoft.com/office/word/2010/wordprocessingInk" xmlns:wne="http://schemas.microsoft.com/office/word/2006/wordml" xmlns:wps="http://schemas.microsoft.com/office/word/2010/wordprocessingShape" mc:Ignorable="w14 w15 w16se w16cid w16 w16cex w16sdtdh w16sdtfl w16du wp14">
   <w:footnote w:type="separator" w:id="-1">
     <w:p>
       <w:pPr>
@@ -2270,7 +2286,7 @@
 </file>
 
 <file path=word/styles.xml><?xml version="1.0" encoding="utf-8"?>
-<w:styles xmlns:mc="http://schemas.openxmlformats.org/markup-compatibility/2006" xmlns:r="http://schemas.openxmlformats.org/officeDocument/2006/relationships" xmlns:w="http://schemas.openxmlformats.org/wordprocessingml/2006/main" xmlns:w14="http://schemas.microsoft.com/office/word/2010/wordml" xmlns:w15="http://schemas.microsoft.com/office/word/2012/wordml" xmlns:w16cex="http://schemas.microsoft.com/office/word/2018/wordml/cex" xmlns:w16cid="http://schemas.microsoft.com/office/word/2016/wordml/cid" xmlns:w16="http://schemas.microsoft.com/office/word/2018/wordml" xmlns:w16du="http://schemas.microsoft.com/office/word/2023/wordml/word16du" xmlns:w16sdtdh="http://schemas.microsoft.com/office/word/2020/wordml/sdtdatahash" xmlns:w16se="http://schemas.microsoft.com/office/word/2015/wordml/symex" mc:Ignorable="w14 w15 w16se w16cid w16 w16cex w16sdtdh w16du">
+<w:styles xmlns:mc="http://schemas.openxmlformats.org/markup-compatibility/2006" xmlns:r="http://schemas.openxmlformats.org/officeDocument/2006/relationships" xmlns:w="http://schemas.openxmlformats.org/wordprocessingml/2006/main" xmlns:w14="http://schemas.microsoft.com/office/word/2010/wordml" xmlns:w15="http://schemas.microsoft.com/office/word/2012/wordml" xmlns:w16cex="http://schemas.microsoft.com/office/word/2018/wordml/cex" xmlns:w16cid="http://schemas.microsoft.com/office/word/2016/wordml/cid" xmlns:w16="http://schemas.microsoft.com/office/word/2018/wordml" xmlns:w16du="http://schemas.microsoft.com/office/word/2023/wordml/word16du" xmlns:w16sdtdh="http://schemas.microsoft.com/office/word/2020/wordml/sdtdatahash" xmlns:w16sdtfl="http://schemas.microsoft.com/office/word/2024/wordml/sdtformatlock" xmlns:w16se="http://schemas.microsoft.com/office/word/2015/wordml/symex" mc:Ignorable="w14 w15 w16se w16cid w16 w16cex w16sdtdh w16sdtfl w16du">
   <w:docDefaults>
     <w:rPrDefault>
       <w:rPr>
@@ -2787,7 +2803,6 @@
   <w:style w:type="character" w:default="1" w:styleId="DefaultParagraphFont">
     <w:name w:val="Default Paragraph Font"/>
     <w:uiPriority w:val="1"/>
-    <w:semiHidden/>
     <w:unhideWhenUsed/>
   </w:style>
   <w:style w:type="table" w:default="1" w:styleId="TableNormal">

</xml_diff>

<commit_message>
try out new strip_end_punctuation function in 377 SOF
</commit_message>
<xml_diff>
--- a/docassemble/MLHPPOAndProposedOrder/data/templates/cc_377_statement_of_facts.docx
+++ b/docassemble/MLHPPOAndProposedOrder/data/templates/cc_377_statement_of_facts.docx
@@ -1041,14 +1041,25 @@
         </w:rPr>
         <w:t xml:space="preserve"> </w:t>
       </w:r>
-      <w:r>
-        <w:rPr>
-          <w:color w:val="000000"/>
-          <w:sz w:val="20"/>
-          <w:szCs w:val="20"/>
-          <w:highlight w:val="yellow"/>
-        </w:rPr>
-        <w:t>fix_punctuation(</w:t>
+      <w:proofErr w:type="spellStart"/>
+      <w:r>
+        <w:rPr>
+          <w:color w:val="000000"/>
+          <w:sz w:val="20"/>
+          <w:szCs w:val="20"/>
+          <w:highlight w:val="yellow"/>
+        </w:rPr>
+        <w:t>fix_punctuation</w:t>
+      </w:r>
+      <w:proofErr w:type="spellEnd"/>
+      <w:r>
+        <w:rPr>
+          <w:color w:val="000000"/>
+          <w:sz w:val="20"/>
+          <w:szCs w:val="20"/>
+          <w:highlight w:val="yellow"/>
+        </w:rPr>
+        <w:t>(</w:t>
       </w:r>
       <w:proofErr w:type="spellStart"/>
       <w:r>
@@ -1378,6 +1389,26 @@
           <w:szCs w:val="20"/>
           <w:highlight w:val="yellow"/>
         </w:rPr>
+        <w:t>strip_end_punctuation</w:t>
+      </w:r>
+      <w:proofErr w:type="spellEnd"/>
+      <w:r>
+        <w:rPr>
+          <w:color w:val="000000"/>
+          <w:sz w:val="20"/>
+          <w:szCs w:val="20"/>
+          <w:highlight w:val="yellow"/>
+        </w:rPr>
+        <w:t>(</w:t>
+      </w:r>
+      <w:proofErr w:type="spellStart"/>
+      <w:r>
+        <w:rPr>
+          <w:color w:val="000000"/>
+          <w:sz w:val="20"/>
+          <w:szCs w:val="20"/>
+          <w:highlight w:val="yellow"/>
+        </w:rPr>
         <w:t>incident.date</w:t>
       </w:r>
       <w:proofErr w:type="spellEnd"/>
@@ -1388,6 +1419,15 @@
           <w:szCs w:val="20"/>
           <w:highlight w:val="yellow"/>
         </w:rPr>
+        <w:t>)</w:t>
+      </w:r>
+      <w:r>
+        <w:rPr>
+          <w:color w:val="000000"/>
+          <w:sz w:val="20"/>
+          <w:szCs w:val="20"/>
+          <w:highlight w:val="yellow"/>
+        </w:rPr>
         <w:t xml:space="preserve"> </w:t>
       </w:r>
       <w:r>
@@ -1407,14 +1447,25 @@
         </w:rPr>
         <w:t xml:space="preserve"> </w:t>
       </w:r>
-      <w:r>
-        <w:rPr>
-          <w:color w:val="000000"/>
-          <w:sz w:val="20"/>
-          <w:szCs w:val="20"/>
-          <w:highlight w:val="yellow"/>
-        </w:rPr>
-        <w:t>fix_punctuation(</w:t>
+      <w:proofErr w:type="spellStart"/>
+      <w:r>
+        <w:rPr>
+          <w:color w:val="000000"/>
+          <w:sz w:val="20"/>
+          <w:szCs w:val="20"/>
+          <w:highlight w:val="yellow"/>
+        </w:rPr>
+        <w:t>fix_punctuation</w:t>
+      </w:r>
+      <w:proofErr w:type="spellEnd"/>
+      <w:r>
+        <w:rPr>
+          <w:color w:val="000000"/>
+          <w:sz w:val="20"/>
+          <w:szCs w:val="20"/>
+          <w:highlight w:val="yellow"/>
+        </w:rPr>
+        <w:t>(</w:t>
       </w:r>
       <w:proofErr w:type="spellStart"/>
       <w:r>
@@ -1803,14 +1854,25 @@
         </w:rPr>
         <w:t xml:space="preserve"> </w:t>
       </w:r>
-      <w:r>
-        <w:rPr>
-          <w:color w:val="000000"/>
-          <w:sz w:val="20"/>
-          <w:szCs w:val="20"/>
-          <w:highlight w:val="yellow"/>
-        </w:rPr>
-        <w:t>fix_punctuation(</w:t>
+      <w:proofErr w:type="spellStart"/>
+      <w:r>
+        <w:rPr>
+          <w:color w:val="000000"/>
+          <w:sz w:val="20"/>
+          <w:szCs w:val="20"/>
+          <w:highlight w:val="yellow"/>
+        </w:rPr>
+        <w:t>fix_punctuation</w:t>
+      </w:r>
+      <w:proofErr w:type="spellEnd"/>
+      <w:r>
+        <w:rPr>
+          <w:color w:val="000000"/>
+          <w:sz w:val="20"/>
+          <w:szCs w:val="20"/>
+          <w:highlight w:val="yellow"/>
+        </w:rPr>
+        <w:t>(</w:t>
       </w:r>
       <w:proofErr w:type="spellStart"/>
       <w:r>
@@ -2012,14 +2074,25 @@
         </w:rPr>
         <w:t xml:space="preserve"> </w:t>
       </w:r>
-      <w:r>
-        <w:rPr>
-          <w:color w:val="000000"/>
-          <w:sz w:val="20"/>
-          <w:szCs w:val="20"/>
-          <w:highlight w:val="yellow"/>
-        </w:rPr>
-        <w:t>fix_punctuation(</w:t>
+      <w:proofErr w:type="spellStart"/>
+      <w:r>
+        <w:rPr>
+          <w:color w:val="000000"/>
+          <w:sz w:val="20"/>
+          <w:szCs w:val="20"/>
+          <w:highlight w:val="yellow"/>
+        </w:rPr>
+        <w:t>fix_punctuation</w:t>
+      </w:r>
+      <w:proofErr w:type="spellEnd"/>
+      <w:r>
+        <w:rPr>
+          <w:color w:val="000000"/>
+          <w:sz w:val="20"/>
+          <w:szCs w:val="20"/>
+          <w:highlight w:val="yellow"/>
+        </w:rPr>
+        <w:t>(</w:t>
       </w:r>
       <w:proofErr w:type="spellStart"/>
       <w:r>
@@ -2221,14 +2294,25 @@
         </w:rPr>
         <w:t xml:space="preserve"> </w:t>
       </w:r>
-      <w:r>
-        <w:rPr>
-          <w:color w:val="000000"/>
-          <w:sz w:val="20"/>
-          <w:szCs w:val="20"/>
-          <w:highlight w:val="yellow"/>
-        </w:rPr>
-        <w:t>fix_punctuation(</w:t>
+      <w:proofErr w:type="spellStart"/>
+      <w:r>
+        <w:rPr>
+          <w:color w:val="000000"/>
+          <w:sz w:val="20"/>
+          <w:szCs w:val="20"/>
+          <w:highlight w:val="yellow"/>
+        </w:rPr>
+        <w:t>fix_punctuation</w:t>
+      </w:r>
+      <w:proofErr w:type="spellEnd"/>
+      <w:r>
+        <w:rPr>
+          <w:color w:val="000000"/>
+          <w:sz w:val="20"/>
+          <w:szCs w:val="20"/>
+          <w:highlight w:val="yellow"/>
+        </w:rPr>
+        <w:t>(</w:t>
       </w:r>
       <w:proofErr w:type="spellStart"/>
       <w:r>
@@ -2585,14 +2669,25 @@
         </w:rPr>
         <w:t xml:space="preserve"> </w:t>
       </w:r>
-      <w:r>
-        <w:rPr>
-          <w:color w:val="000000"/>
-          <w:sz w:val="20"/>
-          <w:szCs w:val="20"/>
-          <w:highlight w:val="yellow"/>
-        </w:rPr>
-        <w:t>fix_punctuation(</w:t>
+      <w:proofErr w:type="spellStart"/>
+      <w:r>
+        <w:rPr>
+          <w:color w:val="000000"/>
+          <w:sz w:val="20"/>
+          <w:szCs w:val="20"/>
+          <w:highlight w:val="yellow"/>
+        </w:rPr>
+        <w:t>fix_punctuation</w:t>
+      </w:r>
+      <w:proofErr w:type="spellEnd"/>
+      <w:r>
+        <w:rPr>
+          <w:color w:val="000000"/>
+          <w:sz w:val="20"/>
+          <w:szCs w:val="20"/>
+          <w:highlight w:val="yellow"/>
+        </w:rPr>
+        <w:t>(</w:t>
       </w:r>
       <w:proofErr w:type="spellStart"/>
       <w:r>
@@ -2875,6 +2970,7 @@
         </w:rPr>
         <w:t xml:space="preserve"> </w:t>
       </w:r>
+      <w:proofErr w:type="spellStart"/>
       <w:r>
         <w:rPr>
           <w:color w:val="000000"/>
@@ -2883,7 +2979,17 @@
           <w:highlight w:val="yellow"/>
         </w:rPr>
         <w:lastRenderedPageBreak/>
-        <w:t>fix_punctuation(</w:t>
+        <w:t>fix_punctuation</w:t>
+      </w:r>
+      <w:proofErr w:type="spellEnd"/>
+      <w:r>
+        <w:rPr>
+          <w:color w:val="000000"/>
+          <w:sz w:val="20"/>
+          <w:szCs w:val="20"/>
+          <w:highlight w:val="yellow"/>
+        </w:rPr>
+        <w:t>(</w:t>
       </w:r>
       <w:proofErr w:type="spellStart"/>
       <w:r>

</xml_diff>

<commit_message>
add emancipated minor statements to SOFs, fixes #378; other template tweaks
</commit_message>
<xml_diff>
--- a/docassemble/MLHPPOAndProposedOrder/data/templates/cc_377_statement_of_facts.docx
+++ b/docassemble/MLHPPOAndProposedOrder/data/templates/cc_377_statement_of_facts.docx
@@ -102,55 +102,7 @@
                 <w:szCs w:val="20"/>
                 <w:highlight w:val="cyan"/>
               </w:rPr>
-              <w:t xml:space="preserve"> if </w:t>
-            </w:r>
-            <w:proofErr w:type="spellStart"/>
-            <w:r>
-              <w:rPr>
-                <w:rFonts w:ascii="Calibri" w:eastAsia="Calibri" w:hAnsi="Calibri" w:cs="Calibri"/>
-                <w:b/>
-                <w:color w:val="000000"/>
-                <w:sz w:val="20"/>
-                <w:szCs w:val="20"/>
-                <w:highlight w:val="cyan"/>
-              </w:rPr>
-              <w:t>respondent_is_minor</w:t>
-            </w:r>
-            <w:proofErr w:type="spellEnd"/>
-            <w:r>
-              <w:rPr>
-                <w:rFonts w:ascii="Calibri" w:eastAsia="Calibri" w:hAnsi="Calibri" w:cs="Calibri"/>
-                <w:b/>
-                <w:color w:val="000000"/>
-                <w:sz w:val="20"/>
-                <w:szCs w:val="20"/>
-                <w:highlight w:val="cyan"/>
-              </w:rPr>
-              <w:t xml:space="preserve"> and not </w:t>
-            </w:r>
-            <w:proofErr w:type="spellStart"/>
-            <w:r>
-              <w:rPr>
-                <w:rFonts w:ascii="Calibri" w:eastAsia="Calibri" w:hAnsi="Calibri" w:cs="Calibri"/>
-                <w:b/>
-                <w:color w:val="000000"/>
-                <w:sz w:val="20"/>
-                <w:szCs w:val="20"/>
-                <w:highlight w:val="cyan"/>
-              </w:rPr>
-              <w:t>respondent_is_emancipated_minor</w:t>
-            </w:r>
-            <w:proofErr w:type="spellEnd"/>
-            <w:r>
-              <w:rPr>
-                <w:rFonts w:ascii="Calibri" w:eastAsia="Calibri" w:hAnsi="Calibri" w:cs="Calibri"/>
-                <w:b/>
-                <w:color w:val="000000"/>
-                <w:sz w:val="20"/>
-                <w:szCs w:val="20"/>
-                <w:highlight w:val="cyan"/>
-              </w:rPr>
-              <w:t xml:space="preserve"> </w:t>
+              <w:t xml:space="preserve"> if respondent_is_minor and not respondent_is_emancipated_minor </w:t>
             </w:r>
             <w:r>
               <w:rPr>
@@ -402,47 +354,7 @@
           <w:szCs w:val="20"/>
           <w:highlight w:val="cyan"/>
         </w:rPr>
-        <w:t xml:space="preserve"> if </w:t>
-      </w:r>
-      <w:proofErr w:type="spellStart"/>
-      <w:r>
-        <w:rPr>
-          <w:color w:val="000000"/>
-          <w:sz w:val="20"/>
-          <w:szCs w:val="20"/>
-          <w:highlight w:val="cyan"/>
-        </w:rPr>
-        <w:t>respondent_is_minor</w:t>
-      </w:r>
-      <w:proofErr w:type="spellEnd"/>
-      <w:r>
-        <w:rPr>
-          <w:color w:val="000000"/>
-          <w:sz w:val="20"/>
-          <w:szCs w:val="20"/>
-          <w:highlight w:val="cyan"/>
-        </w:rPr>
-        <w:t xml:space="preserve"> and (not </w:t>
-      </w:r>
-      <w:proofErr w:type="spellStart"/>
-      <w:r>
-        <w:rPr>
-          <w:color w:val="000000"/>
-          <w:sz w:val="20"/>
-          <w:szCs w:val="20"/>
-          <w:highlight w:val="cyan"/>
-        </w:rPr>
-        <w:t>respondent_is_emancipated_minor</w:t>
-      </w:r>
-      <w:proofErr w:type="spellEnd"/>
-      <w:r>
-        <w:rPr>
-          <w:color w:val="000000"/>
-          <w:sz w:val="20"/>
-          <w:szCs w:val="20"/>
-          <w:highlight w:val="cyan"/>
-        </w:rPr>
-        <w:t xml:space="preserve">) </w:t>
+        <w:t xml:space="preserve"> if respondent_is_minor and (not respondent_is_emancipated_minor) </w:t>
       </w:r>
       <w:r>
         <w:rPr>
@@ -544,27 +456,7 @@
           <w:szCs w:val="20"/>
           <w:highlight w:val="cyan"/>
         </w:rPr>
-        <w:t xml:space="preserve"> if </w:t>
-      </w:r>
-      <w:proofErr w:type="spellStart"/>
-      <w:r>
-        <w:rPr>
-          <w:color w:val="000000"/>
-          <w:sz w:val="20"/>
-          <w:szCs w:val="20"/>
-          <w:highlight w:val="cyan"/>
-        </w:rPr>
-        <w:t>user_alias.there_are_any</w:t>
-      </w:r>
-      <w:proofErr w:type="spellEnd"/>
-      <w:r>
-        <w:rPr>
-          <w:color w:val="000000"/>
-          <w:sz w:val="20"/>
-          <w:szCs w:val="20"/>
-          <w:highlight w:val="cyan"/>
-        </w:rPr>
-        <w:t xml:space="preserve"> </w:t>
+        <w:t xml:space="preserve"> if user_alias.there_are_any </w:t>
       </w:r>
       <w:r>
         <w:rPr>
@@ -581,37 +473,7 @@
           <w:szCs w:val="20"/>
           <w:highlight w:val="yellow"/>
         </w:rPr>
-        <w:t xml:space="preserve"> </w:t>
-      </w:r>
-      <w:proofErr w:type="spellStart"/>
-      <w:r>
-        <w:rPr>
-          <w:color w:val="000000"/>
-          <w:sz w:val="20"/>
-          <w:szCs w:val="20"/>
-          <w:highlight w:val="yellow"/>
-        </w:rPr>
-        <w:t>comma_list</w:t>
-      </w:r>
-      <w:proofErr w:type="spellEnd"/>
-      <w:r>
-        <w:rPr>
-          <w:color w:val="000000"/>
-          <w:sz w:val="20"/>
-          <w:szCs w:val="20"/>
-          <w:highlight w:val="yellow"/>
-        </w:rPr>
-        <w:t>(</w:t>
-      </w:r>
-      <w:proofErr w:type="spellStart"/>
-      <w:r>
-        <w:rPr>
-          <w:color w:val="000000"/>
-          <w:sz w:val="20"/>
-          <w:szCs w:val="20"/>
-          <w:highlight w:val="yellow"/>
-        </w:rPr>
-        <w:t>user_alias</w:t>
+        <w:t xml:space="preserve"> comma_list(user_alias</w:t>
       </w:r>
       <w:r>
         <w:rPr>
@@ -622,7 +484,6 @@
         </w:rPr>
         <w:t>_list</w:t>
       </w:r>
-      <w:proofErr w:type="spellEnd"/>
       <w:r>
         <w:rPr>
           <w:color w:val="000000"/>
@@ -727,9 +588,51 @@
           <w:szCs w:val="20"/>
           <w:highlight w:val="cyan"/>
         </w:rPr>
-        <w:t xml:space="preserve"> if </w:t>
-      </w:r>
-      <w:proofErr w:type="spellStart"/>
+        <w:t xml:space="preserve"> if other_party_alias.there_are_any </w:t>
+      </w:r>
+      <w:r>
+        <w:rPr>
+          <w:color w:val="000000"/>
+          <w:sz w:val="20"/>
+          <w:szCs w:val="20"/>
+        </w:rPr>
+        <w:t>%}{{</w:t>
+      </w:r>
+      <w:r>
+        <w:rPr>
+          <w:color w:val="000000"/>
+          <w:sz w:val="20"/>
+          <w:szCs w:val="20"/>
+          <w:highlight w:val="yellow"/>
+        </w:rPr>
+        <w:t xml:space="preserve"> comma_list(other_party_alias</w:t>
+      </w:r>
+      <w:r>
+        <w:rPr>
+          <w:color w:val="000000"/>
+          <w:sz w:val="20"/>
+          <w:szCs w:val="20"/>
+          <w:highlight w:val="yellow"/>
+        </w:rPr>
+        <w:t>_list</w:t>
+      </w:r>
+      <w:r>
+        <w:rPr>
+          <w:color w:val="000000"/>
+          <w:sz w:val="20"/>
+          <w:szCs w:val="20"/>
+          <w:highlight w:val="yellow"/>
+        </w:rPr>
+        <w:t xml:space="preserve">) </w:t>
+      </w:r>
+      <w:r>
+        <w:rPr>
+          <w:color w:val="000000"/>
+          <w:sz w:val="20"/>
+          <w:szCs w:val="20"/>
+        </w:rPr>
+        <w:t>}}{%</w:t>
+      </w:r>
       <w:r>
         <w:rPr>
           <w:color w:val="000000"/>
@@ -737,9 +640,16 @@
           <w:szCs w:val="20"/>
           <w:highlight w:val="cyan"/>
         </w:rPr>
-        <w:t>other_party_alias.there_are_any</w:t>
-      </w:r>
-      <w:proofErr w:type="spellEnd"/>
+        <w:t xml:space="preserve"> elif other_party_alias.there_are_any is none </w:t>
+      </w:r>
+      <w:r>
+        <w:rPr>
+          <w:color w:val="000000"/>
+          <w:sz w:val="20"/>
+          <w:szCs w:val="20"/>
+        </w:rPr>
+        <w:t>%}Unknown{%</w:t>
+      </w:r>
       <w:r>
         <w:rPr>
           <w:color w:val="000000"/>
@@ -747,81 +657,15 @@
           <w:szCs w:val="20"/>
           <w:highlight w:val="cyan"/>
         </w:rPr>
-        <w:t xml:space="preserve"> </w:t>
-      </w:r>
-      <w:r>
-        <w:rPr>
-          <w:color w:val="000000"/>
-          <w:sz w:val="20"/>
-          <w:szCs w:val="20"/>
-        </w:rPr>
-        <w:t>%}{{</w:t>
-      </w:r>
-      <w:r>
-        <w:rPr>
-          <w:color w:val="000000"/>
-          <w:sz w:val="20"/>
-          <w:szCs w:val="20"/>
-          <w:highlight w:val="yellow"/>
-        </w:rPr>
-        <w:t xml:space="preserve"> </w:t>
-      </w:r>
-      <w:proofErr w:type="spellStart"/>
-      <w:r>
-        <w:rPr>
-          <w:color w:val="000000"/>
-          <w:sz w:val="20"/>
-          <w:szCs w:val="20"/>
-          <w:highlight w:val="yellow"/>
-        </w:rPr>
-        <w:t>comma_list</w:t>
-      </w:r>
-      <w:proofErr w:type="spellEnd"/>
-      <w:r>
-        <w:rPr>
-          <w:color w:val="000000"/>
-          <w:sz w:val="20"/>
-          <w:szCs w:val="20"/>
-          <w:highlight w:val="yellow"/>
-        </w:rPr>
-        <w:t>(</w:t>
-      </w:r>
-      <w:proofErr w:type="spellStart"/>
-      <w:r>
-        <w:rPr>
-          <w:color w:val="000000"/>
-          <w:sz w:val="20"/>
-          <w:szCs w:val="20"/>
-          <w:highlight w:val="yellow"/>
-        </w:rPr>
-        <w:t>other_party_alias</w:t>
-      </w:r>
-      <w:r>
-        <w:rPr>
-          <w:color w:val="000000"/>
-          <w:sz w:val="20"/>
-          <w:szCs w:val="20"/>
-          <w:highlight w:val="yellow"/>
-        </w:rPr>
-        <w:t>_list</w:t>
-      </w:r>
-      <w:proofErr w:type="spellEnd"/>
-      <w:r>
-        <w:rPr>
-          <w:color w:val="000000"/>
-          <w:sz w:val="20"/>
-          <w:szCs w:val="20"/>
-          <w:highlight w:val="yellow"/>
-        </w:rPr>
-        <w:t xml:space="preserve">) </w:t>
-      </w:r>
-      <w:r>
-        <w:rPr>
-          <w:color w:val="000000"/>
-          <w:sz w:val="20"/>
-          <w:szCs w:val="20"/>
-        </w:rPr>
-        <w:t>}}{%</w:t>
+        <w:t xml:space="preserve"> else </w:t>
+      </w:r>
+      <w:r>
+        <w:rPr>
+          <w:color w:val="000000"/>
+          <w:sz w:val="20"/>
+          <w:szCs w:val="20"/>
+        </w:rPr>
+        <w:t>%}None{%</w:t>
       </w:r>
       <w:r>
         <w:rPr>
@@ -830,9 +674,43 @@
           <w:szCs w:val="20"/>
           <w:highlight w:val="cyan"/>
         </w:rPr>
-        <w:t xml:space="preserve"> </w:t>
-      </w:r>
-      <w:proofErr w:type="spellStart"/>
+        <w:t xml:space="preserve"> endif </w:t>
+      </w:r>
+      <w:r>
+        <w:rPr>
+          <w:color w:val="000000"/>
+          <w:sz w:val="20"/>
+          <w:szCs w:val="20"/>
+        </w:rPr>
+        <w:t>%}.</w:t>
+      </w:r>
+    </w:p>
+    <w:p>
+      <w:pPr>
+        <w:widowControl w:val="0"/>
+        <w:pBdr>
+          <w:top w:val="nil"/>
+          <w:left w:val="nil"/>
+          <w:bottom w:val="nil"/>
+          <w:right w:val="nil"/>
+          <w:between w:val="nil"/>
+        </w:pBdr>
+        <w:spacing w:line="240" w:lineRule="auto"/>
+        <w:ind w:left="469"/>
+        <w:rPr>
+          <w:color w:val="000000"/>
+          <w:sz w:val="20"/>
+          <w:szCs w:val="20"/>
+        </w:rPr>
+      </w:pPr>
+      <w:r>
+        <w:rPr>
+          <w:color w:val="000000"/>
+          <w:sz w:val="20"/>
+          <w:szCs w:val="20"/>
+        </w:rPr>
+        <w:t>{%</w:t>
+      </w:r>
       <w:r>
         <w:rPr>
           <w:color w:val="000000"/>
@@ -840,9 +718,8 @@
           <w:szCs w:val="20"/>
           <w:highlight w:val="cyan"/>
         </w:rPr>
-        <w:t>elif</w:t>
-      </w:r>
-      <w:proofErr w:type="spellEnd"/>
+        <w:t xml:space="preserve">p if </w:t>
+      </w:r>
       <w:r>
         <w:rPr>
           <w:color w:val="000000"/>
@@ -850,9 +727,8 @@
           <w:szCs w:val="20"/>
           <w:highlight w:val="cyan"/>
         </w:rPr>
-        <w:t xml:space="preserve"> </w:t>
-      </w:r>
-      <w:proofErr w:type="spellStart"/>
+        <w:t>petitioner</w:t>
+      </w:r>
       <w:r>
         <w:rPr>
           <w:color w:val="000000"/>
@@ -860,9 +736,89 @@
           <w:szCs w:val="20"/>
           <w:highlight w:val="cyan"/>
         </w:rPr>
-        <w:t>other_party_alias.there_are_any</w:t>
-      </w:r>
-      <w:proofErr w:type="spellEnd"/>
+        <w:t xml:space="preserve">_is_emancipated_minor </w:t>
+      </w:r>
+      <w:r>
+        <w:rPr>
+          <w:color w:val="000000"/>
+          <w:sz w:val="20"/>
+          <w:szCs w:val="20"/>
+        </w:rPr>
+        <w:t>%}</w:t>
+      </w:r>
+    </w:p>
+    <w:p>
+      <w:pPr>
+        <w:widowControl w:val="0"/>
+        <w:pBdr>
+          <w:top w:val="nil"/>
+          <w:left w:val="nil"/>
+          <w:bottom w:val="nil"/>
+          <w:right w:val="nil"/>
+          <w:between w:val="nil"/>
+        </w:pBdr>
+        <w:spacing w:line="240" w:lineRule="auto"/>
+        <w:ind w:left="469"/>
+        <w:rPr>
+          <w:color w:val="000000"/>
+          <w:sz w:val="20"/>
+          <w:szCs w:val="20"/>
+        </w:rPr>
+      </w:pPr>
+    </w:p>
+    <w:p>
+      <w:pPr>
+        <w:widowControl w:val="0"/>
+        <w:pBdr>
+          <w:top w:val="nil"/>
+          <w:left w:val="nil"/>
+          <w:bottom w:val="nil"/>
+          <w:right w:val="nil"/>
+          <w:between w:val="nil"/>
+        </w:pBdr>
+        <w:spacing w:before="51" w:line="240" w:lineRule="auto"/>
+        <w:ind w:left="469"/>
+        <w:rPr>
+          <w:color w:val="000000"/>
+          <w:sz w:val="20"/>
+          <w:szCs w:val="20"/>
+        </w:rPr>
+      </w:pPr>
+      <w:r>
+        <w:rPr>
+          <w:color w:val="000000"/>
+          <w:sz w:val="20"/>
+          <w:szCs w:val="20"/>
+        </w:rPr>
+        <w:t>Petitioner is an emancipated minor.</w:t>
+      </w:r>
+    </w:p>
+    <w:p>
+      <w:pPr>
+        <w:widowControl w:val="0"/>
+        <w:pBdr>
+          <w:top w:val="nil"/>
+          <w:left w:val="nil"/>
+          <w:bottom w:val="nil"/>
+          <w:right w:val="nil"/>
+          <w:between w:val="nil"/>
+        </w:pBdr>
+        <w:spacing w:line="240" w:lineRule="auto"/>
+        <w:ind w:firstLine="469"/>
+        <w:rPr>
+          <w:color w:val="000000"/>
+          <w:sz w:val="20"/>
+          <w:szCs w:val="20"/>
+        </w:rPr>
+      </w:pPr>
+      <w:r>
+        <w:rPr>
+          <w:color w:val="000000"/>
+          <w:sz w:val="20"/>
+          <w:szCs w:val="20"/>
+        </w:rPr>
+        <w:t>{%</w:t>
+      </w:r>
       <w:r>
         <w:rPr>
           <w:color w:val="000000"/>
@@ -870,49 +826,15 @@
           <w:szCs w:val="20"/>
           <w:highlight w:val="cyan"/>
         </w:rPr>
-        <w:t xml:space="preserve"> is none </w:t>
-      </w:r>
-      <w:r>
-        <w:rPr>
-          <w:color w:val="000000"/>
-          <w:sz w:val="20"/>
-          <w:szCs w:val="20"/>
-        </w:rPr>
-        <w:t>%}Unknown{%</w:t>
-      </w:r>
-      <w:r>
-        <w:rPr>
-          <w:color w:val="000000"/>
-          <w:sz w:val="20"/>
-          <w:szCs w:val="20"/>
-          <w:highlight w:val="cyan"/>
-        </w:rPr>
-        <w:t xml:space="preserve"> else </w:t>
-      </w:r>
-      <w:r>
-        <w:rPr>
-          <w:color w:val="000000"/>
-          <w:sz w:val="20"/>
-          <w:szCs w:val="20"/>
-        </w:rPr>
-        <w:t>%}None{%</w:t>
-      </w:r>
-      <w:r>
-        <w:rPr>
-          <w:color w:val="000000"/>
-          <w:sz w:val="20"/>
-          <w:szCs w:val="20"/>
-          <w:highlight w:val="cyan"/>
-        </w:rPr>
-        <w:t xml:space="preserve"> endif </w:t>
-      </w:r>
-      <w:r>
-        <w:rPr>
-          <w:color w:val="000000"/>
-          <w:sz w:val="20"/>
-          <w:szCs w:val="20"/>
-        </w:rPr>
-        <w:t>%}.</w:t>
+        <w:t xml:space="preserve">p endif </w:t>
+      </w:r>
+      <w:r>
+        <w:rPr>
+          <w:color w:val="000000"/>
+          <w:sz w:val="20"/>
+          <w:szCs w:val="20"/>
+        </w:rPr>
+        <w:t>%}</w:t>
       </w:r>
     </w:p>
     <w:p>
@@ -948,27 +870,7 @@
           <w:szCs w:val="20"/>
           <w:highlight w:val="cyan"/>
         </w:rPr>
-        <w:t xml:space="preserve">p if </w:t>
-      </w:r>
-      <w:proofErr w:type="spellStart"/>
-      <w:r>
-        <w:rPr>
-          <w:color w:val="000000"/>
-          <w:sz w:val="20"/>
-          <w:szCs w:val="20"/>
-          <w:highlight w:val="cyan"/>
-        </w:rPr>
-        <w:t>relationship_to_respondent_exp</w:t>
-      </w:r>
-      <w:proofErr w:type="spellEnd"/>
-      <w:r>
-        <w:rPr>
-          <w:color w:val="000000"/>
-          <w:sz w:val="20"/>
-          <w:szCs w:val="20"/>
-          <w:highlight w:val="cyan"/>
-        </w:rPr>
-        <w:t xml:space="preserve"> </w:t>
+        <w:t xml:space="preserve">p if relationship_to_respondent_exp </w:t>
       </w:r>
       <w:r>
         <w:rPr>
@@ -1041,27 +943,15 @@
         </w:rPr>
         <w:t xml:space="preserve"> </w:t>
       </w:r>
-      <w:proofErr w:type="spellStart"/>
-      <w:r>
-        <w:rPr>
-          <w:color w:val="000000"/>
-          <w:sz w:val="20"/>
-          <w:szCs w:val="20"/>
-          <w:highlight w:val="yellow"/>
-        </w:rPr>
-        <w:t>fix_punctuation</w:t>
-      </w:r>
-      <w:proofErr w:type="spellEnd"/>
-      <w:r>
-        <w:rPr>
-          <w:color w:val="000000"/>
-          <w:sz w:val="20"/>
-          <w:szCs w:val="20"/>
-          <w:highlight w:val="yellow"/>
-        </w:rPr>
-        <w:t>(</w:t>
-      </w:r>
-      <w:proofErr w:type="spellStart"/>
+      <w:r>
+        <w:rPr>
+          <w:color w:val="000000"/>
+          <w:sz w:val="20"/>
+          <w:szCs w:val="20"/>
+          <w:highlight w:val="yellow"/>
+        </w:rPr>
+        <w:t>fix_punctuation(</w:t>
+      </w:r>
       <w:r>
         <w:rPr>
           <w:color w:val="000000"/>
@@ -1071,7 +961,6 @@
         </w:rPr>
         <w:t>relationship_to_respondent_exp</w:t>
       </w:r>
-      <w:proofErr w:type="spellEnd"/>
       <w:r>
         <w:rPr>
           <w:color w:val="000000"/>
@@ -1304,56 +1193,33 @@
           <w:szCs w:val="20"/>
           <w:highlight w:val="yellow"/>
         </w:rPr>
+        <w:t xml:space="preserve"> other_parties[0].name</w:t>
+      </w:r>
+      <w:r>
+        <w:rPr>
+          <w:color w:val="000000"/>
+          <w:sz w:val="20"/>
+          <w:szCs w:val="20"/>
+          <w:highlight w:val="yellow"/>
+        </w:rPr>
+        <w:t>_full()</w:t>
+      </w:r>
+      <w:r>
+        <w:rPr>
+          <w:color w:val="000000"/>
+          <w:sz w:val="20"/>
+          <w:szCs w:val="20"/>
+          <w:highlight w:val="yellow"/>
+        </w:rPr>
         <w:t xml:space="preserve"> </w:t>
       </w:r>
-      <w:proofErr w:type="spellStart"/>
-      <w:r>
-        <w:rPr>
-          <w:color w:val="000000"/>
-          <w:sz w:val="20"/>
-          <w:szCs w:val="20"/>
-          <w:highlight w:val="yellow"/>
-        </w:rPr>
-        <w:t>other_parties</w:t>
-      </w:r>
-      <w:proofErr w:type="spellEnd"/>
-      <w:r>
-        <w:rPr>
-          <w:color w:val="000000"/>
-          <w:sz w:val="20"/>
-          <w:szCs w:val="20"/>
-          <w:highlight w:val="yellow"/>
-        </w:rPr>
-        <w:t>[0].</w:t>
-      </w:r>
-      <w:proofErr w:type="spellStart"/>
-      <w:r>
-        <w:rPr>
-          <w:color w:val="000000"/>
-          <w:sz w:val="20"/>
-          <w:szCs w:val="20"/>
-          <w:highlight w:val="yellow"/>
-        </w:rPr>
-        <w:t>name</w:t>
-      </w:r>
-      <w:r>
-        <w:rPr>
-          <w:color w:val="000000"/>
-          <w:sz w:val="20"/>
-          <w:szCs w:val="20"/>
-          <w:highlight w:val="yellow"/>
-        </w:rPr>
-        <w:t>_full</w:t>
-      </w:r>
-      <w:proofErr w:type="spellEnd"/>
-      <w:r>
-        <w:rPr>
-          <w:color w:val="000000"/>
-          <w:sz w:val="20"/>
-          <w:szCs w:val="20"/>
-          <w:highlight w:val="yellow"/>
-        </w:rPr>
-        <w:t>()</w:t>
+      <w:r>
+        <w:rPr>
+          <w:color w:val="000000"/>
+          <w:sz w:val="20"/>
+          <w:szCs w:val="20"/>
+        </w:rPr>
+        <w:t>}} occurred on or about {{</w:t>
       </w:r>
       <w:r>
         <w:rPr>
@@ -1369,8 +1235,27 @@
           <w:color w:val="000000"/>
           <w:sz w:val="20"/>
           <w:szCs w:val="20"/>
-        </w:rPr>
-        <w:t>}} occurred on or about {{</w:t>
+          <w:highlight w:val="yellow"/>
+        </w:rPr>
+        <w:t>strip_end_punctuation(</w:t>
+      </w:r>
+      <w:r>
+        <w:rPr>
+          <w:color w:val="000000"/>
+          <w:sz w:val="20"/>
+          <w:szCs w:val="20"/>
+          <w:highlight w:val="yellow"/>
+        </w:rPr>
+        <w:t>incident.date</w:t>
+      </w:r>
+      <w:r>
+        <w:rPr>
+          <w:color w:val="000000"/>
+          <w:sz w:val="20"/>
+          <w:szCs w:val="20"/>
+          <w:highlight w:val="yellow"/>
+        </w:rPr>
+        <w:t>)</w:t>
       </w:r>
       <w:r>
         <w:rPr>
@@ -1381,45 +1266,13 @@
         </w:rPr>
         <w:t xml:space="preserve"> </w:t>
       </w:r>
-      <w:proofErr w:type="spellStart"/>
-      <w:r>
-        <w:rPr>
-          <w:color w:val="000000"/>
-          <w:sz w:val="20"/>
-          <w:szCs w:val="20"/>
-          <w:highlight w:val="yellow"/>
-        </w:rPr>
-        <w:t>strip_end_punctuation</w:t>
-      </w:r>
-      <w:proofErr w:type="spellEnd"/>
-      <w:r>
-        <w:rPr>
-          <w:color w:val="000000"/>
-          <w:sz w:val="20"/>
-          <w:szCs w:val="20"/>
-          <w:highlight w:val="yellow"/>
-        </w:rPr>
-        <w:t>(</w:t>
-      </w:r>
-      <w:proofErr w:type="spellStart"/>
-      <w:r>
-        <w:rPr>
-          <w:color w:val="000000"/>
-          <w:sz w:val="20"/>
-          <w:szCs w:val="20"/>
-          <w:highlight w:val="yellow"/>
-        </w:rPr>
-        <w:t>incident.date</w:t>
-      </w:r>
-      <w:proofErr w:type="spellEnd"/>
-      <w:r>
-        <w:rPr>
-          <w:color w:val="000000"/>
-          <w:sz w:val="20"/>
-          <w:szCs w:val="20"/>
-          <w:highlight w:val="yellow"/>
-        </w:rPr>
-        <w:t>)</w:t>
+      <w:r>
+        <w:rPr>
+          <w:color w:val="000000"/>
+          <w:sz w:val="20"/>
+          <w:szCs w:val="20"/>
+        </w:rPr>
+        <w:t>}} at the following location: {{</w:t>
       </w:r>
       <w:r>
         <w:rPr>
@@ -1435,39 +1288,10 @@
           <w:color w:val="000000"/>
           <w:sz w:val="20"/>
           <w:szCs w:val="20"/>
-        </w:rPr>
-        <w:t>}} at the following location: {{</w:t>
-      </w:r>
-      <w:r>
-        <w:rPr>
-          <w:color w:val="000000"/>
-          <w:sz w:val="20"/>
-          <w:szCs w:val="20"/>
-          <w:highlight w:val="yellow"/>
-        </w:rPr>
-        <w:t xml:space="preserve"> </w:t>
-      </w:r>
-      <w:proofErr w:type="spellStart"/>
-      <w:r>
-        <w:rPr>
-          <w:color w:val="000000"/>
-          <w:sz w:val="20"/>
-          <w:szCs w:val="20"/>
-          <w:highlight w:val="yellow"/>
-        </w:rPr>
-        <w:t>fix_punctuation</w:t>
-      </w:r>
-      <w:proofErr w:type="spellEnd"/>
-      <w:r>
-        <w:rPr>
-          <w:color w:val="000000"/>
-          <w:sz w:val="20"/>
-          <w:szCs w:val="20"/>
-          <w:highlight w:val="yellow"/>
-        </w:rPr>
-        <w:t>(</w:t>
-      </w:r>
-      <w:proofErr w:type="spellStart"/>
+          <w:highlight w:val="yellow"/>
+        </w:rPr>
+        <w:t>fix_punctuation(</w:t>
+      </w:r>
       <w:r>
         <w:rPr>
           <w:color w:val="000000"/>
@@ -1477,7 +1301,6 @@
         </w:rPr>
         <w:t>incident.location</w:t>
       </w:r>
-      <w:proofErr w:type="spellEnd"/>
       <w:r>
         <w:rPr>
           <w:color w:val="000000"/>
@@ -1538,56 +1361,16 @@
           <w:szCs w:val="20"/>
           <w:highlight w:val="yellow"/>
         </w:rPr>
-        <w:t xml:space="preserve"> </w:t>
-      </w:r>
-      <w:proofErr w:type="spellStart"/>
-      <w:r>
-        <w:rPr>
-          <w:color w:val="000000"/>
-          <w:sz w:val="20"/>
-          <w:szCs w:val="20"/>
-          <w:highlight w:val="yellow"/>
-        </w:rPr>
-        <w:t>other_parties</w:t>
-      </w:r>
-      <w:proofErr w:type="spellEnd"/>
-      <w:r>
-        <w:rPr>
-          <w:color w:val="000000"/>
-          <w:sz w:val="20"/>
-          <w:szCs w:val="20"/>
-          <w:highlight w:val="yellow"/>
-        </w:rPr>
-        <w:t>[0]</w:t>
-      </w:r>
-      <w:r>
-        <w:rPr>
-          <w:color w:val="000000"/>
-          <w:sz w:val="20"/>
-          <w:szCs w:val="20"/>
-          <w:highlight w:val="yellow"/>
-        </w:rPr>
-        <w:t>.</w:t>
-      </w:r>
-      <w:proofErr w:type="spellStart"/>
-      <w:r>
-        <w:rPr>
-          <w:color w:val="000000"/>
-          <w:sz w:val="20"/>
-          <w:szCs w:val="20"/>
-          <w:highlight w:val="yellow"/>
-        </w:rPr>
-        <w:t>name_full</w:t>
-      </w:r>
-      <w:proofErr w:type="spellEnd"/>
-      <w:r>
-        <w:rPr>
-          <w:color w:val="000000"/>
-          <w:sz w:val="20"/>
-          <w:szCs w:val="20"/>
-          <w:highlight w:val="yellow"/>
-        </w:rPr>
-        <w:t>()</w:t>
+        <w:t xml:space="preserve"> other_parties[0]</w:t>
+      </w:r>
+      <w:r>
+        <w:rPr>
+          <w:color w:val="000000"/>
+          <w:sz w:val="20"/>
+          <w:szCs w:val="20"/>
+          <w:highlight w:val="yellow"/>
+        </w:rPr>
+        <w:t>.name_full()</w:t>
       </w:r>
       <w:r>
         <w:rPr>
@@ -1693,27 +1476,7 @@
           <w:szCs w:val="20"/>
           <w:highlight w:val="cyan"/>
         </w:rPr>
-        <w:t xml:space="preserve">p if </w:t>
-      </w:r>
-      <w:proofErr w:type="spellStart"/>
-      <w:r>
-        <w:rPr>
-          <w:color w:val="000000"/>
-          <w:sz w:val="20"/>
-          <w:szCs w:val="20"/>
-          <w:highlight w:val="cyan"/>
-        </w:rPr>
-        <w:t>incident.reason_other_party_responsible</w:t>
-      </w:r>
-      <w:proofErr w:type="spellEnd"/>
-      <w:r>
-        <w:rPr>
-          <w:color w:val="000000"/>
-          <w:sz w:val="20"/>
-          <w:szCs w:val="20"/>
-          <w:highlight w:val="cyan"/>
-        </w:rPr>
-        <w:t xml:space="preserve"> </w:t>
+        <w:t xml:space="preserve">p if incident.reason_other_party_responsible </w:t>
       </w:r>
       <w:r>
         <w:rPr>
@@ -1777,56 +1540,33 @@
           <w:szCs w:val="20"/>
           <w:highlight w:val="yellow"/>
         </w:rPr>
+        <w:t xml:space="preserve"> other_parties[0].name</w:t>
+      </w:r>
+      <w:r>
+        <w:rPr>
+          <w:color w:val="000000"/>
+          <w:sz w:val="20"/>
+          <w:szCs w:val="20"/>
+          <w:highlight w:val="yellow"/>
+        </w:rPr>
+        <w:t>_full()</w:t>
+      </w:r>
+      <w:r>
+        <w:rPr>
+          <w:color w:val="000000"/>
+          <w:sz w:val="20"/>
+          <w:szCs w:val="20"/>
+          <w:highlight w:val="yellow"/>
+        </w:rPr>
         <w:t xml:space="preserve"> </w:t>
       </w:r>
-      <w:proofErr w:type="spellStart"/>
-      <w:r>
-        <w:rPr>
-          <w:color w:val="000000"/>
-          <w:sz w:val="20"/>
-          <w:szCs w:val="20"/>
-          <w:highlight w:val="yellow"/>
-        </w:rPr>
-        <w:t>other_parties</w:t>
-      </w:r>
-      <w:proofErr w:type="spellEnd"/>
-      <w:r>
-        <w:rPr>
-          <w:color w:val="000000"/>
-          <w:sz w:val="20"/>
-          <w:szCs w:val="20"/>
-          <w:highlight w:val="yellow"/>
-        </w:rPr>
-        <w:t>[0].</w:t>
-      </w:r>
-      <w:proofErr w:type="spellStart"/>
-      <w:r>
-        <w:rPr>
-          <w:color w:val="000000"/>
-          <w:sz w:val="20"/>
-          <w:szCs w:val="20"/>
-          <w:highlight w:val="yellow"/>
-        </w:rPr>
-        <w:t>name</w:t>
-      </w:r>
-      <w:r>
-        <w:rPr>
-          <w:color w:val="000000"/>
-          <w:sz w:val="20"/>
-          <w:szCs w:val="20"/>
-          <w:highlight w:val="yellow"/>
-        </w:rPr>
-        <w:t>_full</w:t>
-      </w:r>
-      <w:proofErr w:type="spellEnd"/>
-      <w:r>
-        <w:rPr>
-          <w:color w:val="000000"/>
-          <w:sz w:val="20"/>
-          <w:szCs w:val="20"/>
-          <w:highlight w:val="yellow"/>
-        </w:rPr>
-        <w:t>()</w:t>
+      <w:r>
+        <w:rPr>
+          <w:color w:val="000000"/>
+          <w:sz w:val="20"/>
+          <w:szCs w:val="20"/>
+        </w:rPr>
+        <w:t>}} was responsible for the behavior because: {{</w:t>
       </w:r>
       <w:r>
         <w:rPr>
@@ -1842,39 +1582,10 @@
           <w:color w:val="000000"/>
           <w:sz w:val="20"/>
           <w:szCs w:val="20"/>
-        </w:rPr>
-        <w:t>}} was responsible for the behavior because: {{</w:t>
-      </w:r>
-      <w:r>
-        <w:rPr>
-          <w:color w:val="000000"/>
-          <w:sz w:val="20"/>
-          <w:szCs w:val="20"/>
-          <w:highlight w:val="yellow"/>
-        </w:rPr>
-        <w:t xml:space="preserve"> </w:t>
-      </w:r>
-      <w:proofErr w:type="spellStart"/>
-      <w:r>
-        <w:rPr>
-          <w:color w:val="000000"/>
-          <w:sz w:val="20"/>
-          <w:szCs w:val="20"/>
-          <w:highlight w:val="yellow"/>
-        </w:rPr>
-        <w:t>fix_punctuation</w:t>
-      </w:r>
-      <w:proofErr w:type="spellEnd"/>
-      <w:r>
-        <w:rPr>
-          <w:color w:val="000000"/>
-          <w:sz w:val="20"/>
-          <w:szCs w:val="20"/>
-          <w:highlight w:val="yellow"/>
-        </w:rPr>
-        <w:t>(</w:t>
-      </w:r>
-      <w:proofErr w:type="spellStart"/>
+          <w:highlight w:val="yellow"/>
+        </w:rPr>
+        <w:t>fix_punctuation(</w:t>
+      </w:r>
       <w:r>
         <w:rPr>
           <w:color w:val="000000"/>
@@ -1884,7 +1595,6 @@
         </w:rPr>
         <w:t>incident.reason_other_party_responsible</w:t>
       </w:r>
-      <w:proofErr w:type="spellEnd"/>
       <w:r>
         <w:rPr>
           <w:color w:val="000000"/>
@@ -1989,27 +1699,7 @@
           <w:szCs w:val="20"/>
           <w:highlight w:val="cyan"/>
         </w:rPr>
-        <w:t xml:space="preserve">p if </w:t>
-      </w:r>
-      <w:proofErr w:type="spellStart"/>
-      <w:r>
-        <w:rPr>
-          <w:color w:val="000000"/>
-          <w:sz w:val="20"/>
-          <w:szCs w:val="20"/>
-          <w:highlight w:val="cyan"/>
-        </w:rPr>
-        <w:t>incident.emotional_effect</w:t>
-      </w:r>
-      <w:proofErr w:type="spellEnd"/>
-      <w:r>
-        <w:rPr>
-          <w:color w:val="000000"/>
-          <w:sz w:val="20"/>
-          <w:szCs w:val="20"/>
-          <w:highlight w:val="cyan"/>
-        </w:rPr>
-        <w:t xml:space="preserve"> </w:t>
+        <w:t xml:space="preserve">p if incident.emotional_effect </w:t>
       </w:r>
       <w:r>
         <w:rPr>
@@ -2074,27 +1764,15 @@
         </w:rPr>
         <w:t xml:space="preserve"> </w:t>
       </w:r>
-      <w:proofErr w:type="spellStart"/>
-      <w:r>
-        <w:rPr>
-          <w:color w:val="000000"/>
-          <w:sz w:val="20"/>
-          <w:szCs w:val="20"/>
-          <w:highlight w:val="yellow"/>
-        </w:rPr>
-        <w:t>fix_punctuation</w:t>
-      </w:r>
-      <w:proofErr w:type="spellEnd"/>
-      <w:r>
-        <w:rPr>
-          <w:color w:val="000000"/>
-          <w:sz w:val="20"/>
-          <w:szCs w:val="20"/>
-          <w:highlight w:val="yellow"/>
-        </w:rPr>
-        <w:t>(</w:t>
-      </w:r>
-      <w:proofErr w:type="spellStart"/>
+      <w:r>
+        <w:rPr>
+          <w:color w:val="000000"/>
+          <w:sz w:val="20"/>
+          <w:szCs w:val="20"/>
+          <w:highlight w:val="yellow"/>
+        </w:rPr>
+        <w:t>fix_punctuation(</w:t>
+      </w:r>
       <w:r>
         <w:rPr>
           <w:color w:val="000000"/>
@@ -2104,7 +1782,6 @@
         </w:rPr>
         <w:t>incident.emotional_effect</w:t>
       </w:r>
-      <w:proofErr w:type="spellEnd"/>
       <w:r>
         <w:rPr>
           <w:color w:val="000000"/>
@@ -2209,27 +1886,7 @@
           <w:szCs w:val="20"/>
           <w:highlight w:val="cyan"/>
         </w:rPr>
-        <w:t xml:space="preserve">p if </w:t>
-      </w:r>
-      <w:proofErr w:type="spellStart"/>
-      <w:r>
-        <w:rPr>
-          <w:color w:val="000000"/>
-          <w:sz w:val="20"/>
-          <w:szCs w:val="20"/>
-          <w:highlight w:val="cyan"/>
-        </w:rPr>
-        <w:t>incident.physical_injury</w:t>
-      </w:r>
-      <w:proofErr w:type="spellEnd"/>
-      <w:r>
-        <w:rPr>
-          <w:color w:val="000000"/>
-          <w:sz w:val="20"/>
-          <w:szCs w:val="20"/>
-          <w:highlight w:val="cyan"/>
-        </w:rPr>
-        <w:t xml:space="preserve"> </w:t>
+        <w:t xml:space="preserve">p if incident.physical_injury </w:t>
       </w:r>
       <w:r>
         <w:rPr>
@@ -2294,27 +1951,15 @@
         </w:rPr>
         <w:t xml:space="preserve"> </w:t>
       </w:r>
-      <w:proofErr w:type="spellStart"/>
-      <w:r>
-        <w:rPr>
-          <w:color w:val="000000"/>
-          <w:sz w:val="20"/>
-          <w:szCs w:val="20"/>
-          <w:highlight w:val="yellow"/>
-        </w:rPr>
-        <w:t>fix_punctuation</w:t>
-      </w:r>
-      <w:proofErr w:type="spellEnd"/>
-      <w:r>
-        <w:rPr>
-          <w:color w:val="000000"/>
-          <w:sz w:val="20"/>
-          <w:szCs w:val="20"/>
-          <w:highlight w:val="yellow"/>
-        </w:rPr>
-        <w:t>(</w:t>
-      </w:r>
-      <w:proofErr w:type="spellStart"/>
+      <w:r>
+        <w:rPr>
+          <w:color w:val="000000"/>
+          <w:sz w:val="20"/>
+          <w:szCs w:val="20"/>
+          <w:highlight w:val="yellow"/>
+        </w:rPr>
+        <w:t>fix_punctuation(</w:t>
+      </w:r>
       <w:r>
         <w:rPr>
           <w:color w:val="000000"/>
@@ -2324,7 +1969,6 @@
         </w:rPr>
         <w:t>incident.physical_injury</w:t>
       </w:r>
-      <w:proofErr w:type="spellEnd"/>
       <w:r>
         <w:rPr>
           <w:color w:val="000000"/>
@@ -2429,27 +2073,7 @@
           <w:szCs w:val="20"/>
           <w:highlight w:val="cyan"/>
         </w:rPr>
-        <w:t xml:space="preserve">p if </w:t>
-      </w:r>
-      <w:proofErr w:type="spellStart"/>
-      <w:r>
-        <w:rPr>
-          <w:color w:val="000000"/>
-          <w:sz w:val="20"/>
-          <w:szCs w:val="20"/>
-          <w:highlight w:val="cyan"/>
-        </w:rPr>
-        <w:t>incident.had_witnesses</w:t>
-      </w:r>
-      <w:proofErr w:type="spellEnd"/>
-      <w:r>
-        <w:rPr>
-          <w:color w:val="000000"/>
-          <w:sz w:val="20"/>
-          <w:szCs w:val="20"/>
-          <w:highlight w:val="cyan"/>
-        </w:rPr>
-        <w:t xml:space="preserve"> </w:t>
+        <w:t xml:space="preserve">p if incident.had_witnesses </w:t>
       </w:r>
       <w:r>
         <w:rPr>
@@ -2584,27 +2208,7 @@
           <w:szCs w:val="20"/>
           <w:highlight w:val="cyan"/>
         </w:rPr>
-        <w:t xml:space="preserve">p if </w:t>
-      </w:r>
-      <w:proofErr w:type="spellStart"/>
-      <w:r>
-        <w:rPr>
-          <w:color w:val="000000"/>
-          <w:sz w:val="20"/>
-          <w:szCs w:val="20"/>
-          <w:highlight w:val="cyan"/>
-        </w:rPr>
-        <w:t>incident.police_actions</w:t>
-      </w:r>
-      <w:proofErr w:type="spellEnd"/>
-      <w:r>
-        <w:rPr>
-          <w:color w:val="000000"/>
-          <w:sz w:val="20"/>
-          <w:szCs w:val="20"/>
-          <w:highlight w:val="cyan"/>
-        </w:rPr>
-        <w:t xml:space="preserve"> </w:t>
+        <w:t xml:space="preserve">p if incident.police_actions </w:t>
       </w:r>
       <w:r>
         <w:rPr>
@@ -2669,27 +2273,15 @@
         </w:rPr>
         <w:t xml:space="preserve"> </w:t>
       </w:r>
-      <w:proofErr w:type="spellStart"/>
-      <w:r>
-        <w:rPr>
-          <w:color w:val="000000"/>
-          <w:sz w:val="20"/>
-          <w:szCs w:val="20"/>
-          <w:highlight w:val="yellow"/>
-        </w:rPr>
-        <w:t>fix_punctuation</w:t>
-      </w:r>
-      <w:proofErr w:type="spellEnd"/>
-      <w:r>
-        <w:rPr>
-          <w:color w:val="000000"/>
-          <w:sz w:val="20"/>
-          <w:szCs w:val="20"/>
-          <w:highlight w:val="yellow"/>
-        </w:rPr>
-        <w:t>(</w:t>
-      </w:r>
-      <w:proofErr w:type="spellStart"/>
+      <w:r>
+        <w:rPr>
+          <w:color w:val="000000"/>
+          <w:sz w:val="20"/>
+          <w:szCs w:val="20"/>
+          <w:highlight w:val="yellow"/>
+        </w:rPr>
+        <w:t>fix_punctuation(</w:t>
+      </w:r>
       <w:r>
         <w:rPr>
           <w:color w:val="000000"/>
@@ -2699,7 +2291,6 @@
         </w:rPr>
         <w:t>incident.police_actions</w:t>
       </w:r>
-      <w:proofErr w:type="spellEnd"/>
       <w:r>
         <w:rPr>
           <w:color w:val="000000"/>
@@ -2751,6 +2342,7 @@
           <w:sz w:val="20"/>
           <w:szCs w:val="20"/>
         </w:rPr>
+        <w:lastRenderedPageBreak/>
         <w:t>{%</w:t>
       </w:r>
       <w:r>
@@ -2804,27 +2396,7 @@
           <w:szCs w:val="20"/>
           <w:highlight w:val="cyan"/>
         </w:rPr>
-        <w:t xml:space="preserve">p </w:t>
-      </w:r>
-      <w:proofErr w:type="spellStart"/>
-      <w:r>
-        <w:rPr>
-          <w:color w:val="000000"/>
-          <w:sz w:val="20"/>
-          <w:szCs w:val="20"/>
-          <w:highlight w:val="cyan"/>
-        </w:rPr>
-        <w:t>endfor</w:t>
-      </w:r>
-      <w:proofErr w:type="spellEnd"/>
-      <w:r>
-        <w:rPr>
-          <w:color w:val="000000"/>
-          <w:sz w:val="20"/>
-          <w:szCs w:val="20"/>
-          <w:highlight w:val="cyan"/>
-        </w:rPr>
-        <w:t xml:space="preserve"> </w:t>
+        <w:t xml:space="preserve">p endfor </w:t>
       </w:r>
       <w:r>
         <w:rPr>
@@ -2868,27 +2440,7 @@
           <w:szCs w:val="20"/>
           <w:highlight w:val="cyan"/>
         </w:rPr>
-        <w:t xml:space="preserve">p if </w:t>
-      </w:r>
-      <w:proofErr w:type="spellStart"/>
-      <w:r>
-        <w:rPr>
-          <w:color w:val="000000"/>
-          <w:sz w:val="20"/>
-          <w:szCs w:val="20"/>
-          <w:highlight w:val="cyan"/>
-        </w:rPr>
-        <w:t>other_details</w:t>
-      </w:r>
-      <w:proofErr w:type="spellEnd"/>
-      <w:r>
-        <w:rPr>
-          <w:color w:val="000000"/>
-          <w:sz w:val="20"/>
-          <w:szCs w:val="20"/>
-          <w:highlight w:val="cyan"/>
-        </w:rPr>
-        <w:t xml:space="preserve"> </w:t>
+        <w:t xml:space="preserve">p if other_details </w:t>
       </w:r>
       <w:r>
         <w:rPr>
@@ -2970,28 +2522,15 @@
         </w:rPr>
         <w:t xml:space="preserve"> </w:t>
       </w:r>
-      <w:proofErr w:type="spellStart"/>
-      <w:r>
-        <w:rPr>
-          <w:color w:val="000000"/>
-          <w:sz w:val="20"/>
-          <w:szCs w:val="20"/>
-          <w:highlight w:val="yellow"/>
-        </w:rPr>
-        <w:lastRenderedPageBreak/>
-        <w:t>fix_punctuation</w:t>
-      </w:r>
-      <w:proofErr w:type="spellEnd"/>
-      <w:r>
-        <w:rPr>
-          <w:color w:val="000000"/>
-          <w:sz w:val="20"/>
-          <w:szCs w:val="20"/>
-          <w:highlight w:val="yellow"/>
-        </w:rPr>
-        <w:t>(</w:t>
-      </w:r>
-      <w:proofErr w:type="spellStart"/>
+      <w:r>
+        <w:rPr>
+          <w:color w:val="000000"/>
+          <w:sz w:val="20"/>
+          <w:szCs w:val="20"/>
+          <w:highlight w:val="yellow"/>
+        </w:rPr>
+        <w:t>fix_punctuation(</w:t>
+      </w:r>
       <w:r>
         <w:rPr>
           <w:color w:val="000000"/>
@@ -3001,7 +2540,6 @@
         </w:rPr>
         <w:t>other_details</w:t>
       </w:r>
-      <w:proofErr w:type="spellEnd"/>
       <w:r>
         <w:rPr>
           <w:color w:val="000000"/>

</xml_diff>

<commit_message>
add features to make it more clear when selecting emancipated minor status
</commit_message>
<xml_diff>
--- a/docassemble/MLHPPOAndProposedOrder/data/templates/cc_377_statement_of_facts.docx
+++ b/docassemble/MLHPPOAndProposedOrder/data/templates/cc_377_statement_of_facts.docx
@@ -91,8 +91,20 @@
                 <w:sz w:val="20"/>
                 <w:szCs w:val="20"/>
               </w:rPr>
-              <w:t>Petition for Personal Protection Order {%</w:t>
+              <w:t xml:space="preserve">Petition for Personal Protection </w:t>
             </w:r>
+            <w:proofErr w:type="gramStart"/>
+            <w:r>
+              <w:rPr>
+                <w:rFonts w:ascii="Calibri" w:eastAsia="Calibri" w:hAnsi="Calibri" w:cs="Calibri"/>
+                <w:b/>
+                <w:color w:val="000000"/>
+                <w:sz w:val="20"/>
+                <w:szCs w:val="20"/>
+              </w:rPr>
+              <w:t>Order {%</w:t>
+            </w:r>
+            <w:proofErr w:type="gramEnd"/>
             <w:r>
               <w:rPr>
                 <w:rFonts w:ascii="Calibri" w:eastAsia="Calibri" w:hAnsi="Calibri" w:cs="Calibri"/>
@@ -102,8 +114,57 @@
                 <w:szCs w:val="20"/>
                 <w:highlight w:val="cyan"/>
               </w:rPr>
-              <w:t xml:space="preserve"> if respondent_is_minor and not respondent_is_emancipated_minor </w:t>
+              <w:t xml:space="preserve"> if </w:t>
             </w:r>
+            <w:proofErr w:type="spellStart"/>
+            <w:r>
+              <w:rPr>
+                <w:rFonts w:ascii="Calibri" w:eastAsia="Calibri" w:hAnsi="Calibri" w:cs="Calibri"/>
+                <w:b/>
+                <w:color w:val="000000"/>
+                <w:sz w:val="20"/>
+                <w:szCs w:val="20"/>
+                <w:highlight w:val="cyan"/>
+              </w:rPr>
+              <w:t>respondent_is_minor</w:t>
+            </w:r>
+            <w:proofErr w:type="spellEnd"/>
+            <w:r>
+              <w:rPr>
+                <w:rFonts w:ascii="Calibri" w:eastAsia="Calibri" w:hAnsi="Calibri" w:cs="Calibri"/>
+                <w:b/>
+                <w:color w:val="000000"/>
+                <w:sz w:val="20"/>
+                <w:szCs w:val="20"/>
+                <w:highlight w:val="cyan"/>
+              </w:rPr>
+              <w:t xml:space="preserve"> and not </w:t>
+            </w:r>
+            <w:proofErr w:type="spellStart"/>
+            <w:r>
+              <w:rPr>
+                <w:rFonts w:ascii="Calibri" w:eastAsia="Calibri" w:hAnsi="Calibri" w:cs="Calibri"/>
+                <w:b/>
+                <w:color w:val="000000"/>
+                <w:sz w:val="20"/>
+                <w:szCs w:val="20"/>
+                <w:highlight w:val="cyan"/>
+              </w:rPr>
+              <w:t>respondent_is_emancipated_minor</w:t>
+            </w:r>
+            <w:proofErr w:type="spellEnd"/>
+            <w:r>
+              <w:rPr>
+                <w:rFonts w:ascii="Calibri" w:eastAsia="Calibri" w:hAnsi="Calibri" w:cs="Calibri"/>
+                <w:b/>
+                <w:color w:val="000000"/>
+                <w:sz w:val="20"/>
+                <w:szCs w:val="20"/>
+                <w:highlight w:val="cyan"/>
+              </w:rPr>
+              <w:t xml:space="preserve"> </w:t>
+            </w:r>
+            <w:proofErr w:type="gramStart"/>
             <w:r>
               <w:rPr>
                 <w:rFonts w:ascii="Calibri" w:eastAsia="Calibri" w:hAnsi="Calibri" w:cs="Calibri"/>
@@ -112,8 +173,31 @@
                 <w:sz w:val="20"/>
                 <w:szCs w:val="20"/>
               </w:rPr>
-              <w:t>%}Against a Minor {%</w:t>
+              <w:t>%}Against</w:t>
             </w:r>
+            <w:proofErr w:type="gramEnd"/>
+            <w:r>
+              <w:rPr>
+                <w:rFonts w:ascii="Calibri" w:eastAsia="Calibri" w:hAnsi="Calibri" w:cs="Calibri"/>
+                <w:b/>
+                <w:color w:val="000000"/>
+                <w:sz w:val="20"/>
+                <w:szCs w:val="20"/>
+              </w:rPr>
+              <w:t xml:space="preserve"> a </w:t>
+            </w:r>
+            <w:proofErr w:type="gramStart"/>
+            <w:r>
+              <w:rPr>
+                <w:rFonts w:ascii="Calibri" w:eastAsia="Calibri" w:hAnsi="Calibri" w:cs="Calibri"/>
+                <w:b/>
+                <w:color w:val="000000"/>
+                <w:sz w:val="20"/>
+                <w:szCs w:val="20"/>
+              </w:rPr>
+              <w:t>Minor {%</w:t>
+            </w:r>
+            <w:proofErr w:type="gramEnd"/>
             <w:r>
               <w:rPr>
                 <w:rFonts w:ascii="Calibri" w:eastAsia="Calibri" w:hAnsi="Calibri" w:cs="Calibri"/>
@@ -125,6 +209,7 @@
               </w:rPr>
               <w:t xml:space="preserve"> endif </w:t>
             </w:r>
+            <w:proofErr w:type="gramStart"/>
             <w:r>
               <w:rPr>
                 <w:rFonts w:ascii="Calibri" w:eastAsia="Calibri" w:hAnsi="Calibri" w:cs="Calibri"/>
@@ -155,6 +240,7 @@
               </w:rPr>
               <w:t>Non-Domestic</w:t>
             </w:r>
+            <w:proofErr w:type="gramEnd"/>
             <w:r>
               <w:rPr>
                 <w:rFonts w:ascii="Calibri" w:eastAsia="Calibri" w:hAnsi="Calibri" w:cs="Calibri"/>
@@ -354,7 +440,48 @@
           <w:szCs w:val="20"/>
           <w:highlight w:val="cyan"/>
         </w:rPr>
-        <w:t xml:space="preserve"> if respondent_is_minor and (not respondent_is_emancipated_minor) </w:t>
+        <w:t xml:space="preserve"> if </w:t>
+      </w:r>
+      <w:proofErr w:type="spellStart"/>
+      <w:r>
+        <w:rPr>
+          <w:color w:val="000000"/>
+          <w:sz w:val="20"/>
+          <w:szCs w:val="20"/>
+          <w:highlight w:val="cyan"/>
+        </w:rPr>
+        <w:t>respondent_is_minor</w:t>
+      </w:r>
+      <w:proofErr w:type="spellEnd"/>
+      <w:r>
+        <w:rPr>
+          <w:color w:val="000000"/>
+          <w:sz w:val="20"/>
+          <w:szCs w:val="20"/>
+          <w:highlight w:val="cyan"/>
+        </w:rPr>
+        <w:t xml:space="preserve"> and (not </w:t>
+      </w:r>
+      <w:proofErr w:type="spellStart"/>
+      <w:r>
+        <w:rPr>
+          <w:color w:val="000000"/>
+          <w:sz w:val="20"/>
+          <w:szCs w:val="20"/>
+          <w:highlight w:val="cyan"/>
+        </w:rPr>
+        <w:t>respondent_is_emancipated_minor</w:t>
+      </w:r>
+      <w:proofErr w:type="spellEnd"/>
+      <w:proofErr w:type="gramStart"/>
+      <w:r>
+        <w:rPr>
+          <w:color w:val="000000"/>
+          <w:sz w:val="20"/>
+          <w:szCs w:val="20"/>
+          <w:highlight w:val="cyan"/>
+        </w:rPr>
+        <w:t xml:space="preserve">) </w:t>
       </w:r>
       <w:r>
         <w:rPr>
@@ -364,14 +491,25 @@
         </w:rPr>
         <w:t>%}3{%</w:t>
       </w:r>
-      <w:r>
-        <w:rPr>
-          <w:color w:val="000000"/>
-          <w:sz w:val="20"/>
-          <w:szCs w:val="20"/>
-          <w:highlight w:val="cyan"/>
-        </w:rPr>
-        <w:t xml:space="preserve"> else </w:t>
+      <w:proofErr w:type="gramEnd"/>
+      <w:r>
+        <w:rPr>
+          <w:color w:val="000000"/>
+          <w:sz w:val="20"/>
+          <w:szCs w:val="20"/>
+          <w:highlight w:val="cyan"/>
+        </w:rPr>
+        <w:t xml:space="preserve"> </w:t>
+      </w:r>
+      <w:proofErr w:type="gramStart"/>
+      <w:r>
+        <w:rPr>
+          <w:color w:val="000000"/>
+          <w:sz w:val="20"/>
+          <w:szCs w:val="20"/>
+          <w:highlight w:val="cyan"/>
+        </w:rPr>
+        <w:t xml:space="preserve">else </w:t>
       </w:r>
       <w:r>
         <w:rPr>
@@ -397,14 +535,25 @@
         </w:rPr>
         <w:t>{%</w:t>
       </w:r>
-      <w:r>
-        <w:rPr>
-          <w:color w:val="000000"/>
-          <w:sz w:val="20"/>
-          <w:szCs w:val="20"/>
-          <w:highlight w:val="cyan"/>
-        </w:rPr>
-        <w:t xml:space="preserve"> endif </w:t>
+      <w:proofErr w:type="gramEnd"/>
+      <w:r>
+        <w:rPr>
+          <w:color w:val="000000"/>
+          <w:sz w:val="20"/>
+          <w:szCs w:val="20"/>
+          <w:highlight w:val="cyan"/>
+        </w:rPr>
+        <w:t xml:space="preserve"> </w:t>
+      </w:r>
+      <w:proofErr w:type="gramStart"/>
+      <w:r>
+        <w:rPr>
+          <w:color w:val="000000"/>
+          <w:sz w:val="20"/>
+          <w:szCs w:val="20"/>
+          <w:highlight w:val="cyan"/>
+        </w:rPr>
+        <w:t xml:space="preserve">endif </w:t>
       </w:r>
       <w:r>
         <w:rPr>
@@ -414,6 +563,7 @@
         </w:rPr>
         <w:t>%}</w:t>
       </w:r>
+      <w:proofErr w:type="gramEnd"/>
       <w:r>
         <w:rPr>
           <w:color w:val="000000"/>
@@ -447,17 +597,76 @@
           <w:sz w:val="20"/>
           <w:szCs w:val="20"/>
         </w:rPr>
-        <w:t>Petitioner alias: {%</w:t>
-      </w:r>
-      <w:r>
-        <w:rPr>
-          <w:color w:val="000000"/>
-          <w:sz w:val="20"/>
-          <w:szCs w:val="20"/>
-          <w:highlight w:val="cyan"/>
-        </w:rPr>
-        <w:t xml:space="preserve"> if user_alias.there_are_any </w:t>
-      </w:r>
+        <w:t xml:space="preserve">Petitioner </w:t>
+      </w:r>
+      <w:proofErr w:type="gramStart"/>
+      <w:r>
+        <w:rPr>
+          <w:color w:val="000000"/>
+          <w:sz w:val="20"/>
+          <w:szCs w:val="20"/>
+        </w:rPr>
+        <w:t>alias: {</w:t>
+      </w:r>
+      <w:proofErr w:type="gramEnd"/>
+      <w:r>
+        <w:rPr>
+          <w:color w:val="000000"/>
+          <w:sz w:val="20"/>
+          <w:szCs w:val="20"/>
+        </w:rPr>
+        <w:t>%</w:t>
+      </w:r>
+      <w:r>
+        <w:rPr>
+          <w:color w:val="000000"/>
+          <w:sz w:val="20"/>
+          <w:szCs w:val="20"/>
+          <w:highlight w:val="cyan"/>
+        </w:rPr>
+        <w:t xml:space="preserve"> if </w:t>
+      </w:r>
+      <w:proofErr w:type="spellStart"/>
+      <w:r>
+        <w:rPr>
+          <w:color w:val="000000"/>
+          <w:sz w:val="20"/>
+          <w:szCs w:val="20"/>
+          <w:highlight w:val="cyan"/>
+        </w:rPr>
+        <w:t>user_</w:t>
+      </w:r>
+      <w:proofErr w:type="gramStart"/>
+      <w:r>
+        <w:rPr>
+          <w:color w:val="000000"/>
+          <w:sz w:val="20"/>
+          <w:szCs w:val="20"/>
+          <w:highlight w:val="cyan"/>
+        </w:rPr>
+        <w:t>alias.there</w:t>
+      </w:r>
+      <w:proofErr w:type="gramEnd"/>
+      <w:r>
+        <w:rPr>
+          <w:color w:val="000000"/>
+          <w:sz w:val="20"/>
+          <w:szCs w:val="20"/>
+          <w:highlight w:val="cyan"/>
+        </w:rPr>
+        <w:t>_are_any</w:t>
+      </w:r>
+      <w:proofErr w:type="spellEnd"/>
+      <w:r>
+        <w:rPr>
+          <w:color w:val="000000"/>
+          <w:sz w:val="20"/>
+          <w:szCs w:val="20"/>
+          <w:highlight w:val="cyan"/>
+        </w:rPr>
+        <w:t xml:space="preserve"> </w:t>
+      </w:r>
+      <w:proofErr w:type="gramStart"/>
       <w:r>
         <w:rPr>
           <w:color w:val="000000"/>
@@ -473,8 +682,19 @@
           <w:szCs w:val="20"/>
           <w:highlight w:val="yellow"/>
         </w:rPr>
-        <w:t xml:space="preserve"> comma_list(user_alias</w:t>
-      </w:r>
+        <w:t xml:space="preserve"> </w:t>
+      </w:r>
+      <w:proofErr w:type="spellStart"/>
+      <w:r>
+        <w:rPr>
+          <w:color w:val="000000"/>
+          <w:sz w:val="20"/>
+          <w:szCs w:val="20"/>
+          <w:highlight w:val="yellow"/>
+        </w:rPr>
+        <w:t>comma</w:t>
+      </w:r>
+      <w:proofErr w:type="gramEnd"/>
       <w:r>
         <w:rPr>
           <w:color w:val="000000"/>
@@ -484,6 +704,37 @@
         </w:rPr>
         <w:t>_list</w:t>
       </w:r>
+      <w:proofErr w:type="spellEnd"/>
+      <w:r>
+        <w:rPr>
+          <w:color w:val="000000"/>
+          <w:sz w:val="20"/>
+          <w:szCs w:val="20"/>
+          <w:highlight w:val="yellow"/>
+        </w:rPr>
+        <w:t>(</w:t>
+      </w:r>
+      <w:proofErr w:type="spellStart"/>
+      <w:r>
+        <w:rPr>
+          <w:color w:val="000000"/>
+          <w:sz w:val="20"/>
+          <w:szCs w:val="20"/>
+          <w:highlight w:val="yellow"/>
+        </w:rPr>
+        <w:t>user_alias</w:t>
+      </w:r>
+      <w:r>
+        <w:rPr>
+          <w:color w:val="000000"/>
+          <w:sz w:val="20"/>
+          <w:szCs w:val="20"/>
+          <w:highlight w:val="yellow"/>
+        </w:rPr>
+        <w:t>_list</w:t>
+      </w:r>
+      <w:proofErr w:type="spellEnd"/>
+      <w:proofErr w:type="gramStart"/>
       <w:r>
         <w:rPr>
           <w:color w:val="000000"/>
@@ -499,7 +750,16 @@
           <w:sz w:val="20"/>
           <w:szCs w:val="20"/>
         </w:rPr>
-        <w:t>}}{%</w:t>
+        <w:t>}}{</w:t>
+      </w:r>
+      <w:proofErr w:type="gramEnd"/>
+      <w:r>
+        <w:rPr>
+          <w:color w:val="000000"/>
+          <w:sz w:val="20"/>
+          <w:szCs w:val="20"/>
+        </w:rPr>
+        <w:t>%</w:t>
       </w:r>
       <w:r>
         <w:rPr>
@@ -510,30 +770,59 @@
         </w:rPr>
         <w:t xml:space="preserve"> else </w:t>
       </w:r>
-      <w:r>
-        <w:rPr>
-          <w:color w:val="000000"/>
-          <w:sz w:val="20"/>
-          <w:szCs w:val="20"/>
-        </w:rPr>
-        <w:t>%}None{%</w:t>
-      </w:r>
-      <w:r>
-        <w:rPr>
-          <w:color w:val="000000"/>
-          <w:sz w:val="20"/>
-          <w:szCs w:val="20"/>
-          <w:highlight w:val="cyan"/>
-        </w:rPr>
-        <w:t xml:space="preserve"> endif </w:t>
-      </w:r>
-      <w:r>
-        <w:rPr>
-          <w:color w:val="000000"/>
-          <w:sz w:val="20"/>
-          <w:szCs w:val="20"/>
-        </w:rPr>
-        <w:t>%}.</w:t>
+      <w:proofErr w:type="gramStart"/>
+      <w:r>
+        <w:rPr>
+          <w:color w:val="000000"/>
+          <w:sz w:val="20"/>
+          <w:szCs w:val="20"/>
+        </w:rPr>
+        <w:t>%}None</w:t>
+      </w:r>
+      <w:proofErr w:type="gramEnd"/>
+      <w:r>
+        <w:rPr>
+          <w:color w:val="000000"/>
+          <w:sz w:val="20"/>
+          <w:szCs w:val="20"/>
+        </w:rPr>
+        <w:t>{%</w:t>
+      </w:r>
+      <w:r>
+        <w:rPr>
+          <w:color w:val="000000"/>
+          <w:sz w:val="20"/>
+          <w:szCs w:val="20"/>
+          <w:highlight w:val="cyan"/>
+        </w:rPr>
+        <w:t xml:space="preserve"> </w:t>
+      </w:r>
+      <w:proofErr w:type="gramStart"/>
+      <w:r>
+        <w:rPr>
+          <w:color w:val="000000"/>
+          <w:sz w:val="20"/>
+          <w:szCs w:val="20"/>
+          <w:highlight w:val="cyan"/>
+        </w:rPr>
+        <w:t xml:space="preserve">endif </w:t>
+      </w:r>
+      <w:r>
+        <w:rPr>
+          <w:color w:val="000000"/>
+          <w:sz w:val="20"/>
+          <w:szCs w:val="20"/>
+        </w:rPr>
+        <w:t>%}</w:t>
+      </w:r>
+      <w:proofErr w:type="gramEnd"/>
+      <w:r>
+        <w:rPr>
+          <w:color w:val="000000"/>
+          <w:sz w:val="20"/>
+          <w:szCs w:val="20"/>
+        </w:rPr>
+        <w:t>.</w:t>
       </w:r>
     </w:p>
     <w:p>
@@ -579,17 +868,76 @@
           <w:sz w:val="20"/>
           <w:szCs w:val="20"/>
         </w:rPr>
-        <w:t>Respondent alias: {%</w:t>
-      </w:r>
-      <w:r>
-        <w:rPr>
-          <w:color w:val="000000"/>
-          <w:sz w:val="20"/>
-          <w:szCs w:val="20"/>
-          <w:highlight w:val="cyan"/>
-        </w:rPr>
-        <w:t xml:space="preserve"> if other_party_alias.there_are_any </w:t>
-      </w:r>
+        <w:t xml:space="preserve">Respondent </w:t>
+      </w:r>
+      <w:proofErr w:type="gramStart"/>
+      <w:r>
+        <w:rPr>
+          <w:color w:val="000000"/>
+          <w:sz w:val="20"/>
+          <w:szCs w:val="20"/>
+        </w:rPr>
+        <w:t>alias: {</w:t>
+      </w:r>
+      <w:proofErr w:type="gramEnd"/>
+      <w:r>
+        <w:rPr>
+          <w:color w:val="000000"/>
+          <w:sz w:val="20"/>
+          <w:szCs w:val="20"/>
+        </w:rPr>
+        <w:t>%</w:t>
+      </w:r>
+      <w:r>
+        <w:rPr>
+          <w:color w:val="000000"/>
+          <w:sz w:val="20"/>
+          <w:szCs w:val="20"/>
+          <w:highlight w:val="cyan"/>
+        </w:rPr>
+        <w:t xml:space="preserve"> if </w:t>
+      </w:r>
+      <w:proofErr w:type="spellStart"/>
+      <w:r>
+        <w:rPr>
+          <w:color w:val="000000"/>
+          <w:sz w:val="20"/>
+          <w:szCs w:val="20"/>
+          <w:highlight w:val="cyan"/>
+        </w:rPr>
+        <w:t>other_party_</w:t>
+      </w:r>
+      <w:proofErr w:type="gramStart"/>
+      <w:r>
+        <w:rPr>
+          <w:color w:val="000000"/>
+          <w:sz w:val="20"/>
+          <w:szCs w:val="20"/>
+          <w:highlight w:val="cyan"/>
+        </w:rPr>
+        <w:t>alias.there</w:t>
+      </w:r>
+      <w:proofErr w:type="gramEnd"/>
+      <w:r>
+        <w:rPr>
+          <w:color w:val="000000"/>
+          <w:sz w:val="20"/>
+          <w:szCs w:val="20"/>
+          <w:highlight w:val="cyan"/>
+        </w:rPr>
+        <w:t>_are_any</w:t>
+      </w:r>
+      <w:proofErr w:type="spellEnd"/>
+      <w:r>
+        <w:rPr>
+          <w:color w:val="000000"/>
+          <w:sz w:val="20"/>
+          <w:szCs w:val="20"/>
+          <w:highlight w:val="cyan"/>
+        </w:rPr>
+        <w:t xml:space="preserve"> </w:t>
+      </w:r>
+      <w:proofErr w:type="gramStart"/>
       <w:r>
         <w:rPr>
           <w:color w:val="000000"/>
@@ -605,8 +953,19 @@
           <w:szCs w:val="20"/>
           <w:highlight w:val="yellow"/>
         </w:rPr>
-        <w:t xml:space="preserve"> comma_list(other_party_alias</w:t>
-      </w:r>
+        <w:t xml:space="preserve"> </w:t>
+      </w:r>
+      <w:proofErr w:type="spellStart"/>
+      <w:r>
+        <w:rPr>
+          <w:color w:val="000000"/>
+          <w:sz w:val="20"/>
+          <w:szCs w:val="20"/>
+          <w:highlight w:val="yellow"/>
+        </w:rPr>
+        <w:t>comma</w:t>
+      </w:r>
+      <w:proofErr w:type="gramEnd"/>
       <w:r>
         <w:rPr>
           <w:color w:val="000000"/>
@@ -616,6 +975,37 @@
         </w:rPr>
         <w:t>_list</w:t>
       </w:r>
+      <w:proofErr w:type="spellEnd"/>
+      <w:r>
+        <w:rPr>
+          <w:color w:val="000000"/>
+          <w:sz w:val="20"/>
+          <w:szCs w:val="20"/>
+          <w:highlight w:val="yellow"/>
+        </w:rPr>
+        <w:t>(</w:t>
+      </w:r>
+      <w:proofErr w:type="spellStart"/>
+      <w:r>
+        <w:rPr>
+          <w:color w:val="000000"/>
+          <w:sz w:val="20"/>
+          <w:szCs w:val="20"/>
+          <w:highlight w:val="yellow"/>
+        </w:rPr>
+        <w:t>other_party_alias</w:t>
+      </w:r>
+      <w:r>
+        <w:rPr>
+          <w:color w:val="000000"/>
+          <w:sz w:val="20"/>
+          <w:szCs w:val="20"/>
+          <w:highlight w:val="yellow"/>
+        </w:rPr>
+        <w:t>_list</w:t>
+      </w:r>
+      <w:proofErr w:type="spellEnd"/>
+      <w:proofErr w:type="gramStart"/>
       <w:r>
         <w:rPr>
           <w:color w:val="000000"/>
@@ -631,24 +1021,103 @@
           <w:sz w:val="20"/>
           <w:szCs w:val="20"/>
         </w:rPr>
-        <w:t>}}{%</w:t>
-      </w:r>
-      <w:r>
-        <w:rPr>
-          <w:color w:val="000000"/>
-          <w:sz w:val="20"/>
-          <w:szCs w:val="20"/>
-          <w:highlight w:val="cyan"/>
-        </w:rPr>
-        <w:t xml:space="preserve"> elif other_party_alias.there_are_any is none </w:t>
-      </w:r>
-      <w:r>
-        <w:rPr>
-          <w:color w:val="000000"/>
-          <w:sz w:val="20"/>
-          <w:szCs w:val="20"/>
-        </w:rPr>
-        <w:t>%}Unknown{%</w:t>
+        <w:t>}}{</w:t>
+      </w:r>
+      <w:proofErr w:type="gramEnd"/>
+      <w:r>
+        <w:rPr>
+          <w:color w:val="000000"/>
+          <w:sz w:val="20"/>
+          <w:szCs w:val="20"/>
+        </w:rPr>
+        <w:t>%</w:t>
+      </w:r>
+      <w:r>
+        <w:rPr>
+          <w:color w:val="000000"/>
+          <w:sz w:val="20"/>
+          <w:szCs w:val="20"/>
+          <w:highlight w:val="cyan"/>
+        </w:rPr>
+        <w:t xml:space="preserve"> </w:t>
+      </w:r>
+      <w:proofErr w:type="spellStart"/>
+      <w:r>
+        <w:rPr>
+          <w:color w:val="000000"/>
+          <w:sz w:val="20"/>
+          <w:szCs w:val="20"/>
+          <w:highlight w:val="cyan"/>
+        </w:rPr>
+        <w:t>elif</w:t>
+      </w:r>
+      <w:proofErr w:type="spellEnd"/>
+      <w:r>
+        <w:rPr>
+          <w:color w:val="000000"/>
+          <w:sz w:val="20"/>
+          <w:szCs w:val="20"/>
+          <w:highlight w:val="cyan"/>
+        </w:rPr>
+        <w:t xml:space="preserve"> </w:t>
+      </w:r>
+      <w:proofErr w:type="spellStart"/>
+      <w:r>
+        <w:rPr>
+          <w:color w:val="000000"/>
+          <w:sz w:val="20"/>
+          <w:szCs w:val="20"/>
+          <w:highlight w:val="cyan"/>
+        </w:rPr>
+        <w:t>other_party_</w:t>
+      </w:r>
+      <w:proofErr w:type="gramStart"/>
+      <w:r>
+        <w:rPr>
+          <w:color w:val="000000"/>
+          <w:sz w:val="20"/>
+          <w:szCs w:val="20"/>
+          <w:highlight w:val="cyan"/>
+        </w:rPr>
+        <w:t>alias.there</w:t>
+      </w:r>
+      <w:proofErr w:type="gramEnd"/>
+      <w:r>
+        <w:rPr>
+          <w:color w:val="000000"/>
+          <w:sz w:val="20"/>
+          <w:szCs w:val="20"/>
+          <w:highlight w:val="cyan"/>
+        </w:rPr>
+        <w:t>_are_any</w:t>
+      </w:r>
+      <w:proofErr w:type="spellEnd"/>
+      <w:r>
+        <w:rPr>
+          <w:color w:val="000000"/>
+          <w:sz w:val="20"/>
+          <w:szCs w:val="20"/>
+          <w:highlight w:val="cyan"/>
+        </w:rPr>
+        <w:t xml:space="preserve"> is none </w:t>
+      </w:r>
+      <w:proofErr w:type="gramStart"/>
+      <w:r>
+        <w:rPr>
+          <w:color w:val="000000"/>
+          <w:sz w:val="20"/>
+          <w:szCs w:val="20"/>
+        </w:rPr>
+        <w:t>%}Unknown</w:t>
+      </w:r>
+      <w:proofErr w:type="gramEnd"/>
+      <w:r>
+        <w:rPr>
+          <w:color w:val="000000"/>
+          <w:sz w:val="20"/>
+          <w:szCs w:val="20"/>
+        </w:rPr>
+        <w:t>{%</w:t>
       </w:r>
       <w:r>
         <w:rPr>
@@ -659,30 +1128,59 @@
         </w:rPr>
         <w:t xml:space="preserve"> else </w:t>
       </w:r>
-      <w:r>
-        <w:rPr>
-          <w:color w:val="000000"/>
-          <w:sz w:val="20"/>
-          <w:szCs w:val="20"/>
-        </w:rPr>
-        <w:t>%}None{%</w:t>
-      </w:r>
-      <w:r>
-        <w:rPr>
-          <w:color w:val="000000"/>
-          <w:sz w:val="20"/>
-          <w:szCs w:val="20"/>
-          <w:highlight w:val="cyan"/>
-        </w:rPr>
-        <w:t xml:space="preserve"> endif </w:t>
-      </w:r>
-      <w:r>
-        <w:rPr>
-          <w:color w:val="000000"/>
-          <w:sz w:val="20"/>
-          <w:szCs w:val="20"/>
-        </w:rPr>
-        <w:t>%}.</w:t>
+      <w:proofErr w:type="gramStart"/>
+      <w:r>
+        <w:rPr>
+          <w:color w:val="000000"/>
+          <w:sz w:val="20"/>
+          <w:szCs w:val="20"/>
+        </w:rPr>
+        <w:t>%}None</w:t>
+      </w:r>
+      <w:proofErr w:type="gramEnd"/>
+      <w:r>
+        <w:rPr>
+          <w:color w:val="000000"/>
+          <w:sz w:val="20"/>
+          <w:szCs w:val="20"/>
+        </w:rPr>
+        <w:t>{%</w:t>
+      </w:r>
+      <w:r>
+        <w:rPr>
+          <w:color w:val="000000"/>
+          <w:sz w:val="20"/>
+          <w:szCs w:val="20"/>
+          <w:highlight w:val="cyan"/>
+        </w:rPr>
+        <w:t xml:space="preserve"> </w:t>
+      </w:r>
+      <w:proofErr w:type="gramStart"/>
+      <w:r>
+        <w:rPr>
+          <w:color w:val="000000"/>
+          <w:sz w:val="20"/>
+          <w:szCs w:val="20"/>
+          <w:highlight w:val="cyan"/>
+        </w:rPr>
+        <w:t xml:space="preserve">endif </w:t>
+      </w:r>
+      <w:r>
+        <w:rPr>
+          <w:color w:val="000000"/>
+          <w:sz w:val="20"/>
+          <w:szCs w:val="20"/>
+        </w:rPr>
+        <w:t>%}</w:t>
+      </w:r>
+      <w:proofErr w:type="gramEnd"/>
+      <w:r>
+        <w:rPr>
+          <w:color w:val="000000"/>
+          <w:sz w:val="20"/>
+          <w:szCs w:val="20"/>
+        </w:rPr>
+        <w:t>.</w:t>
       </w:r>
     </w:p>
     <w:p>
@@ -720,6 +1218,7 @@
         </w:rPr>
         <w:t xml:space="preserve">p if </w:t>
       </w:r>
+      <w:proofErr w:type="spellStart"/>
       <w:r>
         <w:rPr>
           <w:color w:val="000000"/>
@@ -736,7 +1235,27 @@
           <w:szCs w:val="20"/>
           <w:highlight w:val="cyan"/>
         </w:rPr>
-        <w:t xml:space="preserve">_is_emancipated_minor </w:t>
+        <w:t>_is_emancipated_</w:t>
+      </w:r>
+      <w:proofErr w:type="gramStart"/>
+      <w:r>
+        <w:rPr>
+          <w:color w:val="000000"/>
+          <w:sz w:val="20"/>
+          <w:szCs w:val="20"/>
+          <w:highlight w:val="cyan"/>
+        </w:rPr>
+        <w:t>minor</w:t>
+      </w:r>
+      <w:proofErr w:type="spellEnd"/>
+      <w:r>
+        <w:rPr>
+          <w:color w:val="000000"/>
+          <w:sz w:val="20"/>
+          <w:szCs w:val="20"/>
+          <w:highlight w:val="cyan"/>
+        </w:rPr>
+        <w:t xml:space="preserve"> </w:t>
       </w:r>
       <w:r>
         <w:rPr>
@@ -746,6 +1265,7 @@
         </w:rPr>
         <w:t>%}</w:t>
       </w:r>
+      <w:proofErr w:type="gramEnd"/>
     </w:p>
     <w:p>
       <w:pPr>
@@ -826,7 +1346,17 @@
           <w:szCs w:val="20"/>
           <w:highlight w:val="cyan"/>
         </w:rPr>
-        <w:t xml:space="preserve">p endif </w:t>
+        <w:t xml:space="preserve">p </w:t>
+      </w:r>
+      <w:proofErr w:type="gramStart"/>
+      <w:r>
+        <w:rPr>
+          <w:color w:val="000000"/>
+          <w:sz w:val="20"/>
+          <w:szCs w:val="20"/>
+          <w:highlight w:val="cyan"/>
+        </w:rPr>
+        <w:t xml:space="preserve">endif </w:t>
       </w:r>
       <w:r>
         <w:rPr>
@@ -836,6 +1366,163 @@
         </w:rPr>
         <w:t>%}</w:t>
       </w:r>
+      <w:proofErr w:type="gramEnd"/>
+    </w:p>
+    <w:p>
+      <w:pPr>
+        <w:widowControl w:val="0"/>
+        <w:pBdr>
+          <w:top w:val="nil"/>
+          <w:left w:val="nil"/>
+          <w:bottom w:val="nil"/>
+          <w:right w:val="nil"/>
+          <w:between w:val="nil"/>
+        </w:pBdr>
+        <w:spacing w:line="240" w:lineRule="auto"/>
+        <w:ind w:left="469"/>
+        <w:rPr>
+          <w:color w:val="000000"/>
+          <w:sz w:val="20"/>
+          <w:szCs w:val="20"/>
+        </w:rPr>
+      </w:pPr>
+      <w:r>
+        <w:rPr>
+          <w:color w:val="000000"/>
+          <w:sz w:val="20"/>
+          <w:szCs w:val="20"/>
+        </w:rPr>
+        <w:t xml:space="preserve">{%p if </w:t>
+      </w:r>
+      <w:proofErr w:type="spellStart"/>
+      <w:r>
+        <w:rPr>
+          <w:color w:val="000000"/>
+          <w:sz w:val="20"/>
+          <w:szCs w:val="20"/>
+        </w:rPr>
+        <w:t>respondent</w:t>
+      </w:r>
+      <w:r>
+        <w:rPr>
+          <w:color w:val="000000"/>
+          <w:sz w:val="20"/>
+          <w:szCs w:val="20"/>
+        </w:rPr>
+        <w:t>_is_emancipated_</w:t>
+      </w:r>
+      <w:proofErr w:type="gramStart"/>
+      <w:r>
+        <w:rPr>
+          <w:color w:val="000000"/>
+          <w:sz w:val="20"/>
+          <w:szCs w:val="20"/>
+        </w:rPr>
+        <w:t>minor</w:t>
+      </w:r>
+      <w:proofErr w:type="spellEnd"/>
+      <w:r>
+        <w:rPr>
+          <w:color w:val="000000"/>
+          <w:sz w:val="20"/>
+          <w:szCs w:val="20"/>
+        </w:rPr>
+        <w:t xml:space="preserve"> %}</w:t>
+      </w:r>
+      <w:proofErr w:type="gramEnd"/>
+    </w:p>
+    <w:p>
+      <w:pPr>
+        <w:widowControl w:val="0"/>
+        <w:pBdr>
+          <w:top w:val="nil"/>
+          <w:left w:val="nil"/>
+          <w:bottom w:val="nil"/>
+          <w:right w:val="nil"/>
+          <w:between w:val="nil"/>
+        </w:pBdr>
+        <w:spacing w:before="51" w:line="240" w:lineRule="auto"/>
+        <w:ind w:left="469"/>
+        <w:rPr>
+          <w:color w:val="000000"/>
+          <w:sz w:val="20"/>
+          <w:szCs w:val="20"/>
+        </w:rPr>
+      </w:pPr>
+    </w:p>
+    <w:p>
+      <w:pPr>
+        <w:widowControl w:val="0"/>
+        <w:pBdr>
+          <w:top w:val="nil"/>
+          <w:left w:val="nil"/>
+          <w:bottom w:val="nil"/>
+          <w:right w:val="nil"/>
+          <w:between w:val="nil"/>
+        </w:pBdr>
+        <w:spacing w:before="51" w:line="240" w:lineRule="auto"/>
+        <w:ind w:left="469"/>
+        <w:rPr>
+          <w:color w:val="000000"/>
+          <w:sz w:val="20"/>
+          <w:szCs w:val="20"/>
+        </w:rPr>
+      </w:pPr>
+      <w:proofErr w:type="gramStart"/>
+      <w:r>
+        <w:rPr>
+          <w:color w:val="000000"/>
+          <w:sz w:val="20"/>
+          <w:szCs w:val="20"/>
+        </w:rPr>
+        <w:t>Respondent</w:t>
+      </w:r>
+      <w:proofErr w:type="gramEnd"/>
+      <w:r>
+        <w:rPr>
+          <w:color w:val="000000"/>
+          <w:sz w:val="20"/>
+          <w:szCs w:val="20"/>
+        </w:rPr>
+        <w:t xml:space="preserve"> is an emancipated minor.</w:t>
+      </w:r>
+    </w:p>
+    <w:p>
+      <w:pPr>
+        <w:widowControl w:val="0"/>
+        <w:pBdr>
+          <w:top w:val="nil"/>
+          <w:left w:val="nil"/>
+          <w:bottom w:val="nil"/>
+          <w:right w:val="nil"/>
+          <w:between w:val="nil"/>
+        </w:pBdr>
+        <w:spacing w:line="240" w:lineRule="auto"/>
+        <w:ind w:firstLine="469"/>
+        <w:rPr>
+          <w:color w:val="000000"/>
+          <w:sz w:val="20"/>
+          <w:szCs w:val="20"/>
+        </w:rPr>
+      </w:pPr>
+      <w:r>
+        <w:rPr>
+          <w:color w:val="000000"/>
+          <w:sz w:val="20"/>
+          <w:szCs w:val="20"/>
+        </w:rPr>
+        <w:t xml:space="preserve">{%p </w:t>
+      </w:r>
+      <w:proofErr w:type="gramStart"/>
+      <w:r>
+        <w:rPr>
+          <w:color w:val="000000"/>
+          <w:sz w:val="20"/>
+          <w:szCs w:val="20"/>
+        </w:rPr>
+        <w:t>endif %}</w:t>
+      </w:r>
+      <w:proofErr w:type="gramEnd"/>
     </w:p>
     <w:p>
       <w:pPr>
@@ -870,7 +1557,37 @@
           <w:szCs w:val="20"/>
           <w:highlight w:val="cyan"/>
         </w:rPr>
-        <w:t xml:space="preserve">p if relationship_to_respondent_exp </w:t>
+        <w:t xml:space="preserve">p if </w:t>
+      </w:r>
+      <w:proofErr w:type="spellStart"/>
+      <w:r>
+        <w:rPr>
+          <w:color w:val="000000"/>
+          <w:sz w:val="20"/>
+          <w:szCs w:val="20"/>
+          <w:highlight w:val="cyan"/>
+        </w:rPr>
+        <w:t>relationship_to_respondent_</w:t>
+      </w:r>
+      <w:proofErr w:type="gramStart"/>
+      <w:r>
+        <w:rPr>
+          <w:color w:val="000000"/>
+          <w:sz w:val="20"/>
+          <w:szCs w:val="20"/>
+          <w:highlight w:val="cyan"/>
+        </w:rPr>
+        <w:t>exp</w:t>
+      </w:r>
+      <w:proofErr w:type="spellEnd"/>
+      <w:r>
+        <w:rPr>
+          <w:color w:val="000000"/>
+          <w:sz w:val="20"/>
+          <w:szCs w:val="20"/>
+          <w:highlight w:val="cyan"/>
+        </w:rPr>
+        <w:t xml:space="preserve"> </w:t>
       </w:r>
       <w:r>
         <w:rPr>
@@ -880,6 +1597,7 @@
         </w:rPr>
         <w:t>%}</w:t>
       </w:r>
+      <w:proofErr w:type="gramEnd"/>
     </w:p>
     <w:p>
       <w:pPr>
@@ -926,6 +1644,7 @@
         </w:rPr>
         <w:t xml:space="preserve">The parties’ relationship is as follows: </w:t>
       </w:r>
+      <w:proofErr w:type="gramStart"/>
       <w:r>
         <w:rPr>
           <w:color w:val="000000"/>
@@ -943,15 +1662,37 @@
         </w:rPr>
         <w:t xml:space="preserve"> </w:t>
       </w:r>
-      <w:r>
-        <w:rPr>
-          <w:color w:val="000000"/>
-          <w:sz w:val="20"/>
-          <w:szCs w:val="20"/>
-          <w:highlight w:val="yellow"/>
-        </w:rPr>
-        <w:t>fix_punctuation(</w:t>
-      </w:r>
+      <w:proofErr w:type="spellStart"/>
+      <w:r>
+        <w:rPr>
+          <w:color w:val="000000"/>
+          <w:sz w:val="20"/>
+          <w:szCs w:val="20"/>
+          <w:highlight w:val="yellow"/>
+        </w:rPr>
+        <w:t>fix</w:t>
+      </w:r>
+      <w:proofErr w:type="gramEnd"/>
+      <w:r>
+        <w:rPr>
+          <w:color w:val="000000"/>
+          <w:sz w:val="20"/>
+          <w:szCs w:val="20"/>
+          <w:highlight w:val="yellow"/>
+        </w:rPr>
+        <w:t>_punctuation</w:t>
+      </w:r>
+      <w:proofErr w:type="spellEnd"/>
+      <w:r>
+        <w:rPr>
+          <w:color w:val="000000"/>
+          <w:sz w:val="20"/>
+          <w:szCs w:val="20"/>
+          <w:highlight w:val="yellow"/>
+        </w:rPr>
+        <w:t>(</w:t>
+      </w:r>
+      <w:proofErr w:type="spellStart"/>
       <w:r>
         <w:rPr>
           <w:color w:val="000000"/>
@@ -961,6 +1702,8 @@
         </w:rPr>
         <w:t>relationship_to_respondent_exp</w:t>
       </w:r>
+      <w:proofErr w:type="spellEnd"/>
+      <w:proofErr w:type="gramStart"/>
       <w:r>
         <w:rPr>
           <w:color w:val="000000"/>
@@ -985,7 +1728,16 @@
           <w:sz w:val="20"/>
           <w:szCs w:val="20"/>
         </w:rPr>
-        <w:t>}}</w:t>
+        <w:t>}</w:t>
+      </w:r>
+      <w:proofErr w:type="gramEnd"/>
+      <w:r>
+        <w:rPr>
+          <w:color w:val="000000"/>
+          <w:sz w:val="20"/>
+          <w:szCs w:val="20"/>
+        </w:rPr>
+        <w:t>}</w:t>
       </w:r>
     </w:p>
     <w:p>
@@ -1021,7 +1773,17 @@
           <w:szCs w:val="20"/>
           <w:highlight w:val="cyan"/>
         </w:rPr>
-        <w:t xml:space="preserve">p endif </w:t>
+        <w:t xml:space="preserve">p </w:t>
+      </w:r>
+      <w:proofErr w:type="gramStart"/>
+      <w:r>
+        <w:rPr>
+          <w:color w:val="000000"/>
+          <w:sz w:val="20"/>
+          <w:szCs w:val="20"/>
+          <w:highlight w:val="cyan"/>
+        </w:rPr>
+        <w:t xml:space="preserve">endif </w:t>
       </w:r>
       <w:r>
         <w:rPr>
@@ -1031,6 +1793,7 @@
         </w:rPr>
         <w:t>%}</w:t>
       </w:r>
+      <w:proofErr w:type="gramEnd"/>
     </w:p>
     <w:p>
       <w:pPr>
@@ -1065,7 +1828,17 @@
           <w:szCs w:val="20"/>
           <w:highlight w:val="cyan"/>
         </w:rPr>
-        <w:t xml:space="preserve">p for incident in incidents </w:t>
+        <w:t xml:space="preserve">p for incident in </w:t>
+      </w:r>
+      <w:proofErr w:type="gramStart"/>
+      <w:r>
+        <w:rPr>
+          <w:color w:val="000000"/>
+          <w:sz w:val="20"/>
+          <w:szCs w:val="20"/>
+          <w:highlight w:val="cyan"/>
+        </w:rPr>
+        <w:t xml:space="preserve">incidents </w:t>
       </w:r>
       <w:r>
         <w:rPr>
@@ -1075,6 +1848,7 @@
         </w:rPr>
         <w:t>%}</w:t>
       </w:r>
+      <w:proofErr w:type="gramEnd"/>
     </w:p>
     <w:p>
       <w:pPr>
@@ -1193,26 +1967,66 @@
           <w:szCs w:val="20"/>
           <w:highlight w:val="yellow"/>
         </w:rPr>
-        <w:t xml:space="preserve"> other_parties[0].name</w:t>
-      </w:r>
-      <w:r>
-        <w:rPr>
-          <w:color w:val="000000"/>
-          <w:sz w:val="20"/>
-          <w:szCs w:val="20"/>
-          <w:highlight w:val="yellow"/>
-        </w:rPr>
-        <w:t>_full()</w:t>
-      </w:r>
-      <w:r>
-        <w:rPr>
-          <w:color w:val="000000"/>
-          <w:sz w:val="20"/>
-          <w:szCs w:val="20"/>
-          <w:highlight w:val="yellow"/>
-        </w:rPr>
         <w:t xml:space="preserve"> </w:t>
       </w:r>
+      <w:proofErr w:type="spellStart"/>
+      <w:r>
+        <w:rPr>
+          <w:color w:val="000000"/>
+          <w:sz w:val="20"/>
+          <w:szCs w:val="20"/>
+          <w:highlight w:val="yellow"/>
+        </w:rPr>
+        <w:t>other_parties</w:t>
+      </w:r>
+      <w:proofErr w:type="spellEnd"/>
+      <w:r>
+        <w:rPr>
+          <w:color w:val="000000"/>
+          <w:sz w:val="20"/>
+          <w:szCs w:val="20"/>
+          <w:highlight w:val="yellow"/>
+        </w:rPr>
+        <w:t>[0].</w:t>
+      </w:r>
+      <w:proofErr w:type="spellStart"/>
+      <w:r>
+        <w:rPr>
+          <w:color w:val="000000"/>
+          <w:sz w:val="20"/>
+          <w:szCs w:val="20"/>
+          <w:highlight w:val="yellow"/>
+        </w:rPr>
+        <w:t>name</w:t>
+      </w:r>
+      <w:r>
+        <w:rPr>
+          <w:color w:val="000000"/>
+          <w:sz w:val="20"/>
+          <w:szCs w:val="20"/>
+          <w:highlight w:val="yellow"/>
+        </w:rPr>
+        <w:t>_full</w:t>
+      </w:r>
+      <w:proofErr w:type="spellEnd"/>
+      <w:r>
+        <w:rPr>
+          <w:color w:val="000000"/>
+          <w:sz w:val="20"/>
+          <w:szCs w:val="20"/>
+          <w:highlight w:val="yellow"/>
+        </w:rPr>
+        <w:t>()</w:t>
+      </w:r>
+      <w:r>
+        <w:rPr>
+          <w:color w:val="000000"/>
+          <w:sz w:val="20"/>
+          <w:szCs w:val="20"/>
+          <w:highlight w:val="yellow"/>
+        </w:rPr>
+        <w:t xml:space="preserve"> </w:t>
+      </w:r>
       <w:r>
         <w:rPr>
           <w:color w:val="000000"/>
@@ -1230,15 +2044,27 @@
         </w:rPr>
         <w:t xml:space="preserve"> </w:t>
       </w:r>
-      <w:r>
-        <w:rPr>
-          <w:color w:val="000000"/>
-          <w:sz w:val="20"/>
-          <w:szCs w:val="20"/>
-          <w:highlight w:val="yellow"/>
-        </w:rPr>
-        <w:t>strip_end_punctuation(</w:t>
-      </w:r>
+      <w:proofErr w:type="spellStart"/>
+      <w:r>
+        <w:rPr>
+          <w:color w:val="000000"/>
+          <w:sz w:val="20"/>
+          <w:szCs w:val="20"/>
+          <w:highlight w:val="yellow"/>
+        </w:rPr>
+        <w:t>strip_end_punctuation</w:t>
+      </w:r>
+      <w:proofErr w:type="spellEnd"/>
+      <w:r>
+        <w:rPr>
+          <w:color w:val="000000"/>
+          <w:sz w:val="20"/>
+          <w:szCs w:val="20"/>
+          <w:highlight w:val="yellow"/>
+        </w:rPr>
+        <w:t>(</w:t>
+      </w:r>
+      <w:proofErr w:type="spellStart"/>
       <w:r>
         <w:rPr>
           <w:color w:val="000000"/>
@@ -1248,6 +2074,7 @@
         </w:rPr>
         <w:t>incident.date</w:t>
       </w:r>
+      <w:proofErr w:type="spellEnd"/>
       <w:r>
         <w:rPr>
           <w:color w:val="000000"/>
@@ -1283,15 +2110,27 @@
         </w:rPr>
         <w:t xml:space="preserve"> </w:t>
       </w:r>
-      <w:r>
-        <w:rPr>
-          <w:color w:val="000000"/>
-          <w:sz w:val="20"/>
-          <w:szCs w:val="20"/>
-          <w:highlight w:val="yellow"/>
-        </w:rPr>
-        <w:t>fix_punctuation(</w:t>
-      </w:r>
+      <w:proofErr w:type="spellStart"/>
+      <w:r>
+        <w:rPr>
+          <w:color w:val="000000"/>
+          <w:sz w:val="20"/>
+          <w:szCs w:val="20"/>
+          <w:highlight w:val="yellow"/>
+        </w:rPr>
+        <w:t>fix_punctuation</w:t>
+      </w:r>
+      <w:proofErr w:type="spellEnd"/>
+      <w:r>
+        <w:rPr>
+          <w:color w:val="000000"/>
+          <w:sz w:val="20"/>
+          <w:szCs w:val="20"/>
+          <w:highlight w:val="yellow"/>
+        </w:rPr>
+        <w:t>(</w:t>
+      </w:r>
+      <w:proofErr w:type="spellStart"/>
       <w:r>
         <w:rPr>
           <w:color w:val="000000"/>
@@ -1301,6 +2140,7 @@
         </w:rPr>
         <w:t>incident.location</w:t>
       </w:r>
+      <w:proofErr w:type="spellEnd"/>
       <w:r>
         <w:rPr>
           <w:color w:val="000000"/>
@@ -1352,25 +2192,16 @@
           <w:sz w:val="20"/>
           <w:szCs w:val="20"/>
         </w:rPr>
-        <w:t>At that time, {{</w:t>
-      </w:r>
-      <w:r>
-        <w:rPr>
-          <w:color w:val="000000"/>
-          <w:sz w:val="20"/>
-          <w:szCs w:val="20"/>
-          <w:highlight w:val="yellow"/>
-        </w:rPr>
-        <w:t xml:space="preserve"> other_parties[0]</w:t>
-      </w:r>
-      <w:r>
-        <w:rPr>
-          <w:color w:val="000000"/>
-          <w:sz w:val="20"/>
-          <w:szCs w:val="20"/>
-          <w:highlight w:val="yellow"/>
-        </w:rPr>
-        <w:t>.name_full()</w:t>
+        <w:t xml:space="preserve">At that time, </w:t>
+      </w:r>
+      <w:proofErr w:type="gramStart"/>
+      <w:r>
+        <w:rPr>
+          <w:color w:val="000000"/>
+          <w:sz w:val="20"/>
+          <w:szCs w:val="20"/>
+        </w:rPr>
+        <w:t>{{</w:t>
       </w:r>
       <w:r>
         <w:rPr>
@@ -1381,13 +2212,74 @@
         </w:rPr>
         <w:t xml:space="preserve"> </w:t>
       </w:r>
-      <w:r>
-        <w:rPr>
-          <w:color w:val="000000"/>
-          <w:sz w:val="20"/>
-          <w:szCs w:val="20"/>
-        </w:rPr>
-        <w:t>}} said or did the following: {{</w:t>
+      <w:proofErr w:type="spellStart"/>
+      <w:r>
+        <w:rPr>
+          <w:color w:val="000000"/>
+          <w:sz w:val="20"/>
+          <w:szCs w:val="20"/>
+          <w:highlight w:val="yellow"/>
+        </w:rPr>
+        <w:t>other</w:t>
+      </w:r>
+      <w:proofErr w:type="gramEnd"/>
+      <w:r>
+        <w:rPr>
+          <w:color w:val="000000"/>
+          <w:sz w:val="20"/>
+          <w:szCs w:val="20"/>
+          <w:highlight w:val="yellow"/>
+        </w:rPr>
+        <w:t>_parties</w:t>
+      </w:r>
+      <w:proofErr w:type="spellEnd"/>
+      <w:r>
+        <w:rPr>
+          <w:color w:val="000000"/>
+          <w:sz w:val="20"/>
+          <w:szCs w:val="20"/>
+          <w:highlight w:val="yellow"/>
+        </w:rPr>
+        <w:t>[0]</w:t>
+      </w:r>
+      <w:r>
+        <w:rPr>
+          <w:color w:val="000000"/>
+          <w:sz w:val="20"/>
+          <w:szCs w:val="20"/>
+          <w:highlight w:val="yellow"/>
+        </w:rPr>
+        <w:t>.</w:t>
+      </w:r>
+      <w:proofErr w:type="spellStart"/>
+      <w:r>
+        <w:rPr>
+          <w:color w:val="000000"/>
+          <w:sz w:val="20"/>
+          <w:szCs w:val="20"/>
+          <w:highlight w:val="yellow"/>
+        </w:rPr>
+        <w:t>name_</w:t>
+      </w:r>
+      <w:proofErr w:type="gramStart"/>
+      <w:r>
+        <w:rPr>
+          <w:color w:val="000000"/>
+          <w:sz w:val="20"/>
+          <w:szCs w:val="20"/>
+          <w:highlight w:val="yellow"/>
+        </w:rPr>
+        <w:t>full</w:t>
+      </w:r>
+      <w:proofErr w:type="spellEnd"/>
+      <w:r>
+        <w:rPr>
+          <w:color w:val="000000"/>
+          <w:sz w:val="20"/>
+          <w:szCs w:val="20"/>
+          <w:highlight w:val="yellow"/>
+        </w:rPr>
+        <w:t>()</w:t>
       </w:r>
       <w:r>
         <w:rPr>
@@ -1403,19 +2295,89 @@
           <w:color w:val="000000"/>
           <w:sz w:val="20"/>
           <w:szCs w:val="20"/>
-          <w:highlight w:val="yellow"/>
-        </w:rPr>
-        <w:t>fix_punctuation(</w:t>
-      </w:r>
-      <w:r>
-        <w:rPr>
-          <w:color w:val="000000"/>
-          <w:sz w:val="20"/>
-          <w:szCs w:val="20"/>
-          <w:highlight w:val="yellow"/>
-        </w:rPr>
-        <w:t>incident.other_party_actions</w:t>
-      </w:r>
+        </w:rPr>
+        <w:t>}</w:t>
+      </w:r>
+      <w:proofErr w:type="gramEnd"/>
+      <w:r>
+        <w:rPr>
+          <w:color w:val="000000"/>
+          <w:sz w:val="20"/>
+          <w:szCs w:val="20"/>
+        </w:rPr>
+        <w:t xml:space="preserve">} said or did the following: </w:t>
+      </w:r>
+      <w:proofErr w:type="gramStart"/>
+      <w:r>
+        <w:rPr>
+          <w:color w:val="000000"/>
+          <w:sz w:val="20"/>
+          <w:szCs w:val="20"/>
+        </w:rPr>
+        <w:t>{{</w:t>
+      </w:r>
+      <w:r>
+        <w:rPr>
+          <w:color w:val="000000"/>
+          <w:sz w:val="20"/>
+          <w:szCs w:val="20"/>
+          <w:highlight w:val="yellow"/>
+        </w:rPr>
+        <w:t xml:space="preserve"> </w:t>
+      </w:r>
+      <w:proofErr w:type="spellStart"/>
+      <w:r>
+        <w:rPr>
+          <w:color w:val="000000"/>
+          <w:sz w:val="20"/>
+          <w:szCs w:val="20"/>
+          <w:highlight w:val="yellow"/>
+        </w:rPr>
+        <w:t>fix</w:t>
+      </w:r>
+      <w:proofErr w:type="gramEnd"/>
+      <w:r>
+        <w:rPr>
+          <w:color w:val="000000"/>
+          <w:sz w:val="20"/>
+          <w:szCs w:val="20"/>
+          <w:highlight w:val="yellow"/>
+        </w:rPr>
+        <w:t>_punctuation</w:t>
+      </w:r>
+      <w:proofErr w:type="spellEnd"/>
+      <w:r>
+        <w:rPr>
+          <w:color w:val="000000"/>
+          <w:sz w:val="20"/>
+          <w:szCs w:val="20"/>
+          <w:highlight w:val="yellow"/>
+        </w:rPr>
+        <w:t>(</w:t>
+      </w:r>
+      <w:proofErr w:type="spellStart"/>
+      <w:proofErr w:type="gramStart"/>
+      <w:r>
+        <w:rPr>
+          <w:color w:val="000000"/>
+          <w:sz w:val="20"/>
+          <w:szCs w:val="20"/>
+          <w:highlight w:val="yellow"/>
+        </w:rPr>
+        <w:t>incident.other</w:t>
+      </w:r>
+      <w:proofErr w:type="gramEnd"/>
+      <w:r>
+        <w:rPr>
+          <w:color w:val="000000"/>
+          <w:sz w:val="20"/>
+          <w:szCs w:val="20"/>
+          <w:highlight w:val="yellow"/>
+        </w:rPr>
+        <w:t>_party_actions</w:t>
+      </w:r>
+      <w:proofErr w:type="spellEnd"/>
+      <w:proofErr w:type="gramStart"/>
       <w:r>
         <w:rPr>
           <w:color w:val="000000"/>
@@ -1440,7 +2402,16 @@
           <w:sz w:val="20"/>
           <w:szCs w:val="20"/>
         </w:rPr>
-        <w:t xml:space="preserve">}} </w:t>
+        <w:t>}</w:t>
+      </w:r>
+      <w:proofErr w:type="gramEnd"/>
+      <w:r>
+        <w:rPr>
+          <w:color w:val="000000"/>
+          <w:sz w:val="20"/>
+          <w:szCs w:val="20"/>
+        </w:rPr>
+        <w:t xml:space="preserve">} </w:t>
       </w:r>
     </w:p>
     <w:p>
@@ -1476,7 +2447,48 @@
           <w:szCs w:val="20"/>
           <w:highlight w:val="cyan"/>
         </w:rPr>
-        <w:t xml:space="preserve">p if incident.reason_other_party_responsible </w:t>
+        <w:t xml:space="preserve">p if </w:t>
+      </w:r>
+      <w:proofErr w:type="spellStart"/>
+      <w:proofErr w:type="gramStart"/>
+      <w:r>
+        <w:rPr>
+          <w:color w:val="000000"/>
+          <w:sz w:val="20"/>
+          <w:szCs w:val="20"/>
+          <w:highlight w:val="cyan"/>
+        </w:rPr>
+        <w:t>incident.reason</w:t>
+      </w:r>
+      <w:proofErr w:type="gramEnd"/>
+      <w:r>
+        <w:rPr>
+          <w:color w:val="000000"/>
+          <w:sz w:val="20"/>
+          <w:szCs w:val="20"/>
+          <w:highlight w:val="cyan"/>
+        </w:rPr>
+        <w:t>_other_party_</w:t>
+      </w:r>
+      <w:proofErr w:type="gramStart"/>
+      <w:r>
+        <w:rPr>
+          <w:color w:val="000000"/>
+          <w:sz w:val="20"/>
+          <w:szCs w:val="20"/>
+          <w:highlight w:val="cyan"/>
+        </w:rPr>
+        <w:t>responsible</w:t>
+      </w:r>
+      <w:proofErr w:type="spellEnd"/>
+      <w:r>
+        <w:rPr>
+          <w:color w:val="000000"/>
+          <w:sz w:val="20"/>
+          <w:szCs w:val="20"/>
+          <w:highlight w:val="cyan"/>
+        </w:rPr>
+        <w:t xml:space="preserve"> </w:t>
       </w:r>
       <w:r>
         <w:rPr>
@@ -1486,6 +2498,7 @@
         </w:rPr>
         <w:t>%}</w:t>
       </w:r>
+      <w:proofErr w:type="gramEnd"/>
     </w:p>
     <w:p>
       <w:pPr>
@@ -1531,25 +2544,16 @@
           <w:szCs w:val="20"/>
         </w:rPr>
         <w:tab/>
-        <w:t>I know {{</w:t>
-      </w:r>
-      <w:r>
-        <w:rPr>
-          <w:color w:val="000000"/>
-          <w:sz w:val="20"/>
-          <w:szCs w:val="20"/>
-          <w:highlight w:val="yellow"/>
-        </w:rPr>
-        <w:t xml:space="preserve"> other_parties[0].name</w:t>
-      </w:r>
-      <w:r>
-        <w:rPr>
-          <w:color w:val="000000"/>
-          <w:sz w:val="20"/>
-          <w:szCs w:val="20"/>
-          <w:highlight w:val="yellow"/>
-        </w:rPr>
-        <w:t>_full()</w:t>
+        <w:t xml:space="preserve">I know </w:t>
+      </w:r>
+      <w:proofErr w:type="gramStart"/>
+      <w:r>
+        <w:rPr>
+          <w:color w:val="000000"/>
+          <w:sz w:val="20"/>
+          <w:szCs w:val="20"/>
+        </w:rPr>
+        <w:t>{{</w:t>
       </w:r>
       <w:r>
         <w:rPr>
@@ -1560,13 +2564,74 @@
         </w:rPr>
         <w:t xml:space="preserve"> </w:t>
       </w:r>
-      <w:r>
-        <w:rPr>
-          <w:color w:val="000000"/>
-          <w:sz w:val="20"/>
-          <w:szCs w:val="20"/>
-        </w:rPr>
-        <w:t>}} was responsible for the behavior because: {{</w:t>
+      <w:proofErr w:type="spellStart"/>
+      <w:r>
+        <w:rPr>
+          <w:color w:val="000000"/>
+          <w:sz w:val="20"/>
+          <w:szCs w:val="20"/>
+          <w:highlight w:val="yellow"/>
+        </w:rPr>
+        <w:t>other</w:t>
+      </w:r>
+      <w:proofErr w:type="gramEnd"/>
+      <w:r>
+        <w:rPr>
+          <w:color w:val="000000"/>
+          <w:sz w:val="20"/>
+          <w:szCs w:val="20"/>
+          <w:highlight w:val="yellow"/>
+        </w:rPr>
+        <w:t>_parties</w:t>
+      </w:r>
+      <w:proofErr w:type="spellEnd"/>
+      <w:r>
+        <w:rPr>
+          <w:color w:val="000000"/>
+          <w:sz w:val="20"/>
+          <w:szCs w:val="20"/>
+          <w:highlight w:val="yellow"/>
+        </w:rPr>
+        <w:t>[0].</w:t>
+      </w:r>
+      <w:proofErr w:type="spellStart"/>
+      <w:r>
+        <w:rPr>
+          <w:color w:val="000000"/>
+          <w:sz w:val="20"/>
+          <w:szCs w:val="20"/>
+          <w:highlight w:val="yellow"/>
+        </w:rPr>
+        <w:t>name</w:t>
+      </w:r>
+      <w:r>
+        <w:rPr>
+          <w:color w:val="000000"/>
+          <w:sz w:val="20"/>
+          <w:szCs w:val="20"/>
+          <w:highlight w:val="yellow"/>
+        </w:rPr>
+        <w:t>_</w:t>
+      </w:r>
+      <w:proofErr w:type="gramStart"/>
+      <w:r>
+        <w:rPr>
+          <w:color w:val="000000"/>
+          <w:sz w:val="20"/>
+          <w:szCs w:val="20"/>
+          <w:highlight w:val="yellow"/>
+        </w:rPr>
+        <w:t>full</w:t>
+      </w:r>
+      <w:proofErr w:type="spellEnd"/>
+      <w:r>
+        <w:rPr>
+          <w:color w:val="000000"/>
+          <w:sz w:val="20"/>
+          <w:szCs w:val="20"/>
+          <w:highlight w:val="yellow"/>
+        </w:rPr>
+        <w:t>()</w:t>
       </w:r>
       <w:r>
         <w:rPr>
@@ -1582,19 +2647,107 @@
           <w:color w:val="000000"/>
           <w:sz w:val="20"/>
           <w:szCs w:val="20"/>
-          <w:highlight w:val="yellow"/>
-        </w:rPr>
-        <w:t>fix_punctuation(</w:t>
-      </w:r>
-      <w:r>
-        <w:rPr>
-          <w:color w:val="000000"/>
-          <w:sz w:val="20"/>
-          <w:szCs w:val="20"/>
-          <w:highlight w:val="yellow"/>
-        </w:rPr>
-        <w:t>incident.reason_other_party_responsible</w:t>
-      </w:r>
+        </w:rPr>
+        <w:t>}</w:t>
+      </w:r>
+      <w:proofErr w:type="gramEnd"/>
+      <w:r>
+        <w:rPr>
+          <w:color w:val="000000"/>
+          <w:sz w:val="20"/>
+          <w:szCs w:val="20"/>
+        </w:rPr>
+        <w:t xml:space="preserve">} </w:t>
+      </w:r>
+      <w:proofErr w:type="gramStart"/>
+      <w:r>
+        <w:rPr>
+          <w:color w:val="000000"/>
+          <w:sz w:val="20"/>
+          <w:szCs w:val="20"/>
+        </w:rPr>
+        <w:t>was</w:t>
+      </w:r>
+      <w:proofErr w:type="gramEnd"/>
+      <w:r>
+        <w:rPr>
+          <w:color w:val="000000"/>
+          <w:sz w:val="20"/>
+          <w:szCs w:val="20"/>
+        </w:rPr>
+        <w:t xml:space="preserve"> responsible for the behavior because: </w:t>
+      </w:r>
+      <w:proofErr w:type="gramStart"/>
+      <w:r>
+        <w:rPr>
+          <w:color w:val="000000"/>
+          <w:sz w:val="20"/>
+          <w:szCs w:val="20"/>
+        </w:rPr>
+        <w:t>{{</w:t>
+      </w:r>
+      <w:r>
+        <w:rPr>
+          <w:color w:val="000000"/>
+          <w:sz w:val="20"/>
+          <w:szCs w:val="20"/>
+          <w:highlight w:val="yellow"/>
+        </w:rPr>
+        <w:t xml:space="preserve"> </w:t>
+      </w:r>
+      <w:proofErr w:type="spellStart"/>
+      <w:r>
+        <w:rPr>
+          <w:color w:val="000000"/>
+          <w:sz w:val="20"/>
+          <w:szCs w:val="20"/>
+          <w:highlight w:val="yellow"/>
+        </w:rPr>
+        <w:t>fix</w:t>
+      </w:r>
+      <w:proofErr w:type="gramEnd"/>
+      <w:r>
+        <w:rPr>
+          <w:color w:val="000000"/>
+          <w:sz w:val="20"/>
+          <w:szCs w:val="20"/>
+          <w:highlight w:val="yellow"/>
+        </w:rPr>
+        <w:t>_punctuation</w:t>
+      </w:r>
+      <w:proofErr w:type="spellEnd"/>
+      <w:r>
+        <w:rPr>
+          <w:color w:val="000000"/>
+          <w:sz w:val="20"/>
+          <w:szCs w:val="20"/>
+          <w:highlight w:val="yellow"/>
+        </w:rPr>
+        <w:t>(</w:t>
+      </w:r>
+      <w:proofErr w:type="spellStart"/>
+      <w:proofErr w:type="gramStart"/>
+      <w:r>
+        <w:rPr>
+          <w:color w:val="000000"/>
+          <w:sz w:val="20"/>
+          <w:szCs w:val="20"/>
+          <w:highlight w:val="yellow"/>
+        </w:rPr>
+        <w:t>incident.reason</w:t>
+      </w:r>
+      <w:proofErr w:type="gramEnd"/>
+      <w:r>
+        <w:rPr>
+          <w:color w:val="000000"/>
+          <w:sz w:val="20"/>
+          <w:szCs w:val="20"/>
+          <w:highlight w:val="yellow"/>
+        </w:rPr>
+        <w:t>_other_party_responsible</w:t>
+      </w:r>
+      <w:proofErr w:type="spellEnd"/>
+      <w:proofErr w:type="gramStart"/>
       <w:r>
         <w:rPr>
           <w:color w:val="000000"/>
@@ -1619,7 +2772,16 @@
           <w:sz w:val="20"/>
           <w:szCs w:val="20"/>
         </w:rPr>
-        <w:t>}}</w:t>
+        <w:t>}</w:t>
+      </w:r>
+      <w:proofErr w:type="gramEnd"/>
+      <w:r>
+        <w:rPr>
+          <w:color w:val="000000"/>
+          <w:sz w:val="20"/>
+          <w:szCs w:val="20"/>
+        </w:rPr>
+        <w:t>}</w:t>
       </w:r>
     </w:p>
     <w:p>
@@ -1655,7 +2817,17 @@
           <w:szCs w:val="20"/>
           <w:highlight w:val="cyan"/>
         </w:rPr>
-        <w:t xml:space="preserve">p endif </w:t>
+        <w:t xml:space="preserve">p </w:t>
+      </w:r>
+      <w:proofErr w:type="gramStart"/>
+      <w:r>
+        <w:rPr>
+          <w:color w:val="000000"/>
+          <w:sz w:val="20"/>
+          <w:szCs w:val="20"/>
+          <w:highlight w:val="cyan"/>
+        </w:rPr>
+        <w:t xml:space="preserve">endif </w:t>
       </w:r>
       <w:r>
         <w:rPr>
@@ -1665,6 +2837,7 @@
         </w:rPr>
         <w:t>%}</w:t>
       </w:r>
+      <w:proofErr w:type="gramEnd"/>
     </w:p>
     <w:p>
       <w:pPr>
@@ -1699,7 +2872,48 @@
           <w:szCs w:val="20"/>
           <w:highlight w:val="cyan"/>
         </w:rPr>
-        <w:t xml:space="preserve">p if incident.emotional_effect </w:t>
+        <w:t xml:space="preserve">p if </w:t>
+      </w:r>
+      <w:proofErr w:type="spellStart"/>
+      <w:proofErr w:type="gramStart"/>
+      <w:r>
+        <w:rPr>
+          <w:color w:val="000000"/>
+          <w:sz w:val="20"/>
+          <w:szCs w:val="20"/>
+          <w:highlight w:val="cyan"/>
+        </w:rPr>
+        <w:t>incident.emotional</w:t>
+      </w:r>
+      <w:proofErr w:type="gramEnd"/>
+      <w:r>
+        <w:rPr>
+          <w:color w:val="000000"/>
+          <w:sz w:val="20"/>
+          <w:szCs w:val="20"/>
+          <w:highlight w:val="cyan"/>
+        </w:rPr>
+        <w:t>_</w:t>
+      </w:r>
+      <w:proofErr w:type="gramStart"/>
+      <w:r>
+        <w:rPr>
+          <w:color w:val="000000"/>
+          <w:sz w:val="20"/>
+          <w:szCs w:val="20"/>
+          <w:highlight w:val="cyan"/>
+        </w:rPr>
+        <w:t>effect</w:t>
+      </w:r>
+      <w:proofErr w:type="spellEnd"/>
+      <w:r>
+        <w:rPr>
+          <w:color w:val="000000"/>
+          <w:sz w:val="20"/>
+          <w:szCs w:val="20"/>
+          <w:highlight w:val="cyan"/>
+        </w:rPr>
+        <w:t xml:space="preserve"> </w:t>
       </w:r>
       <w:r>
         <w:rPr>
@@ -1709,6 +2923,7 @@
         </w:rPr>
         <w:t>%}</w:t>
       </w:r>
+      <w:proofErr w:type="gramEnd"/>
     </w:p>
     <w:p>
       <w:pPr>
@@ -1753,7 +2968,16 @@
           <w:sz w:val="20"/>
           <w:szCs w:val="20"/>
         </w:rPr>
-        <w:t>Because of this incident I felt {{</w:t>
+        <w:t xml:space="preserve">Because of this incident I felt </w:t>
+      </w:r>
+      <w:proofErr w:type="gramStart"/>
+      <w:r>
+        <w:rPr>
+          <w:color w:val="000000"/>
+          <w:sz w:val="20"/>
+          <w:szCs w:val="20"/>
+        </w:rPr>
+        <w:t>{{</w:t>
       </w:r>
       <w:r>
         <w:rPr>
@@ -1764,24 +2988,59 @@
         </w:rPr>
         <w:t xml:space="preserve"> </w:t>
       </w:r>
-      <w:r>
-        <w:rPr>
-          <w:color w:val="000000"/>
-          <w:sz w:val="20"/>
-          <w:szCs w:val="20"/>
-          <w:highlight w:val="yellow"/>
-        </w:rPr>
-        <w:t>fix_punctuation(</w:t>
-      </w:r>
-      <w:r>
-        <w:rPr>
-          <w:color w:val="000000"/>
-          <w:sz w:val="20"/>
-          <w:szCs w:val="20"/>
-          <w:highlight w:val="yellow"/>
-        </w:rPr>
-        <w:t>incident.emotional_effect</w:t>
-      </w:r>
+      <w:proofErr w:type="spellStart"/>
+      <w:r>
+        <w:rPr>
+          <w:color w:val="000000"/>
+          <w:sz w:val="20"/>
+          <w:szCs w:val="20"/>
+          <w:highlight w:val="yellow"/>
+        </w:rPr>
+        <w:t>fix</w:t>
+      </w:r>
+      <w:proofErr w:type="gramEnd"/>
+      <w:r>
+        <w:rPr>
+          <w:color w:val="000000"/>
+          <w:sz w:val="20"/>
+          <w:szCs w:val="20"/>
+          <w:highlight w:val="yellow"/>
+        </w:rPr>
+        <w:t>_punctuation</w:t>
+      </w:r>
+      <w:proofErr w:type="spellEnd"/>
+      <w:r>
+        <w:rPr>
+          <w:color w:val="000000"/>
+          <w:sz w:val="20"/>
+          <w:szCs w:val="20"/>
+          <w:highlight w:val="yellow"/>
+        </w:rPr>
+        <w:t>(</w:t>
+      </w:r>
+      <w:proofErr w:type="spellStart"/>
+      <w:proofErr w:type="gramStart"/>
+      <w:r>
+        <w:rPr>
+          <w:color w:val="000000"/>
+          <w:sz w:val="20"/>
+          <w:szCs w:val="20"/>
+          <w:highlight w:val="yellow"/>
+        </w:rPr>
+        <w:t>incident.emotional</w:t>
+      </w:r>
+      <w:proofErr w:type="gramEnd"/>
+      <w:r>
+        <w:rPr>
+          <w:color w:val="000000"/>
+          <w:sz w:val="20"/>
+          <w:szCs w:val="20"/>
+          <w:highlight w:val="yellow"/>
+        </w:rPr>
+        <w:t>_effect</w:t>
+      </w:r>
+      <w:proofErr w:type="spellEnd"/>
+      <w:proofErr w:type="gramStart"/>
       <w:r>
         <w:rPr>
           <w:color w:val="000000"/>
@@ -1806,7 +3065,16 @@
           <w:sz w:val="20"/>
           <w:szCs w:val="20"/>
         </w:rPr>
-        <w:t>}}</w:t>
+        <w:t>}</w:t>
+      </w:r>
+      <w:proofErr w:type="gramEnd"/>
+      <w:r>
+        <w:rPr>
+          <w:color w:val="000000"/>
+          <w:sz w:val="20"/>
+          <w:szCs w:val="20"/>
+        </w:rPr>
+        <w:t>}</w:t>
       </w:r>
     </w:p>
     <w:p>
@@ -1842,7 +3110,17 @@
           <w:szCs w:val="20"/>
           <w:highlight w:val="cyan"/>
         </w:rPr>
-        <w:t xml:space="preserve">p endif </w:t>
+        <w:t xml:space="preserve">p </w:t>
+      </w:r>
+      <w:proofErr w:type="gramStart"/>
+      <w:r>
+        <w:rPr>
+          <w:color w:val="000000"/>
+          <w:sz w:val="20"/>
+          <w:szCs w:val="20"/>
+          <w:highlight w:val="cyan"/>
+        </w:rPr>
+        <w:t xml:space="preserve">endif </w:t>
       </w:r>
       <w:r>
         <w:rPr>
@@ -1852,6 +3130,7 @@
         </w:rPr>
         <w:t>%}</w:t>
       </w:r>
+      <w:proofErr w:type="gramEnd"/>
     </w:p>
     <w:p>
       <w:pPr>
@@ -1886,7 +3165,48 @@
           <w:szCs w:val="20"/>
           <w:highlight w:val="cyan"/>
         </w:rPr>
-        <w:t xml:space="preserve">p if incident.physical_injury </w:t>
+        <w:t xml:space="preserve">p if </w:t>
+      </w:r>
+      <w:proofErr w:type="spellStart"/>
+      <w:proofErr w:type="gramStart"/>
+      <w:r>
+        <w:rPr>
+          <w:color w:val="000000"/>
+          <w:sz w:val="20"/>
+          <w:szCs w:val="20"/>
+          <w:highlight w:val="cyan"/>
+        </w:rPr>
+        <w:t>incident.physical</w:t>
+      </w:r>
+      <w:proofErr w:type="gramEnd"/>
+      <w:r>
+        <w:rPr>
+          <w:color w:val="000000"/>
+          <w:sz w:val="20"/>
+          <w:szCs w:val="20"/>
+          <w:highlight w:val="cyan"/>
+        </w:rPr>
+        <w:t>_</w:t>
+      </w:r>
+      <w:proofErr w:type="gramStart"/>
+      <w:r>
+        <w:rPr>
+          <w:color w:val="000000"/>
+          <w:sz w:val="20"/>
+          <w:szCs w:val="20"/>
+          <w:highlight w:val="cyan"/>
+        </w:rPr>
+        <w:t>injury</w:t>
+      </w:r>
+      <w:proofErr w:type="spellEnd"/>
+      <w:r>
+        <w:rPr>
+          <w:color w:val="000000"/>
+          <w:sz w:val="20"/>
+          <w:szCs w:val="20"/>
+          <w:highlight w:val="cyan"/>
+        </w:rPr>
+        <w:t xml:space="preserve"> </w:t>
       </w:r>
       <w:r>
         <w:rPr>
@@ -1896,6 +3216,7 @@
         </w:rPr>
         <w:t>%}</w:t>
       </w:r>
+      <w:proofErr w:type="gramEnd"/>
     </w:p>
     <w:p>
       <w:pPr>
@@ -1940,7 +3261,16 @@
           <w:sz w:val="20"/>
           <w:szCs w:val="20"/>
         </w:rPr>
-        <w:t>As a result, I was physically injured: {{</w:t>
+        <w:t xml:space="preserve">As a result, I was physically injured: </w:t>
+      </w:r>
+      <w:proofErr w:type="gramStart"/>
+      <w:r>
+        <w:rPr>
+          <w:color w:val="000000"/>
+          <w:sz w:val="20"/>
+          <w:szCs w:val="20"/>
+        </w:rPr>
+        <w:t>{{</w:t>
       </w:r>
       <w:r>
         <w:rPr>
@@ -1951,24 +3281,59 @@
         </w:rPr>
         <w:t xml:space="preserve"> </w:t>
       </w:r>
-      <w:r>
-        <w:rPr>
-          <w:color w:val="000000"/>
-          <w:sz w:val="20"/>
-          <w:szCs w:val="20"/>
-          <w:highlight w:val="yellow"/>
-        </w:rPr>
-        <w:t>fix_punctuation(</w:t>
-      </w:r>
-      <w:r>
-        <w:rPr>
-          <w:color w:val="000000"/>
-          <w:sz w:val="20"/>
-          <w:szCs w:val="20"/>
-          <w:highlight w:val="yellow"/>
-        </w:rPr>
-        <w:t>incident.physical_injury</w:t>
-      </w:r>
+      <w:proofErr w:type="spellStart"/>
+      <w:r>
+        <w:rPr>
+          <w:color w:val="000000"/>
+          <w:sz w:val="20"/>
+          <w:szCs w:val="20"/>
+          <w:highlight w:val="yellow"/>
+        </w:rPr>
+        <w:t>fix</w:t>
+      </w:r>
+      <w:proofErr w:type="gramEnd"/>
+      <w:r>
+        <w:rPr>
+          <w:color w:val="000000"/>
+          <w:sz w:val="20"/>
+          <w:szCs w:val="20"/>
+          <w:highlight w:val="yellow"/>
+        </w:rPr>
+        <w:t>_punctuation</w:t>
+      </w:r>
+      <w:proofErr w:type="spellEnd"/>
+      <w:r>
+        <w:rPr>
+          <w:color w:val="000000"/>
+          <w:sz w:val="20"/>
+          <w:szCs w:val="20"/>
+          <w:highlight w:val="yellow"/>
+        </w:rPr>
+        <w:t>(</w:t>
+      </w:r>
+      <w:proofErr w:type="spellStart"/>
+      <w:proofErr w:type="gramStart"/>
+      <w:r>
+        <w:rPr>
+          <w:color w:val="000000"/>
+          <w:sz w:val="20"/>
+          <w:szCs w:val="20"/>
+          <w:highlight w:val="yellow"/>
+        </w:rPr>
+        <w:t>incident.physical</w:t>
+      </w:r>
+      <w:proofErr w:type="gramEnd"/>
+      <w:r>
+        <w:rPr>
+          <w:color w:val="000000"/>
+          <w:sz w:val="20"/>
+          <w:szCs w:val="20"/>
+          <w:highlight w:val="yellow"/>
+        </w:rPr>
+        <w:t>_injury</w:t>
+      </w:r>
+      <w:proofErr w:type="spellEnd"/>
+      <w:proofErr w:type="gramStart"/>
       <w:r>
         <w:rPr>
           <w:color w:val="000000"/>
@@ -1993,7 +3358,16 @@
           <w:sz w:val="20"/>
           <w:szCs w:val="20"/>
         </w:rPr>
-        <w:t>}}</w:t>
+        <w:t>}</w:t>
+      </w:r>
+      <w:proofErr w:type="gramEnd"/>
+      <w:r>
+        <w:rPr>
+          <w:color w:val="000000"/>
+          <w:sz w:val="20"/>
+          <w:szCs w:val="20"/>
+        </w:rPr>
+        <w:t>}</w:t>
       </w:r>
     </w:p>
     <w:p>
@@ -2029,7 +3403,17 @@
           <w:szCs w:val="20"/>
           <w:highlight w:val="cyan"/>
         </w:rPr>
-        <w:t xml:space="preserve">p endif </w:t>
+        <w:t xml:space="preserve">p </w:t>
+      </w:r>
+      <w:proofErr w:type="gramStart"/>
+      <w:r>
+        <w:rPr>
+          <w:color w:val="000000"/>
+          <w:sz w:val="20"/>
+          <w:szCs w:val="20"/>
+          <w:highlight w:val="cyan"/>
+        </w:rPr>
+        <w:t xml:space="preserve">endif </w:t>
       </w:r>
       <w:r>
         <w:rPr>
@@ -2039,6 +3423,7 @@
         </w:rPr>
         <w:t>%}</w:t>
       </w:r>
+      <w:proofErr w:type="gramEnd"/>
     </w:p>
     <w:p>
       <w:pPr>
@@ -2073,7 +3458,37 @@
           <w:szCs w:val="20"/>
           <w:highlight w:val="cyan"/>
         </w:rPr>
-        <w:t xml:space="preserve">p if incident.had_witnesses </w:t>
+        <w:t xml:space="preserve">p if </w:t>
+      </w:r>
+      <w:proofErr w:type="spellStart"/>
+      <w:r>
+        <w:rPr>
+          <w:color w:val="000000"/>
+          <w:sz w:val="20"/>
+          <w:szCs w:val="20"/>
+          <w:highlight w:val="cyan"/>
+        </w:rPr>
+        <w:t>incident.had_</w:t>
+      </w:r>
+      <w:proofErr w:type="gramStart"/>
+      <w:r>
+        <w:rPr>
+          <w:color w:val="000000"/>
+          <w:sz w:val="20"/>
+          <w:szCs w:val="20"/>
+          <w:highlight w:val="cyan"/>
+        </w:rPr>
+        <w:t>witnesses</w:t>
+      </w:r>
+      <w:proofErr w:type="spellEnd"/>
+      <w:r>
+        <w:rPr>
+          <w:color w:val="000000"/>
+          <w:sz w:val="20"/>
+          <w:szCs w:val="20"/>
+          <w:highlight w:val="cyan"/>
+        </w:rPr>
+        <w:t xml:space="preserve"> </w:t>
       </w:r>
       <w:r>
         <w:rPr>
@@ -2083,6 +3498,7 @@
         </w:rPr>
         <w:t>%}</w:t>
       </w:r>
+      <w:proofErr w:type="gramEnd"/>
     </w:p>
     <w:p>
       <w:pPr>
@@ -2155,6 +3571,7 @@
           <w:sz w:val="20"/>
           <w:szCs w:val="20"/>
         </w:rPr>
+        <w:lastRenderedPageBreak/>
         <w:t>{%</w:t>
       </w:r>
       <w:r>
@@ -2164,7 +3581,17 @@
           <w:szCs w:val="20"/>
           <w:highlight w:val="cyan"/>
         </w:rPr>
-        <w:t xml:space="preserve">p endif </w:t>
+        <w:t xml:space="preserve">p </w:t>
+      </w:r>
+      <w:proofErr w:type="gramStart"/>
+      <w:r>
+        <w:rPr>
+          <w:color w:val="000000"/>
+          <w:sz w:val="20"/>
+          <w:szCs w:val="20"/>
+          <w:highlight w:val="cyan"/>
+        </w:rPr>
+        <w:t xml:space="preserve">endif </w:t>
       </w:r>
       <w:r>
         <w:rPr>
@@ -2174,6 +3601,7 @@
         </w:rPr>
         <w:t>%}</w:t>
       </w:r>
+      <w:proofErr w:type="gramEnd"/>
     </w:p>
     <w:p>
       <w:pPr>
@@ -2208,7 +3636,48 @@
           <w:szCs w:val="20"/>
           <w:highlight w:val="cyan"/>
         </w:rPr>
-        <w:t xml:space="preserve">p if incident.police_actions </w:t>
+        <w:t xml:space="preserve">p if </w:t>
+      </w:r>
+      <w:proofErr w:type="spellStart"/>
+      <w:proofErr w:type="gramStart"/>
+      <w:r>
+        <w:rPr>
+          <w:color w:val="000000"/>
+          <w:sz w:val="20"/>
+          <w:szCs w:val="20"/>
+          <w:highlight w:val="cyan"/>
+        </w:rPr>
+        <w:t>incident.police</w:t>
+      </w:r>
+      <w:proofErr w:type="gramEnd"/>
+      <w:r>
+        <w:rPr>
+          <w:color w:val="000000"/>
+          <w:sz w:val="20"/>
+          <w:szCs w:val="20"/>
+          <w:highlight w:val="cyan"/>
+        </w:rPr>
+        <w:t>_</w:t>
+      </w:r>
+      <w:proofErr w:type="gramStart"/>
+      <w:r>
+        <w:rPr>
+          <w:color w:val="000000"/>
+          <w:sz w:val="20"/>
+          <w:szCs w:val="20"/>
+          <w:highlight w:val="cyan"/>
+        </w:rPr>
+        <w:t>actions</w:t>
+      </w:r>
+      <w:proofErr w:type="spellEnd"/>
+      <w:r>
+        <w:rPr>
+          <w:color w:val="000000"/>
+          <w:sz w:val="20"/>
+          <w:szCs w:val="20"/>
+          <w:highlight w:val="cyan"/>
+        </w:rPr>
+        <w:t xml:space="preserve"> </w:t>
       </w:r>
       <w:r>
         <w:rPr>
@@ -2218,6 +3687,7 @@
         </w:rPr>
         <w:t>%}</w:t>
       </w:r>
+      <w:proofErr w:type="gramEnd"/>
     </w:p>
     <w:p>
       <w:pPr>
@@ -2262,7 +3732,16 @@
           <w:sz w:val="20"/>
           <w:szCs w:val="20"/>
         </w:rPr>
-        <w:t>The police were called and did the following: {{</w:t>
+        <w:t xml:space="preserve">The police were called and did the following: </w:t>
+      </w:r>
+      <w:proofErr w:type="gramStart"/>
+      <w:r>
+        <w:rPr>
+          <w:color w:val="000000"/>
+          <w:sz w:val="20"/>
+          <w:szCs w:val="20"/>
+        </w:rPr>
+        <w:t>{{</w:t>
       </w:r>
       <w:r>
         <w:rPr>
@@ -2273,24 +3752,59 @@
         </w:rPr>
         <w:t xml:space="preserve"> </w:t>
       </w:r>
-      <w:r>
-        <w:rPr>
-          <w:color w:val="000000"/>
-          <w:sz w:val="20"/>
-          <w:szCs w:val="20"/>
-          <w:highlight w:val="yellow"/>
-        </w:rPr>
-        <w:t>fix_punctuation(</w:t>
-      </w:r>
-      <w:r>
-        <w:rPr>
-          <w:color w:val="000000"/>
-          <w:sz w:val="20"/>
-          <w:szCs w:val="20"/>
-          <w:highlight w:val="yellow"/>
-        </w:rPr>
-        <w:t>incident.police_actions</w:t>
-      </w:r>
+      <w:proofErr w:type="spellStart"/>
+      <w:r>
+        <w:rPr>
+          <w:color w:val="000000"/>
+          <w:sz w:val="20"/>
+          <w:szCs w:val="20"/>
+          <w:highlight w:val="yellow"/>
+        </w:rPr>
+        <w:t>fix</w:t>
+      </w:r>
+      <w:proofErr w:type="gramEnd"/>
+      <w:r>
+        <w:rPr>
+          <w:color w:val="000000"/>
+          <w:sz w:val="20"/>
+          <w:szCs w:val="20"/>
+          <w:highlight w:val="yellow"/>
+        </w:rPr>
+        <w:t>_punctuation</w:t>
+      </w:r>
+      <w:proofErr w:type="spellEnd"/>
+      <w:r>
+        <w:rPr>
+          <w:color w:val="000000"/>
+          <w:sz w:val="20"/>
+          <w:szCs w:val="20"/>
+          <w:highlight w:val="yellow"/>
+        </w:rPr>
+        <w:t>(</w:t>
+      </w:r>
+      <w:proofErr w:type="spellStart"/>
+      <w:proofErr w:type="gramStart"/>
+      <w:r>
+        <w:rPr>
+          <w:color w:val="000000"/>
+          <w:sz w:val="20"/>
+          <w:szCs w:val="20"/>
+          <w:highlight w:val="yellow"/>
+        </w:rPr>
+        <w:t>incident.police</w:t>
+      </w:r>
+      <w:proofErr w:type="gramEnd"/>
+      <w:r>
+        <w:rPr>
+          <w:color w:val="000000"/>
+          <w:sz w:val="20"/>
+          <w:szCs w:val="20"/>
+          <w:highlight w:val="yellow"/>
+        </w:rPr>
+        <w:t>_actions</w:t>
+      </w:r>
+      <w:proofErr w:type="spellEnd"/>
+      <w:proofErr w:type="gramStart"/>
       <w:r>
         <w:rPr>
           <w:color w:val="000000"/>
@@ -2315,7 +3829,16 @@
           <w:sz w:val="20"/>
           <w:szCs w:val="20"/>
         </w:rPr>
-        <w:t>}}</w:t>
+        <w:t>}</w:t>
+      </w:r>
+      <w:proofErr w:type="gramEnd"/>
+      <w:r>
+        <w:rPr>
+          <w:color w:val="000000"/>
+          <w:sz w:val="20"/>
+          <w:szCs w:val="20"/>
+        </w:rPr>
+        <w:t>}</w:t>
       </w:r>
     </w:p>
     <w:p>
@@ -2342,7 +3865,6 @@
           <w:sz w:val="20"/>
           <w:szCs w:val="20"/>
         </w:rPr>
-        <w:lastRenderedPageBreak/>
         <w:t>{%</w:t>
       </w:r>
       <w:r>
@@ -2352,7 +3874,17 @@
           <w:szCs w:val="20"/>
           <w:highlight w:val="cyan"/>
         </w:rPr>
-        <w:t xml:space="preserve">p endif </w:t>
+        <w:t xml:space="preserve">p </w:t>
+      </w:r>
+      <w:proofErr w:type="gramStart"/>
+      <w:r>
+        <w:rPr>
+          <w:color w:val="000000"/>
+          <w:sz w:val="20"/>
+          <w:szCs w:val="20"/>
+          <w:highlight w:val="cyan"/>
+        </w:rPr>
+        <w:t xml:space="preserve">endif </w:t>
       </w:r>
       <w:r>
         <w:rPr>
@@ -2362,6 +3894,7 @@
         </w:rPr>
         <w:t>%}</w:t>
       </w:r>
+      <w:proofErr w:type="gramEnd"/>
     </w:p>
     <w:p>
       <w:pPr>
@@ -2396,7 +3929,28 @@
           <w:szCs w:val="20"/>
           <w:highlight w:val="cyan"/>
         </w:rPr>
-        <w:t xml:space="preserve">p endfor </w:t>
+        <w:t xml:space="preserve">p </w:t>
+      </w:r>
+      <w:proofErr w:type="spellStart"/>
+      <w:proofErr w:type="gramStart"/>
+      <w:r>
+        <w:rPr>
+          <w:color w:val="000000"/>
+          <w:sz w:val="20"/>
+          <w:szCs w:val="20"/>
+          <w:highlight w:val="cyan"/>
+        </w:rPr>
+        <w:t>endfor</w:t>
+      </w:r>
+      <w:proofErr w:type="spellEnd"/>
+      <w:r>
+        <w:rPr>
+          <w:color w:val="000000"/>
+          <w:sz w:val="20"/>
+          <w:szCs w:val="20"/>
+          <w:highlight w:val="cyan"/>
+        </w:rPr>
+        <w:t xml:space="preserve"> </w:t>
       </w:r>
       <w:r>
         <w:rPr>
@@ -2406,6 +3960,7 @@
         </w:rPr>
         <w:t>%}</w:t>
       </w:r>
+      <w:proofErr w:type="gramEnd"/>
     </w:p>
     <w:p>
       <w:pPr>
@@ -2440,7 +3995,37 @@
           <w:szCs w:val="20"/>
           <w:highlight w:val="cyan"/>
         </w:rPr>
-        <w:t xml:space="preserve">p if other_details </w:t>
+        <w:t xml:space="preserve">p if </w:t>
+      </w:r>
+      <w:proofErr w:type="spellStart"/>
+      <w:r>
+        <w:rPr>
+          <w:color w:val="000000"/>
+          <w:sz w:val="20"/>
+          <w:szCs w:val="20"/>
+          <w:highlight w:val="cyan"/>
+        </w:rPr>
+        <w:t>other_</w:t>
+      </w:r>
+      <w:proofErr w:type="gramStart"/>
+      <w:r>
+        <w:rPr>
+          <w:color w:val="000000"/>
+          <w:sz w:val="20"/>
+          <w:szCs w:val="20"/>
+          <w:highlight w:val="cyan"/>
+        </w:rPr>
+        <w:t>details</w:t>
+      </w:r>
+      <w:proofErr w:type="spellEnd"/>
+      <w:r>
+        <w:rPr>
+          <w:color w:val="000000"/>
+          <w:sz w:val="20"/>
+          <w:szCs w:val="20"/>
+          <w:highlight w:val="cyan"/>
+        </w:rPr>
+        <w:t xml:space="preserve"> </w:t>
       </w:r>
       <w:r>
         <w:rPr>
@@ -2450,6 +4035,7 @@
         </w:rPr>
         <w:t>%}</w:t>
       </w:r>
+      <w:proofErr w:type="gramEnd"/>
     </w:p>
     <w:p>
       <w:pPr>
@@ -2488,6 +4074,7 @@
           <w:szCs w:val="20"/>
         </w:rPr>
       </w:pPr>
+      <w:proofErr w:type="gramStart"/>
       <w:r>
         <w:rPr>
           <w:color w:val="000000"/>
@@ -2503,15 +4090,53 @@
           <w:szCs w:val="20"/>
           <w:highlight w:val="yellow"/>
         </w:rPr>
-        <w:t xml:space="preserve"> alpha(incidents | length, case=’lower’) </w:t>
-      </w:r>
-      <w:r>
-        <w:rPr>
-          <w:color w:val="000000"/>
-          <w:sz w:val="20"/>
-          <w:szCs w:val="20"/>
-        </w:rPr>
-        <w:t>}}. I would also like the court to know: {{</w:t>
+        <w:t xml:space="preserve"> alpha</w:t>
+      </w:r>
+      <w:proofErr w:type="gramEnd"/>
+      <w:r>
+        <w:rPr>
+          <w:color w:val="000000"/>
+          <w:sz w:val="20"/>
+          <w:szCs w:val="20"/>
+          <w:highlight w:val="yellow"/>
+        </w:rPr>
+        <w:t>(incidents | length, case=’lower’</w:t>
+      </w:r>
+      <w:proofErr w:type="gramStart"/>
+      <w:r>
+        <w:rPr>
+          <w:color w:val="000000"/>
+          <w:sz w:val="20"/>
+          <w:szCs w:val="20"/>
+          <w:highlight w:val="yellow"/>
+        </w:rPr>
+        <w:t xml:space="preserve">) </w:t>
+      </w:r>
+      <w:r>
+        <w:rPr>
+          <w:color w:val="000000"/>
+          <w:sz w:val="20"/>
+          <w:szCs w:val="20"/>
+        </w:rPr>
+        <w:t>}</w:t>
+      </w:r>
+      <w:proofErr w:type="gramEnd"/>
+      <w:r>
+        <w:rPr>
+          <w:color w:val="000000"/>
+          <w:sz w:val="20"/>
+          <w:szCs w:val="20"/>
+        </w:rPr>
+        <w:t xml:space="preserve">}. I would also like the court to know: </w:t>
+      </w:r>
+      <w:proofErr w:type="gramStart"/>
+      <w:r>
+        <w:rPr>
+          <w:color w:val="000000"/>
+          <w:sz w:val="20"/>
+          <w:szCs w:val="20"/>
+        </w:rPr>
+        <w:t>{{</w:t>
       </w:r>
       <w:r>
         <w:rPr>
@@ -2522,15 +4147,37 @@
         </w:rPr>
         <w:t xml:space="preserve"> </w:t>
       </w:r>
-      <w:r>
-        <w:rPr>
-          <w:color w:val="000000"/>
-          <w:sz w:val="20"/>
-          <w:szCs w:val="20"/>
-          <w:highlight w:val="yellow"/>
-        </w:rPr>
-        <w:t>fix_punctuation(</w:t>
-      </w:r>
+      <w:proofErr w:type="spellStart"/>
+      <w:r>
+        <w:rPr>
+          <w:color w:val="000000"/>
+          <w:sz w:val="20"/>
+          <w:szCs w:val="20"/>
+          <w:highlight w:val="yellow"/>
+        </w:rPr>
+        <w:t>fix</w:t>
+      </w:r>
+      <w:proofErr w:type="gramEnd"/>
+      <w:r>
+        <w:rPr>
+          <w:color w:val="000000"/>
+          <w:sz w:val="20"/>
+          <w:szCs w:val="20"/>
+          <w:highlight w:val="yellow"/>
+        </w:rPr>
+        <w:t>_punctuation</w:t>
+      </w:r>
+      <w:proofErr w:type="spellEnd"/>
+      <w:r>
+        <w:rPr>
+          <w:color w:val="000000"/>
+          <w:sz w:val="20"/>
+          <w:szCs w:val="20"/>
+          <w:highlight w:val="yellow"/>
+        </w:rPr>
+        <w:t>(</w:t>
+      </w:r>
+      <w:proofErr w:type="spellStart"/>
       <w:r>
         <w:rPr>
           <w:color w:val="000000"/>
@@ -2540,6 +4187,8 @@
         </w:rPr>
         <w:t>other_details</w:t>
       </w:r>
+      <w:proofErr w:type="spellEnd"/>
+      <w:proofErr w:type="gramStart"/>
       <w:r>
         <w:rPr>
           <w:color w:val="000000"/>
@@ -2564,7 +4213,16 @@
           <w:sz w:val="20"/>
           <w:szCs w:val="20"/>
         </w:rPr>
-        <w:t>}}</w:t>
+        <w:t>}</w:t>
+      </w:r>
+      <w:proofErr w:type="gramEnd"/>
+      <w:r>
+        <w:rPr>
+          <w:color w:val="000000"/>
+          <w:sz w:val="20"/>
+          <w:szCs w:val="20"/>
+        </w:rPr>
+        <w:t>}</w:t>
       </w:r>
     </w:p>
     <w:p>
@@ -2600,7 +4258,17 @@
           <w:szCs w:val="20"/>
           <w:highlight w:val="cyan"/>
         </w:rPr>
-        <w:t xml:space="preserve">p endif </w:t>
+        <w:t xml:space="preserve">p </w:t>
+      </w:r>
+      <w:proofErr w:type="gramStart"/>
+      <w:r>
+        <w:rPr>
+          <w:color w:val="000000"/>
+          <w:sz w:val="20"/>
+          <w:szCs w:val="20"/>
+          <w:highlight w:val="cyan"/>
+        </w:rPr>
+        <w:t xml:space="preserve">endif </w:t>
       </w:r>
       <w:r>
         <w:rPr>
@@ -2610,6 +4278,7 @@
         </w:rPr>
         <w:t>%}</w:t>
       </w:r>
+      <w:proofErr w:type="gramEnd"/>
     </w:p>
     <w:sectPr>
       <w:footerReference w:type="default" r:id="rId6"/>

</xml_diff>